<commit_message>
Adicionando a programação do Arduino contento os sensores LM35 e MQ2
</commit_message>
<xml_diff>
--- a/Documentação.docx
+++ b/Documentação.docx
@@ -24,6 +24,7 @@
         </w:rPr>
         <w:t xml:space="preserve">Faculdade São Paulo Tech </w:t>
       </w:r>
+      <w:proofErr w:type="spellStart"/>
       <w:r>
         <w:rPr>
           <w:rFonts w:ascii="Arial" w:hAnsi="Arial" w:cs="Arial"/>
@@ -34,6 +35,7 @@
         </w:rPr>
         <w:t>School</w:t>
       </w:r>
+      <w:proofErr w:type="spellEnd"/>
     </w:p>
     <w:p>
       <w:pPr>
@@ -328,13 +330,23 @@
           <w:szCs w:val="28"/>
         </w:rPr>
       </w:pPr>
+      <w:proofErr w:type="spellStart"/>
       <w:r>
         <w:rPr>
           <w:rFonts w:ascii="Arial" w:hAnsi="Arial" w:cs="Arial"/>
           <w:sz w:val="28"/>
           <w:szCs w:val="28"/>
         </w:rPr>
-        <w:t>Jinwoo Kim, RA: 01242023</w:t>
+        <w:t>Jinwoo</w:t>
+      </w:r>
+      <w:proofErr w:type="spellEnd"/>
+      <w:r>
+        <w:rPr>
+          <w:rFonts w:ascii="Arial" w:hAnsi="Arial" w:cs="Arial"/>
+          <w:sz w:val="28"/>
+          <w:szCs w:val="28"/>
+        </w:rPr>
+        <w:t xml:space="preserve"> Kim, RA: 01242023</w:t>
       </w:r>
       <w:r>
         <w:br/>
@@ -665,7 +677,25 @@
           <w:sz w:val="24"/>
           <w:szCs w:val="24"/>
         </w:rPr>
-        <w:t xml:space="preserve"> dá o vinho a sua característica marcante.  Em suma, coloca-se leveduras (Saccharomyces Cereviasiae) para a transformação do açúcar presente do suco de uva em álcool e </w:t>
+        <w:t xml:space="preserve"> dá o vinho a sua característica marcante.  Em suma, coloca-se leveduras (Saccharomyces </w:t>
+      </w:r>
+      <w:proofErr w:type="spellStart"/>
+      <w:r>
+        <w:rPr>
+          <w:rFonts w:ascii="Arial" w:hAnsi="Arial" w:cs="Arial"/>
+          <w:sz w:val="24"/>
+          <w:szCs w:val="24"/>
+        </w:rPr>
+        <w:t>Cereviasiae</w:t>
+      </w:r>
+      <w:proofErr w:type="spellEnd"/>
+      <w:r>
+        <w:rPr>
+          <w:rFonts w:ascii="Arial" w:hAnsi="Arial" w:cs="Arial"/>
+          <w:sz w:val="24"/>
+          <w:szCs w:val="24"/>
+        </w:rPr>
+        <w:t xml:space="preserve">) para a transformação do açúcar presente do suco de uva em álcool e </w:t>
       </w:r>
       <w:r>
         <w:rPr>
@@ -961,6 +991,7 @@
         <w:t>O</w:t>
       </w:r>
       <w:bookmarkStart w:id="0" w:name="_Int_bm0zjJPc"/>
+      <w:proofErr w:type="gramStart"/>
       <w:r>
         <w:rPr>
           <w:rFonts w:ascii="Arial Nova" w:eastAsia="Arial Nova" w:hAnsi="Arial Nova" w:cs="Arial Nova"/>
@@ -985,6 +1016,7 @@
         <w:t>→</w:t>
       </w:r>
       <w:bookmarkEnd w:id="0"/>
+      <w:proofErr w:type="gramEnd"/>
       <w:r>
         <w:rPr>
           <w:rFonts w:ascii="Arial Nova" w:eastAsia="Arial Nova" w:hAnsi="Arial Nova" w:cs="Arial Nova"/>
@@ -1178,6 +1210,7 @@
           <w:sz w:val="28"/>
           <w:szCs w:val="28"/>
         </w:rPr>
+        <w:lastRenderedPageBreak/>
         <w:t xml:space="preserve">Problemas </w:t>
       </w:r>
       <w:r>
@@ -1218,7 +1251,6 @@
           <w:sz w:val="24"/>
           <w:szCs w:val="24"/>
         </w:rPr>
-        <w:lastRenderedPageBreak/>
         <w:t>É preciso controlar a temperatura em medidas adequadas para que os fermentos metabolizem de forma equilibrada. Contudo, se a temperatura estiver muito alta ou muito baixa, a fermentação pode ser interrompida ou se tornar incontrolável.</w:t>
       </w:r>
       <w:r>
@@ -1618,8 +1650,18 @@
           <w:sz w:val="24"/>
           <w:szCs w:val="24"/>
         </w:rPr>
-        <w:t>vinhos por desvios que ocorrem na fermentação alcóolica ou na fermentação malotática</w:t>
-      </w:r>
+        <w:t xml:space="preserve">vinhos por desvios que ocorrem na fermentação alcóolica ou na fermentação </w:t>
+      </w:r>
+      <w:proofErr w:type="spellStart"/>
+      <w:r>
+        <w:rPr>
+          <w:rFonts w:ascii="Arial" w:hAnsi="Arial" w:cs="Arial"/>
+          <w:sz w:val="24"/>
+          <w:szCs w:val="24"/>
+        </w:rPr>
+        <w:t>malotática</w:t>
+      </w:r>
+      <w:proofErr w:type="spellEnd"/>
       <w:r>
         <w:rPr>
           <w:rFonts w:ascii="Arial" w:hAnsi="Arial" w:cs="Arial"/>
@@ -1685,6 +1727,7 @@
           <w:sz w:val="24"/>
           <w:szCs w:val="24"/>
         </w:rPr>
+        <w:lastRenderedPageBreak/>
         <w:t xml:space="preserve">A fermentação é um processo muito delicado, e pode-se </w:t>
       </w:r>
       <w:r>
@@ -1744,7 +1787,6 @@
           <w:sz w:val="24"/>
           <w:szCs w:val="24"/>
         </w:rPr>
-        <w:lastRenderedPageBreak/>
         <w:t xml:space="preserve">Há vinícolas que optam por retardar o processo de fermentação, realizando o </w:t>
       </w:r>
       <w:r>
@@ -2191,7 +2233,29 @@
           <w:sz w:val="24"/>
           <w:szCs w:val="24"/>
         </w:rPr>
-        <w:t>Densímetro Portátil Anton Paar DMA 35</w:t>
+        <w:t xml:space="preserve">Densímetro Portátil Anton </w:t>
+      </w:r>
+      <w:proofErr w:type="spellStart"/>
+      <w:r>
+        <w:rPr>
+          <w:rFonts w:ascii="Arial" w:hAnsi="Arial" w:cs="Arial"/>
+          <w:b/>
+          <w:bCs/>
+          <w:sz w:val="24"/>
+          <w:szCs w:val="24"/>
+        </w:rPr>
+        <w:t>Paar</w:t>
+      </w:r>
+      <w:proofErr w:type="spellEnd"/>
+      <w:r>
+        <w:rPr>
+          <w:rFonts w:ascii="Arial" w:hAnsi="Arial" w:cs="Arial"/>
+          <w:b/>
+          <w:bCs/>
+          <w:sz w:val="24"/>
+          <w:szCs w:val="24"/>
+        </w:rPr>
+        <w:t xml:space="preserve"> DMA 35</w:t>
       </w:r>
       <w:r>
         <w:rPr>
@@ -2321,7 +2385,7 @@
           <w:noProof/>
         </w:rPr>
         <w:drawing>
-          <wp:inline distT="0" distB="0" distL="0" distR="0" wp14:anchorId="7FC9313A" wp14:editId="3F5D63EE">
+          <wp:inline distT="0" distB="0" distL="0" distR="0" wp14:anchorId="7FC9313A" wp14:editId="66E6DDA7">
             <wp:extent cx="1936781" cy="1288554"/>
             <wp:effectExtent l="0" t="0" r="0" b="0"/>
             <wp:docPr id="1578602278" name="Imagem 2" descr="Bruker Alpha II FTIR Spectrometer"/>
@@ -2387,6 +2451,7 @@
           <w:sz w:val="24"/>
           <w:szCs w:val="24"/>
         </w:rPr>
+        <w:lastRenderedPageBreak/>
         <w:tab/>
       </w:r>
       <w:r>
@@ -2399,15 +2464,27 @@
         </w:rPr>
         <w:t xml:space="preserve">Espectômetro </w:t>
       </w:r>
-      <w:r>
-        <w:rPr>
-          <w:rFonts w:ascii="Arial" w:hAnsi="Arial" w:cs="Arial"/>
-          <w:b/>
-          <w:bCs/>
-          <w:sz w:val="24"/>
-          <w:szCs w:val="24"/>
-        </w:rPr>
-        <w:t>Bruker Alpha II FTIR</w:t>
+      <w:proofErr w:type="spellStart"/>
+      <w:r>
+        <w:rPr>
+          <w:rFonts w:ascii="Arial" w:hAnsi="Arial" w:cs="Arial"/>
+          <w:b/>
+          <w:bCs/>
+          <w:sz w:val="24"/>
+          <w:szCs w:val="24"/>
+        </w:rPr>
+        <w:t>Bruker</w:t>
+      </w:r>
+      <w:proofErr w:type="spellEnd"/>
+      <w:r>
+        <w:rPr>
+          <w:rFonts w:ascii="Arial" w:hAnsi="Arial" w:cs="Arial"/>
+          <w:b/>
+          <w:bCs/>
+          <w:sz w:val="24"/>
+          <w:szCs w:val="24"/>
+        </w:rPr>
+        <w:t xml:space="preserve"> Alpha II FTIR</w:t>
       </w:r>
       <w:r>
         <w:rPr>
@@ -2459,16 +2536,7 @@
           <w:sz w:val="24"/>
           <w:szCs w:val="24"/>
         </w:rPr>
-        <w:t xml:space="preserve"> Em </w:t>
-      </w:r>
-      <w:r>
-        <w:rPr>
-          <w:rFonts w:ascii="Arial" w:hAnsi="Arial" w:cs="Arial"/>
-          <w:sz w:val="24"/>
-          <w:szCs w:val="24"/>
-        </w:rPr>
-        <w:lastRenderedPageBreak/>
-        <w:t xml:space="preserve">contrapartida à sua eficiência, temos </w:t>
+        <w:t xml:space="preserve"> Em contrapartida à sua eficiência, temos </w:t>
       </w:r>
       <w:r>
         <w:rPr>
@@ -2650,8 +2718,20 @@
           <w:sz w:val="24"/>
           <w:szCs w:val="24"/>
         </w:rPr>
-        <w:t>Digital Infravermelho Fluke</w:t>
-      </w:r>
+        <w:t xml:space="preserve">Digital Infravermelho </w:t>
+      </w:r>
+      <w:proofErr w:type="spellStart"/>
+      <w:r>
+        <w:rPr>
+          <w:rFonts w:ascii="Arial" w:hAnsi="Arial" w:cs="Arial"/>
+          <w:b/>
+          <w:bCs/>
+          <w:sz w:val="24"/>
+          <w:szCs w:val="24"/>
+        </w:rPr>
+        <w:t>Fluke</w:t>
+      </w:r>
+      <w:proofErr w:type="spellEnd"/>
       <w:r>
         <w:rPr>
           <w:rFonts w:ascii="Arial" w:hAnsi="Arial" w:cs="Arial"/>
@@ -3062,19 +3142,8 @@
           <w:sz w:val="24"/>
           <w:szCs w:val="24"/>
         </w:rPr>
-        <w:t>s e ainda padronizá-los, sem que tenham vinhos do mesmo produtor com sabor diversificado.</w:t>
-      </w:r>
-    </w:p>
-    <w:p>
-      <w:pPr>
-        <w:spacing w:line="360" w:lineRule="auto"/>
-        <w:jc w:val="both"/>
-        <w:rPr>
-          <w:rFonts w:ascii="Arial" w:hAnsi="Arial" w:cs="Arial"/>
-          <w:sz w:val="24"/>
-          <w:szCs w:val="24"/>
-        </w:rPr>
-      </w:pPr>
+        <w:t xml:space="preserve">s e ainda </w:t>
+      </w:r>
       <w:r>
         <w:rPr>
           <w:rFonts w:ascii="Arial" w:hAnsi="Arial" w:cs="Arial"/>
@@ -3082,6 +3151,25 @@
           <w:szCs w:val="24"/>
         </w:rPr>
         <w:lastRenderedPageBreak/>
+        <w:t>padronizá-los, sem que tenham vinhos do mesmo produtor com sabor diversificado.</w:t>
+      </w:r>
+    </w:p>
+    <w:p>
+      <w:pPr>
+        <w:spacing w:line="360" w:lineRule="auto"/>
+        <w:jc w:val="both"/>
+        <w:rPr>
+          <w:rFonts w:ascii="Arial" w:hAnsi="Arial" w:cs="Arial"/>
+          <w:sz w:val="24"/>
+          <w:szCs w:val="24"/>
+        </w:rPr>
+      </w:pPr>
+      <w:r>
+        <w:rPr>
+          <w:rFonts w:ascii="Arial" w:hAnsi="Arial" w:cs="Arial"/>
+          <w:sz w:val="24"/>
+          <w:szCs w:val="24"/>
+        </w:rPr>
         <w:t>Ainda é possível a implantação de ferramentas mais econômicas que as ferramentas</w:t>
       </w:r>
       <w:r>
@@ -3374,7 +3462,25 @@
           <w:sz w:val="24"/>
           <w:szCs w:val="24"/>
         </w:rPr>
-        <w:t>Será oferecido o protótipo das páginas do website (Homepage, Sobre nós</w:t>
+        <w:t xml:space="preserve">Será oferecido o protótipo das páginas do website (Homepage, </w:t>
+      </w:r>
+      <w:proofErr w:type="gramStart"/>
+      <w:r>
+        <w:rPr>
+          <w:rFonts w:ascii="Arial" w:hAnsi="Arial" w:cs="Arial"/>
+          <w:sz w:val="24"/>
+          <w:szCs w:val="24"/>
+        </w:rPr>
+        <w:t>Sobre</w:t>
+      </w:r>
+      <w:proofErr w:type="gramEnd"/>
+      <w:r>
+        <w:rPr>
+          <w:rFonts w:ascii="Arial" w:hAnsi="Arial" w:cs="Arial"/>
+          <w:sz w:val="24"/>
+          <w:szCs w:val="24"/>
+        </w:rPr>
+        <w:t xml:space="preserve"> nós</w:t>
       </w:r>
       <w:r>
         <w:rPr>
@@ -3633,6 +3739,7 @@
           <w:sz w:val="24"/>
           <w:szCs w:val="24"/>
         </w:rPr>
+        <w:lastRenderedPageBreak/>
         <w:t>Não haverá conserto pelo mau uso dos sensores;</w:t>
       </w:r>
     </w:p>
@@ -3659,7 +3766,6 @@
           <w:sz w:val="24"/>
           <w:szCs w:val="24"/>
         </w:rPr>
-        <w:lastRenderedPageBreak/>
         <w:t>Não haverá conserto pelo mau cuidado dos sensores;</w:t>
       </w:r>
     </w:p>
@@ -4366,8 +4472,19 @@
             <w:sz w:val="24"/>
             <w:szCs w:val="24"/>
           </w:rPr>
-          <w:t>Fermentação do Vinho: Entenda o processo | Evino</w:t>
+          <w:t xml:space="preserve">Fermentação do Vinho: Entenda o processo | </w:t>
         </w:r>
+        <w:proofErr w:type="spellStart"/>
+        <w:r>
+          <w:rPr>
+            <w:rStyle w:val="Hyperlink"/>
+            <w:rFonts w:ascii="Arial" w:hAnsi="Arial" w:cs="Arial"/>
+            <w:sz w:val="24"/>
+            <w:szCs w:val="24"/>
+          </w:rPr>
+          <w:t>Evino</w:t>
+        </w:r>
+        <w:proofErr w:type="spellEnd"/>
       </w:hyperlink>
     </w:p>
     <w:p>
@@ -4411,8 +4528,39 @@
             <w:sz w:val="24"/>
             <w:szCs w:val="24"/>
           </w:rPr>
-          <w:t>Conheça os limites máximos e entenda melhor a acidez volátil de seu vinho - Wine Fun</w:t>
+          <w:t xml:space="preserve">Conheça os limites máximos e entenda melhor a acidez volátil de seu vinho - </w:t>
         </w:r>
+        <w:proofErr w:type="spellStart"/>
+        <w:r>
+          <w:rPr>
+            <w:rStyle w:val="Hyperlink"/>
+            <w:rFonts w:ascii="Arial" w:hAnsi="Arial" w:cs="Arial"/>
+            <w:sz w:val="24"/>
+            <w:szCs w:val="24"/>
+          </w:rPr>
+          <w:t>Wine</w:t>
+        </w:r>
+        <w:proofErr w:type="spellEnd"/>
+        <w:r>
+          <w:rPr>
+            <w:rStyle w:val="Hyperlink"/>
+            <w:rFonts w:ascii="Arial" w:hAnsi="Arial" w:cs="Arial"/>
+            <w:sz w:val="24"/>
+            <w:szCs w:val="24"/>
+          </w:rPr>
+          <w:t xml:space="preserve"> </w:t>
+        </w:r>
+        <w:proofErr w:type="spellStart"/>
+        <w:r>
+          <w:rPr>
+            <w:rStyle w:val="Hyperlink"/>
+            <w:rFonts w:ascii="Arial" w:hAnsi="Arial" w:cs="Arial"/>
+            <w:sz w:val="24"/>
+            <w:szCs w:val="24"/>
+          </w:rPr>
+          <w:t>Fun</w:t>
+        </w:r>
+        <w:proofErr w:type="spellEnd"/>
       </w:hyperlink>
     </w:p>
     <w:p>
@@ -4456,7 +4604,27 @@
             <w:sz w:val="24"/>
             <w:szCs w:val="24"/>
           </w:rPr>
-          <w:t>Densímetro portátil: DMA 35 | Anton Paar (anton-paar.com)</w:t>
+          <w:t xml:space="preserve">Densímetro portátil: DMA 35 | Anton </w:t>
+        </w:r>
+        <w:proofErr w:type="spellStart"/>
+        <w:r>
+          <w:rPr>
+            <w:rStyle w:val="Hyperlink"/>
+            <w:rFonts w:ascii="Arial" w:hAnsi="Arial" w:cs="Arial"/>
+            <w:sz w:val="24"/>
+            <w:szCs w:val="24"/>
+          </w:rPr>
+          <w:t>Paar</w:t>
+        </w:r>
+        <w:proofErr w:type="spellEnd"/>
+        <w:r>
+          <w:rPr>
+            <w:rStyle w:val="Hyperlink"/>
+            <w:rFonts w:ascii="Arial" w:hAnsi="Arial" w:cs="Arial"/>
+            <w:sz w:val="24"/>
+            <w:szCs w:val="24"/>
+          </w:rPr>
+          <w:t xml:space="preserve"> (anton-paar.com)</w:t>
         </w:r>
       </w:hyperlink>
     </w:p>
@@ -4528,22 +4696,8 @@
             <w:szCs w:val="24"/>
             <w:lang w:val="en-US"/>
           </w:rPr>
-          <w:t>https://www.chr-hansen.com/pt/food-cultures-and-enzymes/fermented-beverages/cards/article-cards/avoid-producing-off-flavors</w:t>
+          <w:t>https://www.chr-hansen.c</w:t>
         </w:r>
-      </w:hyperlink>
-    </w:p>
-    <w:p>
-      <w:pPr>
-        <w:spacing w:line="360" w:lineRule="auto"/>
-        <w:jc w:val="both"/>
-        <w:rPr>
-          <w:rFonts w:ascii="Arial" w:hAnsi="Arial" w:cs="Arial"/>
-          <w:sz w:val="24"/>
-          <w:szCs w:val="24"/>
-          <w:lang w:val="en-US"/>
-        </w:rPr>
-      </w:pPr>
-      <w:hyperlink r:id="rId23">
         <w:r>
           <w:rPr>
             <w:rStyle w:val="Hyperlink"/>
@@ -4552,7 +4706,17 @@
             <w:szCs w:val="24"/>
             <w:lang w:val="en-US"/>
           </w:rPr>
-          <w:t>https://www.clubevinhosportugueses.pt/vinhos/fermentacao-leveduras-e-temperatura</w:t>
+          <w:t>o</w:t>
+        </w:r>
+        <w:r>
+          <w:rPr>
+            <w:rStyle w:val="Hyperlink"/>
+            <w:rFonts w:ascii="Arial" w:hAnsi="Arial" w:cs="Arial"/>
+            <w:sz w:val="24"/>
+            <w:szCs w:val="24"/>
+            <w:lang w:val="en-US"/>
+          </w:rPr>
+          <w:t>m/pt/food-cultures-and-enzymes/fermented-beverages/cards/article-cards/avoid-producing-off-flavors</w:t>
         </w:r>
       </w:hyperlink>
     </w:p>
@@ -4567,7 +4731,7 @@
           <w:lang w:val="en-US"/>
         </w:rPr>
       </w:pPr>
-      <w:hyperlink r:id="rId24">
+      <w:hyperlink r:id="rId23">
         <w:r>
           <w:rPr>
             <w:rStyle w:val="Hyperlink"/>
@@ -5647,7 +5811,7 @@
   <w:docDefaults>
     <w:rPrDefault>
       <w:rPr>
-        <w:rFonts w:asciiTheme="minorHAnsi" w:eastAsia="바탕" w:hAnsiTheme="minorHAnsi" w:cstheme="minorBidi"/>
+        <w:rFonts w:asciiTheme="minorHAnsi" w:eastAsia="Batang" w:hAnsiTheme="minorHAnsi" w:cstheme="minorBidi"/>
         <w:sz w:val="22"/>
         <w:szCs w:val="22"/>
         <w:lang w:val="pt-BR" w:eastAsia="en-US" w:bidi="ar-SA"/>
@@ -6957,10 +7121,6 @@
 </file>
 
 <file path=customXml/item1.xml><?xml version="1.0" encoding="utf-8"?>
-<b:Sources xmlns:b="http://schemas.openxmlformats.org/officeDocument/2006/bibliography" xmlns="http://schemas.openxmlformats.org/officeDocument/2006/bibliography" SelectedStyle="\APASixthEditionOfficeOnline.xsl" StyleName="APA" Version="6"/>
-</file>
-
-<file path=customXml/item2.xml><?xml version="1.0" encoding="utf-8"?>
 <p:properties xmlns:p="http://schemas.microsoft.com/office/2006/metadata/properties" xmlns:xsi="http://www.w3.org/2001/XMLSchema-instance" xmlns:pc="http://schemas.microsoft.com/office/infopath/2007/PartnerControls">
   <documentManagement>
     <_activity xmlns="9fdc8751-6fef-42ec-b05c-835dd8c535b4" xsi:nil="true"/>
@@ -6968,7 +7128,20 @@
 </p:properties>
 </file>
 
+<file path=customXml/item2.xml><?xml version="1.0" encoding="utf-8"?>
+<b:Sources xmlns:b="http://schemas.openxmlformats.org/officeDocument/2006/bibliography" xmlns="http://schemas.openxmlformats.org/officeDocument/2006/bibliography" SelectedStyle="\APASixthEditionOfficeOnline.xsl" StyleName="APA" Version="6"/>
+</file>
+
 <file path=customXml/item3.xml><?xml version="1.0" encoding="utf-8"?>
+<?mso-contentType ?>
+<FormTemplates xmlns="http://schemas.microsoft.com/sharepoint/v3/contenttype/forms">
+  <Display>DocumentLibraryForm</Display>
+  <Edit>DocumentLibraryForm</Edit>
+  <New>DocumentLibraryForm</New>
+</FormTemplates>
+</file>
+
+<file path=customXml/item4.xml><?xml version="1.0" encoding="utf-8"?>
 <ct:contentTypeSchema xmlns:ct="http://schemas.microsoft.com/office/2006/metadata/contentType" xmlns:ma="http://schemas.microsoft.com/office/2006/metadata/properties/metaAttributes" ct:_="" ma:_="" ma:contentTypeName="Document" ma:contentTypeID="0x010100FD11765F9AC0004AAF0A4CAAFDFAF16A" ma:contentTypeVersion="10" ma:contentTypeDescription="Create a new document." ma:contentTypeScope="" ma:versionID="43ac1a552a51cb5e56d67e3ad65a235a">
   <xsd:schema xmlns:xsd="http://www.w3.org/2001/XMLSchema" xmlns:xs="http://www.w3.org/2001/XMLSchema" xmlns:p="http://schemas.microsoft.com/office/2006/metadata/properties" xmlns:ns3="9fdc8751-6fef-42ec-b05c-835dd8c535b4" targetNamespace="http://schemas.microsoft.com/office/2006/metadata/properties" ma:root="true" ma:fieldsID="2e593908740f882eefa72bcabff2fa42" ns3:_="">
     <xsd:import namespace="9fdc8751-6fef-42ec-b05c-835dd8c535b4"/>
@@ -7150,24 +7323,7 @@
 </ct:contentTypeSchema>
 </file>
 
-<file path=customXml/item4.xml><?xml version="1.0" encoding="utf-8"?>
-<?mso-contentType ?>
-<FormTemplates xmlns="http://schemas.microsoft.com/sharepoint/v3/contenttype/forms">
-  <Display>DocumentLibraryForm</Display>
-  <Edit>DocumentLibraryForm</Edit>
-  <New>DocumentLibraryForm</New>
-</FormTemplates>
-</file>
-
 <file path=customXml/itemProps1.xml><?xml version="1.0" encoding="utf-8"?>
-<ds:datastoreItem xmlns:ds="http://schemas.openxmlformats.org/officeDocument/2006/customXml" ds:itemID="{2C64A233-16AF-46B2-AC25-5FB98DF4502F}">
-  <ds:schemaRefs>
-    <ds:schemaRef ds:uri="http://schemas.openxmlformats.org/officeDocument/2006/bibliography"/>
-  </ds:schemaRefs>
-</ds:datastoreItem>
-</file>
-
-<file path=customXml/itemProps2.xml><?xml version="1.0" encoding="utf-8"?>
 <ds:datastoreItem xmlns:ds="http://schemas.openxmlformats.org/officeDocument/2006/customXml" ds:itemID="{D51CB319-63B8-4AF5-82AF-17D60CAB6996}">
   <ds:schemaRefs>
     <ds:schemaRef ds:uri="http://schemas.microsoft.com/office/2006/metadata/properties"/>
@@ -7177,7 +7333,23 @@
 </ds:datastoreItem>
 </file>
 
+<file path=customXml/itemProps2.xml><?xml version="1.0" encoding="utf-8"?>
+<ds:datastoreItem xmlns:ds="http://schemas.openxmlformats.org/officeDocument/2006/customXml" ds:itemID="{2C64A233-16AF-46B2-AC25-5FB98DF4502F}">
+  <ds:schemaRefs>
+    <ds:schemaRef ds:uri="http://schemas.openxmlformats.org/officeDocument/2006/bibliography"/>
+  </ds:schemaRefs>
+</ds:datastoreItem>
+</file>
+
 <file path=customXml/itemProps3.xml><?xml version="1.0" encoding="utf-8"?>
+<ds:datastoreItem xmlns:ds="http://schemas.openxmlformats.org/officeDocument/2006/customXml" ds:itemID="{57195437-B961-4C45-91F5-EE940D2F59C1}">
+  <ds:schemaRefs>
+    <ds:schemaRef ds:uri="http://schemas.microsoft.com/sharepoint/v3/contenttype/forms"/>
+  </ds:schemaRefs>
+</ds:datastoreItem>
+</file>
+
+<file path=customXml/itemProps4.xml><?xml version="1.0" encoding="utf-8"?>
 <ds:datastoreItem xmlns:ds="http://schemas.openxmlformats.org/officeDocument/2006/customXml" ds:itemID="{9280D4E0-CD00-4D9A-A173-5B3A5F3F3883}">
   <ds:schemaRefs>
     <ds:schemaRef ds:uri="http://schemas.microsoft.com/office/2006/metadata/contentType"/>
@@ -7193,12 +7365,4 @@
     <ds:schemaRef ds:uri="http://schemas.microsoft.com/internal/obd"/>
   </ds:schemaRefs>
 </ds:datastoreItem>
-</file>
-
-<file path=customXml/itemProps4.xml><?xml version="1.0" encoding="utf-8"?>
-<ds:datastoreItem xmlns:ds="http://schemas.openxmlformats.org/officeDocument/2006/customXml" ds:itemID="{57195437-B961-4C45-91F5-EE940D2F59C1}">
-  <ds:schemaRefs>
-    <ds:schemaRef ds:uri="http://schemas.microsoft.com/sharepoint/v3/contenttype/forms"/>
-  </ds:schemaRefs>
-</ds:datastoreItem>
 </file>
</xml_diff>

<commit_message>
Atualização do nome dos participantes na Documentação PI
</commit_message>
<xml_diff>
--- a/Documentação.docx
+++ b/Documentação.docx
@@ -987,6 +987,30 @@
         <w:rPr>
           <w:rFonts w:ascii="Arial" w:hAnsi="Arial" w:cs="Arial"/>
         </w:rPr>
+        <w:t>Erick Soo Ho Lee, RA: 0124082</w:t>
+      </w:r>
+      <w:r>
+        <w:rPr>
+          <w:rFonts w:ascii="Arial" w:hAnsi="Arial" w:cs="Arial"/>
+        </w:rPr>
+        <w:br/>
+      </w:r>
+      <w:r>
+        <w:rPr>
+          <w:rFonts w:ascii="Arial" w:hAnsi="Arial" w:cs="Arial"/>
+        </w:rPr>
+        <w:t>Gabriel da Silva Sousa, RA: 01242081</w:t>
+      </w:r>
+      <w:r>
+        <w:rPr>
+          <w:rFonts w:ascii="Arial" w:hAnsi="Arial" w:cs="Arial"/>
+        </w:rPr>
+        <w:br/>
+      </w:r>
+      <w:r>
+        <w:rPr>
+          <w:rFonts w:ascii="Arial" w:hAnsi="Arial" w:cs="Arial"/>
+        </w:rPr>
         <w:t>Jinwoo Kim, RA: 01242023</w:t>
       </w:r>
       <w:r>
@@ -1011,7 +1035,7 @@
         <w:rPr>
           <w:rFonts w:ascii="Arial" w:hAnsi="Arial" w:cs="Arial"/>
         </w:rPr>
-        <w:t>Erick Soo Ho Lee, RA: 0124082</w:t>
+        <w:t>Macari Marcelino Pinho, RA: 01242066</w:t>
       </w:r>
       <w:r>
         <w:rPr>
@@ -1023,31 +1047,7 @@
         <w:rPr>
           <w:rFonts w:ascii="Arial" w:hAnsi="Arial" w:cs="Arial"/>
         </w:rPr>
-        <w:t>Gabriel da Silva Sousa, RA: 01242081</w:t>
-      </w:r>
-      <w:r>
-        <w:rPr>
-          <w:rFonts w:ascii="Arial" w:hAnsi="Arial" w:cs="Arial"/>
-        </w:rPr>
-        <w:br/>
-      </w:r>
-      <w:r>
-        <w:rPr>
-          <w:rFonts w:ascii="Arial" w:hAnsi="Arial" w:cs="Arial"/>
-        </w:rPr>
         <w:t>Vinicius Gonçalves da Costa, RA: 01242028</w:t>
-      </w:r>
-      <w:r>
-        <w:rPr>
-          <w:rFonts w:ascii="Arial" w:hAnsi="Arial" w:cs="Arial"/>
-        </w:rPr>
-        <w:br/>
-      </w:r>
-      <w:r>
-        <w:rPr>
-          <w:rFonts w:ascii="Arial" w:hAnsi="Arial" w:cs="Arial"/>
-        </w:rPr>
-        <w:t>Macari Marcelino Pinho, RA: 01242066</w:t>
       </w:r>
     </w:p>
     <w:p>
@@ -2701,7 +2701,21 @@
         <w:rPr>
           <w:rFonts w:ascii="Arial" w:hAnsi="Arial" w:cs="Arial"/>
         </w:rPr>
-        <w:t>O site CHR HANSEN afirma que todo ano é descartado 5 a 10% dos vinhos por desvios que ocorrem na fermentação alcóolica ou na fermentação malotática. Isso quer dizer que esse percentual perdido será descartado, vendido num preço reduzido ou enviado para as indústrias de produção de vinagre, que gera um prejuízo significante.</w:t>
+        <w:t xml:space="preserve">O site CHR HANSEN afirma que todo ano é descartado 5 a 10% dos vinhos por desvios que ocorrem na fermentação alcóolica ou na fermentação </w:t>
+      </w:r>
+      <w:proofErr w:type="spellStart"/>
+      <w:r>
+        <w:rPr>
+          <w:rFonts w:ascii="Arial" w:hAnsi="Arial" w:cs="Arial"/>
+        </w:rPr>
+        <w:t>malotática</w:t>
+      </w:r>
+      <w:proofErr w:type="spellEnd"/>
+      <w:r>
+        <w:rPr>
+          <w:rFonts w:ascii="Arial" w:hAnsi="Arial" w:cs="Arial"/>
+        </w:rPr>
+        <w:t>. Isso quer dizer que esse percentual perdido será descartado, vendido num preço reduzido ou enviado para as indústrias de produção de vinagre, que gera um prejuízo significante.</w:t>
       </w:r>
     </w:p>
     <w:p>
@@ -2903,7 +2917,25 @@
           <w:b/>
           <w:bCs/>
         </w:rPr>
-        <w:t>Densímetro Portátil Anton Paar DMA 35:</w:t>
+        <w:t xml:space="preserve">Densímetro Portátil Anton </w:t>
+      </w:r>
+      <w:proofErr w:type="spellStart"/>
+      <w:r>
+        <w:rPr>
+          <w:rFonts w:ascii="Arial" w:hAnsi="Arial" w:cs="Arial"/>
+          <w:b/>
+          <w:bCs/>
+        </w:rPr>
+        <w:t>Paar</w:t>
+      </w:r>
+      <w:proofErr w:type="spellEnd"/>
+      <w:r>
+        <w:rPr>
+          <w:rFonts w:ascii="Arial" w:hAnsi="Arial" w:cs="Arial"/>
+          <w:b/>
+          <w:bCs/>
+        </w:rPr>
+        <w:t xml:space="preserve"> DMA 35:</w:t>
       </w:r>
       <w:r>
         <w:rPr>
@@ -2924,7 +2956,7 @@
           <w:noProof/>
         </w:rPr>
         <w:drawing>
-          <wp:anchor distT="0" distB="0" distL="114300" distR="114300" simplePos="0" relativeHeight="251664384" behindDoc="0" locked="0" layoutInCell="1" allowOverlap="1" wp14:anchorId="4DA59A4A" wp14:editId="248DCB33">
+          <wp:anchor distT="0" distB="0" distL="114300" distR="114300" simplePos="0" relativeHeight="251664384" behindDoc="0" locked="0" layoutInCell="1" allowOverlap="1" wp14:anchorId="4DA59A4A" wp14:editId="7091CEAC">
             <wp:simplePos x="0" y="0"/>
             <wp:positionH relativeFrom="column">
               <wp:posOffset>-203835</wp:posOffset>
@@ -3034,7 +3066,25 @@
           <w:b/>
           <w:bCs/>
         </w:rPr>
-        <w:t>Espectômetro Bruker Alpha II FTIR</w:t>
+        <w:t xml:space="preserve">Espectômetro </w:t>
+      </w:r>
+      <w:proofErr w:type="spellStart"/>
+      <w:r>
+        <w:rPr>
+          <w:rFonts w:ascii="Arial" w:hAnsi="Arial" w:cs="Arial"/>
+          <w:b/>
+          <w:bCs/>
+        </w:rPr>
+        <w:t>Bruker</w:t>
+      </w:r>
+      <w:proofErr w:type="spellEnd"/>
+      <w:r>
+        <w:rPr>
+          <w:rFonts w:ascii="Arial" w:hAnsi="Arial" w:cs="Arial"/>
+          <w:b/>
+          <w:bCs/>
+        </w:rPr>
+        <w:t xml:space="preserve"> Alpha II FTIR</w:t>
       </w:r>
       <w:r>
         <w:rPr>
@@ -3115,7 +3165,25 @@
           <w:b/>
           <w:bCs/>
         </w:rPr>
-        <w:t>Termômetro Digital Infravermelho Fluke 62 Max:</w:t>
+        <w:t xml:space="preserve">Termômetro Digital Infravermelho </w:t>
+      </w:r>
+      <w:proofErr w:type="spellStart"/>
+      <w:r>
+        <w:rPr>
+          <w:rFonts w:ascii="Arial" w:hAnsi="Arial" w:cs="Arial"/>
+          <w:b/>
+          <w:bCs/>
+        </w:rPr>
+        <w:t>Fluke</w:t>
+      </w:r>
+      <w:proofErr w:type="spellEnd"/>
+      <w:r>
+        <w:rPr>
+          <w:rFonts w:ascii="Arial" w:hAnsi="Arial" w:cs="Arial"/>
+          <w:b/>
+          <w:bCs/>
+        </w:rPr>
+        <w:t xml:space="preserve"> 62 Max:</w:t>
       </w:r>
       <w:r>
         <w:rPr>
@@ -4034,8 +4102,17 @@
             <w:rStyle w:val="Hyperlink"/>
             <w:rFonts w:ascii="Arial" w:hAnsi="Arial" w:cs="Arial"/>
           </w:rPr>
-          <w:t>Fermentação do Vinho: Entenda o processo | Evino</w:t>
+          <w:t xml:space="preserve">Fermentação do Vinho: Entenda o processo | </w:t>
         </w:r>
+        <w:proofErr w:type="spellStart"/>
+        <w:r>
+          <w:rPr>
+            <w:rStyle w:val="Hyperlink"/>
+            <w:rFonts w:ascii="Arial" w:hAnsi="Arial" w:cs="Arial"/>
+          </w:rPr>
+          <w:t>Evino</w:t>
+        </w:r>
+        <w:proofErr w:type="spellEnd"/>
       </w:hyperlink>
     </w:p>
     <w:p>
@@ -4083,8 +4160,33 @@
             <w:rStyle w:val="Hyperlink"/>
             <w:rFonts w:ascii="Arial" w:hAnsi="Arial" w:cs="Arial"/>
           </w:rPr>
-          <w:t>Conheça os limites máximos e entenda melhor a acidez volátil de seu vinho - Wine Fun</w:t>
+          <w:t xml:space="preserve">Conheça os limites máximos e entenda melhor a acidez volátil de seu vinho - </w:t>
         </w:r>
+        <w:proofErr w:type="spellStart"/>
+        <w:r>
+          <w:rPr>
+            <w:rStyle w:val="Hyperlink"/>
+            <w:rFonts w:ascii="Arial" w:hAnsi="Arial" w:cs="Arial"/>
+          </w:rPr>
+          <w:t>Wine</w:t>
+        </w:r>
+        <w:proofErr w:type="spellEnd"/>
+        <w:r>
+          <w:rPr>
+            <w:rStyle w:val="Hyperlink"/>
+            <w:rFonts w:ascii="Arial" w:hAnsi="Arial" w:cs="Arial"/>
+          </w:rPr>
+          <w:t xml:space="preserve"> </w:t>
+        </w:r>
+        <w:proofErr w:type="spellStart"/>
+        <w:r>
+          <w:rPr>
+            <w:rStyle w:val="Hyperlink"/>
+            <w:rFonts w:ascii="Arial" w:hAnsi="Arial" w:cs="Arial"/>
+          </w:rPr>
+          <w:t>Fun</w:t>
+        </w:r>
+        <w:proofErr w:type="spellEnd"/>
       </w:hyperlink>
     </w:p>
     <w:p>
@@ -4132,7 +4234,23 @@
             <w:rStyle w:val="Hyperlink"/>
             <w:rFonts w:ascii="Arial" w:hAnsi="Arial" w:cs="Arial"/>
           </w:rPr>
-          <w:t>Densímetro portátil: DMA 35 | Anton Paar (anton-paar.com)</w:t>
+          <w:t xml:space="preserve">Densímetro portátil: DMA 35 | Anton </w:t>
+        </w:r>
+        <w:proofErr w:type="spellStart"/>
+        <w:r>
+          <w:rPr>
+            <w:rStyle w:val="Hyperlink"/>
+            <w:rFonts w:ascii="Arial" w:hAnsi="Arial" w:cs="Arial"/>
+          </w:rPr>
+          <w:t>Paar</w:t>
+        </w:r>
+        <w:proofErr w:type="spellEnd"/>
+        <w:r>
+          <w:rPr>
+            <w:rStyle w:val="Hyperlink"/>
+            <w:rFonts w:ascii="Arial" w:hAnsi="Arial" w:cs="Arial"/>
+          </w:rPr>
+          <w:t xml:space="preserve"> (anton-paar.com)</w:t>
         </w:r>
       </w:hyperlink>
     </w:p>

</xml_diff>

<commit_message>
Alteração na formatação da Documentação de PI
</commit_message>
<xml_diff>
--- a/Documentação.docx
+++ b/Documentação.docx
@@ -2444,12 +2444,31 @@
           <w:b/>
           <w:bCs/>
         </w:rPr>
-        <w:t>C6H12O6  → 2C2H5OH  +  2CO2</w:t>
+        <w:t>C6H12O</w:t>
+      </w:r>
+      <w:proofErr w:type="gramStart"/>
+      <w:r>
+        <w:rPr>
+          <w:rFonts w:ascii="Arial" w:hAnsi="Arial" w:cs="Arial"/>
+          <w:b/>
+          <w:bCs/>
+        </w:rPr>
+        <w:t>6  →</w:t>
+      </w:r>
+      <w:proofErr w:type="gramEnd"/>
+      <w:r>
+        <w:rPr>
+          <w:rFonts w:ascii="Arial" w:hAnsi="Arial" w:cs="Arial"/>
+          <w:b/>
+          <w:bCs/>
+        </w:rPr>
+        <w:t xml:space="preserve"> 2C2H5OH  +  2CO2</w:t>
       </w:r>
     </w:p>
     <w:p>
       <w:pPr>
         <w:ind w:firstLine="708"/>
+        <w:jc w:val="both"/>
         <w:rPr>
           <w:rFonts w:ascii="Arial" w:hAnsi="Arial" w:cs="Arial"/>
         </w:rPr>
@@ -2498,22 +2517,23 @@
     <w:p>
       <w:pPr>
         <w:ind w:firstLine="708"/>
-        <w:rPr>
-          <w:rFonts w:ascii="Arial" w:hAnsi="Arial" w:cs="Arial"/>
-        </w:rPr>
-      </w:pPr>
-      <w:r>
-        <w:rPr>
-          <w:rFonts w:ascii="Arial" w:hAnsi="Arial" w:cs="Arial"/>
-        </w:rPr>
-        <w:t xml:space="preserve">É preciso controlar a temperatura em medidas adequadas para que os fermentos metabolizem de forma equilibrada. Contudo, se a temperatura estiver muito alta ou muito baixa, a fermentação pode ser interrompida ou se </w:t>
+        <w:jc w:val="both"/>
+        <w:rPr>
+          <w:rFonts w:ascii="Arial" w:hAnsi="Arial" w:cs="Arial"/>
+        </w:rPr>
+      </w:pPr>
+      <w:r>
+        <w:rPr>
+          <w:rFonts w:ascii="Arial" w:hAnsi="Arial" w:cs="Arial"/>
+        </w:rPr>
+        <w:t xml:space="preserve">É preciso controlar a temperatura em medidas adequadas para que os fermentos metabolizem de forma equilibrada. Contudo, se a temperatura estiver muito alta ou muito baixa, a fermentação pode ser interrompida ou se tornar </w:t>
       </w:r>
       <w:r>
         <w:rPr>
           <w:rFonts w:ascii="Arial" w:hAnsi="Arial" w:cs="Arial"/>
         </w:rPr>
         <w:lastRenderedPageBreak/>
-        <w:t xml:space="preserve">tornar incontrolável. Os incidentes mais comuns encontrados em tonéis onde o clima não está adequado, são: </w:t>
+        <w:t xml:space="preserve">incontrolável. Os incidentes mais comuns encontrados em tonéis onde o clima não está adequado, são: </w:t>
       </w:r>
     </w:p>
     <w:p>
@@ -2552,6 +2572,7 @@
     </w:p>
     <w:p>
       <w:pPr>
+        <w:jc w:val="both"/>
         <w:rPr>
           <w:rFonts w:ascii="Arial" w:hAnsi="Arial" w:cs="Arial"/>
         </w:rPr>
@@ -2605,6 +2626,7 @@
     </w:p>
     <w:p>
       <w:pPr>
+        <w:jc w:val="both"/>
         <w:rPr>
           <w:rFonts w:ascii="Arial" w:hAnsi="Arial" w:cs="Arial"/>
         </w:rPr>
@@ -2632,6 +2654,7 @@
     </w:p>
     <w:p>
       <w:pPr>
+        <w:jc w:val="both"/>
         <w:rPr>
           <w:rFonts w:ascii="Arial" w:hAnsi="Arial" w:cs="Arial"/>
         </w:rPr>
@@ -2693,6 +2716,7 @@
     <w:p>
       <w:pPr>
         <w:ind w:firstLine="708"/>
+        <w:jc w:val="both"/>
         <w:rPr>
           <w:rFonts w:ascii="Arial" w:hAnsi="Arial" w:cs="Arial"/>
         </w:rPr>
@@ -2721,6 +2745,7 @@
     <w:p>
       <w:pPr>
         <w:ind w:firstLine="708"/>
+        <w:jc w:val="both"/>
         <w:rPr>
           <w:rFonts w:ascii="Arial" w:hAnsi="Arial" w:cs="Arial"/>
         </w:rPr>
@@ -2735,6 +2760,7 @@
     <w:p>
       <w:pPr>
         <w:ind w:firstLine="708"/>
+        <w:jc w:val="both"/>
         <w:rPr>
           <w:rFonts w:ascii="Arial" w:hAnsi="Arial" w:cs="Arial"/>
         </w:rPr>
@@ -2749,6 +2775,7 @@
     <w:p>
       <w:pPr>
         <w:ind w:firstLine="708"/>
+        <w:jc w:val="both"/>
         <w:rPr>
           <w:rFonts w:ascii="Arial" w:hAnsi="Arial" w:cs="Arial"/>
         </w:rPr>
@@ -2907,6 +2934,7 @@
     </w:p>
     <w:p>
       <w:pPr>
+        <w:jc w:val="both"/>
         <w:rPr>
           <w:rFonts w:ascii="Arial" w:hAnsi="Arial" w:cs="Arial"/>
         </w:rPr>
@@ -2956,7 +2984,7 @@
           <w:noProof/>
         </w:rPr>
         <w:drawing>
-          <wp:anchor distT="0" distB="0" distL="114300" distR="114300" simplePos="0" relativeHeight="251664384" behindDoc="0" locked="0" layoutInCell="1" allowOverlap="1" wp14:anchorId="4DA59A4A" wp14:editId="7091CEAC">
+          <wp:anchor distT="0" distB="0" distL="114300" distR="114300" simplePos="0" relativeHeight="251664384" behindDoc="0" locked="0" layoutInCell="1" allowOverlap="1" wp14:anchorId="4DA59A4A" wp14:editId="39C0B24E">
             <wp:simplePos x="0" y="0"/>
             <wp:positionH relativeFrom="column">
               <wp:posOffset>-203835</wp:posOffset>
@@ -3050,6 +3078,7 @@
     </w:p>
     <w:p>
       <w:pPr>
+        <w:jc w:val="both"/>
         <w:rPr>
           <w:rFonts w:ascii="Arial" w:hAnsi="Arial" w:cs="Arial"/>
         </w:rPr>
@@ -3149,6 +3178,7 @@
     </w:p>
     <w:p>
       <w:pPr>
+        <w:jc w:val="both"/>
         <w:rPr>
           <w:rFonts w:ascii="Arial" w:hAnsi="Arial" w:cs="Arial"/>
         </w:rPr>
@@ -3226,6 +3256,7 @@
     </w:p>
     <w:p>
       <w:pPr>
+        <w:jc w:val="both"/>
         <w:rPr>
           <w:rFonts w:ascii="Arial" w:hAnsi="Arial" w:cs="Arial"/>
         </w:rPr>
@@ -3280,6 +3311,7 @@
     <w:p>
       <w:pPr>
         <w:ind w:firstLine="708"/>
+        <w:jc w:val="both"/>
         <w:rPr>
           <w:rFonts w:ascii="Arial" w:hAnsi="Arial" w:cs="Arial"/>
         </w:rPr>
@@ -3294,6 +3326,7 @@
     <w:p>
       <w:pPr>
         <w:ind w:firstLine="708"/>
+        <w:jc w:val="both"/>
         <w:rPr>
           <w:rFonts w:ascii="Arial" w:hAnsi="Arial" w:cs="Arial"/>
         </w:rPr>
@@ -3356,6 +3389,7 @@
     </w:p>
     <w:p>
       <w:pPr>
+        <w:jc w:val="both"/>
         <w:rPr>
           <w:rFonts w:ascii="Arial" w:hAnsi="Arial" w:cs="Arial"/>
         </w:rPr>
@@ -3429,7 +3463,21 @@
         <w:rPr>
           <w:rFonts w:ascii="Arial" w:hAnsi="Arial" w:cs="Arial"/>
         </w:rPr>
-        <w:t>• Será oferecido o protótipo das páginas do website (Homepage, Sobre nós, Contato, Login e Valores) e calculadora financeira.</w:t>
+        <w:t xml:space="preserve">• Será oferecido o protótipo das páginas do website (Homepage, </w:t>
+      </w:r>
+      <w:proofErr w:type="gramStart"/>
+      <w:r>
+        <w:rPr>
+          <w:rFonts w:ascii="Arial" w:hAnsi="Arial" w:cs="Arial"/>
+        </w:rPr>
+        <w:t>Sobre</w:t>
+      </w:r>
+      <w:proofErr w:type="gramEnd"/>
+      <w:r>
+        <w:rPr>
+          <w:rFonts w:ascii="Arial" w:hAnsi="Arial" w:cs="Arial"/>
+        </w:rPr>
+        <w:t xml:space="preserve"> nós, Contato, Login e Valores) e calculadora financeira.</w:t>
       </w:r>
       <w:bookmarkStart w:id="11" w:name="_Toc176435034"/>
     </w:p>

</xml_diff>

<commit_message>
Inserção de dados da ferramenta de gestão na documentação
</commit_message>
<xml_diff>
--- a/Documentação.docx
+++ b/Documentação.docx
@@ -2984,7 +2984,7 @@
           <w:noProof/>
         </w:rPr>
         <w:drawing>
-          <wp:anchor distT="0" distB="0" distL="114300" distR="114300" simplePos="0" relativeHeight="251664384" behindDoc="0" locked="0" layoutInCell="1" allowOverlap="1" wp14:anchorId="4DA59A4A" wp14:editId="39C0B24E">
+          <wp:anchor distT="0" distB="0" distL="114300" distR="114300" simplePos="0" relativeHeight="251664384" behindDoc="0" locked="0" layoutInCell="1" allowOverlap="1" wp14:anchorId="4DA59A4A" wp14:editId="747FD08D">
             <wp:simplePos x="0" y="0"/>
             <wp:positionH relativeFrom="column">
               <wp:posOffset>-203835</wp:posOffset>
@@ -3601,6 +3601,188 @@
     <w:p/>
     <w:p/>
     <w:p/>
+    <w:p/>
+    <w:p>
+      <w:pPr>
+        <w:rPr>
+          <w:rFonts w:ascii="Arial" w:hAnsi="Arial" w:cs="Arial"/>
+          <w:b/>
+          <w:bCs/>
+          <w:sz w:val="28"/>
+          <w:szCs w:val="28"/>
+        </w:rPr>
+      </w:pPr>
+      <w:r>
+        <w:rPr>
+          <w:rFonts w:ascii="Arial" w:hAnsi="Arial" w:cs="Arial"/>
+          <w:b/>
+          <w:bCs/>
+          <w:sz w:val="28"/>
+          <w:szCs w:val="28"/>
+        </w:rPr>
+        <w:lastRenderedPageBreak/>
+        <w:t>Ferramenta de gestão de projeto</w:t>
+      </w:r>
+    </w:p>
+    <w:p>
+      <w:pPr>
+        <w:rPr>
+          <w:rFonts w:ascii="Arial" w:hAnsi="Arial" w:cs="Arial"/>
+        </w:rPr>
+      </w:pPr>
+      <w:r>
+        <w:rPr>
+          <w:noProof/>
+        </w:rPr>
+        <w:drawing>
+          <wp:anchor distT="0" distB="0" distL="114300" distR="114300" simplePos="0" relativeHeight="251666432" behindDoc="0" locked="0" layoutInCell="1" allowOverlap="1" wp14:anchorId="509BE977" wp14:editId="3C127028">
+            <wp:simplePos x="0" y="0"/>
+            <wp:positionH relativeFrom="page">
+              <wp:posOffset>441960</wp:posOffset>
+            </wp:positionH>
+            <wp:positionV relativeFrom="paragraph">
+              <wp:posOffset>345885</wp:posOffset>
+            </wp:positionV>
+            <wp:extent cx="6678811" cy="3051959"/>
+            <wp:effectExtent l="0" t="0" r="8255" b="0"/>
+            <wp:wrapNone/>
+            <wp:docPr id="402325555" name="Imagem 9"/>
+            <wp:cNvGraphicFramePr>
+              <a:graphicFrameLocks xmlns:a="http://schemas.openxmlformats.org/drawingml/2006/main" noChangeAspect="1"/>
+            </wp:cNvGraphicFramePr>
+            <a:graphic xmlns:a="http://schemas.openxmlformats.org/drawingml/2006/main">
+              <a:graphicData uri="http://schemas.openxmlformats.org/drawingml/2006/picture">
+                <pic:pic xmlns:pic="http://schemas.openxmlformats.org/drawingml/2006/picture">
+                  <pic:nvPicPr>
+                    <pic:cNvPr id="0" name="Picture 1"/>
+                    <pic:cNvPicPr>
+                      <a:picLocks noChangeAspect="1" noChangeArrowheads="1"/>
+                    </pic:cNvPicPr>
+                  </pic:nvPicPr>
+                  <pic:blipFill>
+                    <a:blip r:embed="rId13">
+                      <a:extLst>
+                        <a:ext uri="{28A0092B-C50C-407E-A947-70E740481C1C}">
+                          <a14:useLocalDpi xmlns:a14="http://schemas.microsoft.com/office/drawing/2010/main" val="0"/>
+                        </a:ext>
+                      </a:extLst>
+                    </a:blip>
+                    <a:srcRect/>
+                    <a:stretch>
+                      <a:fillRect/>
+                    </a:stretch>
+                  </pic:blipFill>
+                  <pic:spPr bwMode="auto">
+                    <a:xfrm>
+                      <a:off x="0" y="0"/>
+                      <a:ext cx="6678811" cy="3051959"/>
+                    </a:xfrm>
+                    <a:prstGeom prst="rect">
+                      <a:avLst/>
+                    </a:prstGeom>
+                    <a:noFill/>
+                    <a:ln>
+                      <a:noFill/>
+                    </a:ln>
+                  </pic:spPr>
+                </pic:pic>
+              </a:graphicData>
+            </a:graphic>
+          </wp:anchor>
+        </w:drawing>
+      </w:r>
+      <w:r>
+        <w:rPr>
+          <w:rFonts w:ascii="Arial" w:hAnsi="Arial" w:cs="Arial"/>
+        </w:rPr>
+        <w:t xml:space="preserve">A ferramenta de gestão escolhida para a organização desse projeto foi o </w:t>
+      </w:r>
+      <w:proofErr w:type="spellStart"/>
+      <w:r>
+        <w:rPr>
+          <w:rFonts w:ascii="Arial" w:hAnsi="Arial" w:cs="Arial"/>
+        </w:rPr>
+        <w:t>Trello</w:t>
+      </w:r>
+      <w:proofErr w:type="spellEnd"/>
+      <w:r>
+        <w:rPr>
+          <w:rFonts w:ascii="Arial" w:hAnsi="Arial" w:cs="Arial"/>
+        </w:rPr>
+        <w:t>.</w:t>
+      </w:r>
+    </w:p>
+    <w:p>
+      <w:pPr>
+        <w:rPr>
+          <w:rFonts w:ascii="Arial" w:hAnsi="Arial" w:cs="Arial"/>
+        </w:rPr>
+      </w:pPr>
+    </w:p>
+    <w:p>
+      <w:pPr>
+        <w:rPr>
+          <w:rFonts w:ascii="Arial" w:hAnsi="Arial" w:cs="Arial"/>
+        </w:rPr>
+      </w:pPr>
+    </w:p>
+    <w:p>
+      <w:pPr>
+        <w:rPr>
+          <w:rFonts w:ascii="Arial" w:hAnsi="Arial" w:cs="Arial"/>
+        </w:rPr>
+      </w:pPr>
+    </w:p>
+    <w:p>
+      <w:pPr>
+        <w:rPr>
+          <w:rFonts w:ascii="Arial" w:hAnsi="Arial" w:cs="Arial"/>
+        </w:rPr>
+      </w:pPr>
+    </w:p>
+    <w:p>
+      <w:pPr>
+        <w:rPr>
+          <w:rFonts w:ascii="Arial" w:hAnsi="Arial" w:cs="Arial"/>
+        </w:rPr>
+      </w:pPr>
+    </w:p>
+    <w:p>
+      <w:pPr>
+        <w:rPr>
+          <w:rFonts w:ascii="Arial" w:hAnsi="Arial" w:cs="Arial"/>
+        </w:rPr>
+      </w:pPr>
+    </w:p>
+    <w:p>
+      <w:pPr>
+        <w:rPr>
+          <w:rFonts w:ascii="Arial" w:hAnsi="Arial" w:cs="Arial"/>
+        </w:rPr>
+      </w:pPr>
+    </w:p>
+    <w:p>
+      <w:pPr>
+        <w:rPr>
+          <w:rFonts w:ascii="Arial" w:hAnsi="Arial" w:cs="Arial"/>
+        </w:rPr>
+      </w:pPr>
+    </w:p>
+    <w:p>
+      <w:pPr>
+        <w:rPr>
+          <w:rFonts w:ascii="Arial" w:hAnsi="Arial" w:cs="Arial"/>
+        </w:rPr>
+      </w:pPr>
+    </w:p>
+    <w:p>
+      <w:pPr>
+        <w:rPr>
+          <w:rFonts w:ascii="Arial" w:hAnsi="Arial" w:cs="Arial"/>
+        </w:rPr>
+      </w:pPr>
+    </w:p>
+    <w:p/>
     <w:p>
       <w:pPr>
         <w:pStyle w:val="Ttulo2"/>
@@ -3623,7 +3805,6 @@
           <w:sz w:val="28"/>
           <w:szCs w:val="28"/>
         </w:rPr>
-        <w:lastRenderedPageBreak/>
         <w:t>P</w:t>
       </w:r>
       <w:r>
@@ -3988,6 +4169,7 @@
         <w:rPr>
           <w:rFonts w:ascii="Arial" w:hAnsi="Arial" w:cs="Arial"/>
         </w:rPr>
+        <w:lastRenderedPageBreak/>
         <w:t>•</w:t>
       </w:r>
       <w:r>
@@ -4120,7 +4302,7 @@
         </w:rPr>
         <w:t xml:space="preserve"> </w:t>
       </w:r>
-      <w:hyperlink r:id="rId13" w:history="1">
+      <w:hyperlink r:id="rId14" w:history="1">
         <w:r>
           <w:rPr>
             <w:rStyle w:val="Hyperlink"/>
@@ -4144,7 +4326,7 @@
         </w:rPr>
         <w:t xml:space="preserve">2: </w:t>
       </w:r>
-      <w:hyperlink r:id="rId14" w:history="1">
+      <w:hyperlink r:id="rId15" w:history="1">
         <w:r>
           <w:rPr>
             <w:rStyle w:val="Hyperlink"/>
@@ -4177,7 +4359,7 @@
         </w:rPr>
         <w:t xml:space="preserve">3: </w:t>
       </w:r>
-      <w:hyperlink r:id="rId15" w:history="1">
+      <w:hyperlink r:id="rId16" w:history="1">
         <w:r>
           <w:rPr>
             <w:rStyle w:val="Hyperlink"/>
@@ -4202,7 +4384,7 @@
         </w:rPr>
         <w:t xml:space="preserve">4: </w:t>
       </w:r>
-      <w:hyperlink r:id="rId16" w:history="1">
+      <w:hyperlink r:id="rId17" w:history="1">
         <w:r>
           <w:rPr>
             <w:rStyle w:val="Hyperlink"/>
@@ -4252,7 +4434,7 @@
         </w:rPr>
         <w:t xml:space="preserve">5: </w:t>
       </w:r>
-      <w:hyperlink r:id="rId17" w:history="1">
+      <w:hyperlink r:id="rId18" w:history="1">
         <w:r>
           <w:rPr>
             <w:rStyle w:val="Hyperlink"/>
@@ -4276,7 +4458,7 @@
         </w:rPr>
         <w:t xml:space="preserve">6: </w:t>
       </w:r>
-      <w:hyperlink r:id="rId18" w:history="1">
+      <w:hyperlink r:id="rId19" w:history="1">
         <w:r>
           <w:rPr>
             <w:rStyle w:val="Hyperlink"/>
@@ -4317,7 +4499,7 @@
         </w:rPr>
         <w:t xml:space="preserve">7: </w:t>
       </w:r>
-      <w:hyperlink r:id="rId19" w:history="1">
+      <w:hyperlink r:id="rId20" w:history="1">
         <w:r>
           <w:rPr>
             <w:rStyle w:val="Hyperlink"/>
@@ -4343,7 +4525,7 @@
         </w:rPr>
         <w:t xml:space="preserve">8: </w:t>
       </w:r>
-      <w:hyperlink r:id="rId20">
+      <w:hyperlink r:id="rId21">
         <w:r>
           <w:rPr>
             <w:rStyle w:val="Hyperlink"/>
@@ -4369,7 +4551,7 @@
         </w:rPr>
         <w:t>9:</w:t>
       </w:r>
-      <w:hyperlink r:id="rId21" w:history="1">
+      <w:hyperlink r:id="rId22" w:history="1">
         <w:r>
           <w:rPr>
             <w:rStyle w:val="Hyperlink"/>
@@ -4395,7 +4577,7 @@
         </w:rPr>
         <w:t>10:</w:t>
       </w:r>
-      <w:hyperlink r:id="rId22" w:history="1">
+      <w:hyperlink r:id="rId23" w:history="1">
         <w:r>
           <w:rPr>
             <w:rStyle w:val="Hyperlink"/>
@@ -4421,7 +4603,7 @@
         </w:rPr>
         <w:t>11:</w:t>
       </w:r>
-      <w:hyperlink r:id="rId23" w:history="1">
+      <w:hyperlink r:id="rId24" w:history="1">
         <w:r>
           <w:rPr>
             <w:rStyle w:val="Hyperlink"/>
@@ -4468,7 +4650,7 @@
       </w:pPr>
     </w:p>
     <w:sectPr>
-      <w:headerReference w:type="default" r:id="rId24"/>
+      <w:headerReference w:type="default" r:id="rId25"/>
       <w:pgSz w:w="11906" w:h="16838"/>
       <w:pgMar w:top="1418" w:right="1701" w:bottom="1418" w:left="1701" w:header="709" w:footer="709" w:gutter="0"/>
       <w:pgNumType w:start="1" w:chapStyle="1"/>

</xml_diff>

<commit_message>
Atalização do sistema de organização adicionado na documentação
</commit_message>
<xml_diff>
--- a/Documentação.docx
+++ b/Documentação.docx
@@ -2725,21 +2725,7 @@
         <w:rPr>
           <w:rFonts w:ascii="Arial" w:hAnsi="Arial" w:cs="Arial"/>
         </w:rPr>
-        <w:t xml:space="preserve">O site CHR HANSEN afirma que todo ano é descartado 5 a 10% dos vinhos por desvios que ocorrem na fermentação alcóolica ou na fermentação </w:t>
-      </w:r>
-      <w:proofErr w:type="spellStart"/>
-      <w:r>
-        <w:rPr>
-          <w:rFonts w:ascii="Arial" w:hAnsi="Arial" w:cs="Arial"/>
-        </w:rPr>
-        <w:t>malotática</w:t>
-      </w:r>
-      <w:proofErr w:type="spellEnd"/>
-      <w:r>
-        <w:rPr>
-          <w:rFonts w:ascii="Arial" w:hAnsi="Arial" w:cs="Arial"/>
-        </w:rPr>
-        <w:t>. Isso quer dizer que esse percentual perdido será descartado, vendido num preço reduzido ou enviado para as indústrias de produção de vinagre, que gera um prejuízo significante.</w:t>
+        <w:t>O site CHR HANSEN afirma que todo ano é descartado 5 a 10% dos vinhos por desvios que ocorrem na fermentação alcóolica ou na fermentação malotática. Isso quer dizer que esse percentual perdido será descartado, vendido num preço reduzido ou enviado para as indústrias de produção de vinagre, que gera um prejuízo significante.</w:t>
       </w:r>
     </w:p>
     <w:p>
@@ -2945,25 +2931,7 @@
           <w:b/>
           <w:bCs/>
         </w:rPr>
-        <w:t xml:space="preserve">Densímetro Portátil Anton </w:t>
-      </w:r>
-      <w:proofErr w:type="spellStart"/>
-      <w:r>
-        <w:rPr>
-          <w:rFonts w:ascii="Arial" w:hAnsi="Arial" w:cs="Arial"/>
-          <w:b/>
-          <w:bCs/>
-        </w:rPr>
-        <w:t>Paar</w:t>
-      </w:r>
-      <w:proofErr w:type="spellEnd"/>
-      <w:r>
-        <w:rPr>
-          <w:rFonts w:ascii="Arial" w:hAnsi="Arial" w:cs="Arial"/>
-          <w:b/>
-          <w:bCs/>
-        </w:rPr>
-        <w:t xml:space="preserve"> DMA 35:</w:t>
+        <w:t>Densímetro Portátil Anton Paar DMA 35:</w:t>
       </w:r>
       <w:r>
         <w:rPr>
@@ -2984,7 +2952,7 @@
           <w:noProof/>
         </w:rPr>
         <w:drawing>
-          <wp:anchor distT="0" distB="0" distL="114300" distR="114300" simplePos="0" relativeHeight="251664384" behindDoc="0" locked="0" layoutInCell="1" allowOverlap="1" wp14:anchorId="4DA59A4A" wp14:editId="747FD08D">
+          <wp:anchor distT="0" distB="0" distL="114300" distR="114300" simplePos="0" relativeHeight="251664384" behindDoc="0" locked="0" layoutInCell="1" allowOverlap="1" wp14:anchorId="4DA59A4A" wp14:editId="46E10B57">
             <wp:simplePos x="0" y="0"/>
             <wp:positionH relativeFrom="column">
               <wp:posOffset>-203835</wp:posOffset>
@@ -3095,25 +3063,7 @@
           <w:b/>
           <w:bCs/>
         </w:rPr>
-        <w:t xml:space="preserve">Espectômetro </w:t>
-      </w:r>
-      <w:proofErr w:type="spellStart"/>
-      <w:r>
-        <w:rPr>
-          <w:rFonts w:ascii="Arial" w:hAnsi="Arial" w:cs="Arial"/>
-          <w:b/>
-          <w:bCs/>
-        </w:rPr>
-        <w:t>Bruker</w:t>
-      </w:r>
-      <w:proofErr w:type="spellEnd"/>
-      <w:r>
-        <w:rPr>
-          <w:rFonts w:ascii="Arial" w:hAnsi="Arial" w:cs="Arial"/>
-          <w:b/>
-          <w:bCs/>
-        </w:rPr>
-        <w:t xml:space="preserve"> Alpha II FTIR</w:t>
+        <w:t>Espectômetro Bruker Alpha II FTIR</w:t>
       </w:r>
       <w:r>
         <w:rPr>
@@ -3195,25 +3145,7 @@
           <w:b/>
           <w:bCs/>
         </w:rPr>
-        <w:t xml:space="preserve">Termômetro Digital Infravermelho </w:t>
-      </w:r>
-      <w:proofErr w:type="spellStart"/>
-      <w:r>
-        <w:rPr>
-          <w:rFonts w:ascii="Arial" w:hAnsi="Arial" w:cs="Arial"/>
-          <w:b/>
-          <w:bCs/>
-        </w:rPr>
-        <w:t>Fluke</w:t>
-      </w:r>
-      <w:proofErr w:type="spellEnd"/>
-      <w:r>
-        <w:rPr>
-          <w:rFonts w:ascii="Arial" w:hAnsi="Arial" w:cs="Arial"/>
-          <w:b/>
-          <w:bCs/>
-        </w:rPr>
-        <w:t xml:space="preserve"> 62 Max:</w:t>
+        <w:t>Termômetro Digital Infravermelho Fluke 62 Max:</w:t>
       </w:r>
       <w:r>
         <w:rPr>
@@ -3632,21 +3564,21 @@
       </w:pPr>
       <w:r>
         <w:rPr>
-          <w:noProof/>
+          <w:rFonts w:ascii="Arial" w:hAnsi="Arial" w:cs="Arial"/>
         </w:rPr>
         <w:drawing>
-          <wp:anchor distT="0" distB="0" distL="114300" distR="114300" simplePos="0" relativeHeight="251666432" behindDoc="0" locked="0" layoutInCell="1" allowOverlap="1" wp14:anchorId="509BE977" wp14:editId="3C127028">
+          <wp:anchor distT="0" distB="0" distL="114300" distR="114300" simplePos="0" relativeHeight="251666432" behindDoc="0" locked="0" layoutInCell="1" allowOverlap="1" wp14:anchorId="1E4349AF" wp14:editId="1A0C8911">
             <wp:simplePos x="0" y="0"/>
-            <wp:positionH relativeFrom="page">
-              <wp:posOffset>441960</wp:posOffset>
+            <wp:positionH relativeFrom="column">
+              <wp:posOffset>-363855</wp:posOffset>
             </wp:positionH>
             <wp:positionV relativeFrom="paragraph">
-              <wp:posOffset>345885</wp:posOffset>
+              <wp:posOffset>285115</wp:posOffset>
             </wp:positionV>
-            <wp:extent cx="6678811" cy="3051959"/>
-            <wp:effectExtent l="0" t="0" r="8255" b="0"/>
+            <wp:extent cx="6183193" cy="3063240"/>
+            <wp:effectExtent l="0" t="0" r="8255" b="3810"/>
             <wp:wrapNone/>
-            <wp:docPr id="402325555" name="Imagem 9"/>
+            <wp:docPr id="438264099" name="Imagem 1"/>
             <wp:cNvGraphicFramePr>
               <a:graphicFrameLocks xmlns:a="http://schemas.openxmlformats.org/drawingml/2006/main" noChangeAspect="1"/>
             </wp:cNvGraphicFramePr>
@@ -3654,10 +3586,8 @@
               <a:graphicData uri="http://schemas.openxmlformats.org/drawingml/2006/picture">
                 <pic:pic xmlns:pic="http://schemas.openxmlformats.org/drawingml/2006/picture">
                   <pic:nvPicPr>
-                    <pic:cNvPr id="0" name="Picture 1"/>
-                    <pic:cNvPicPr>
-                      <a:picLocks noChangeAspect="1" noChangeArrowheads="1"/>
-                    </pic:cNvPicPr>
+                    <pic:cNvPr id="438264099" name=""/>
+                    <pic:cNvPicPr/>
                   </pic:nvPicPr>
                   <pic:blipFill>
                     <a:blip r:embed="rId13">
@@ -3667,27 +3597,28 @@
                         </a:ext>
                       </a:extLst>
                     </a:blip>
-                    <a:srcRect/>
                     <a:stretch>
                       <a:fillRect/>
                     </a:stretch>
                   </pic:blipFill>
-                  <pic:spPr bwMode="auto">
+                  <pic:spPr>
                     <a:xfrm>
                       <a:off x="0" y="0"/>
-                      <a:ext cx="6678811" cy="3051959"/>
+                      <a:ext cx="6183193" cy="3063240"/>
                     </a:xfrm>
                     <a:prstGeom prst="rect">
                       <a:avLst/>
                     </a:prstGeom>
-                    <a:noFill/>
-                    <a:ln>
-                      <a:noFill/>
-                    </a:ln>
                   </pic:spPr>
                 </pic:pic>
               </a:graphicData>
             </a:graphic>
+            <wp14:sizeRelH relativeFrom="margin">
+              <wp14:pctWidth>0</wp14:pctWidth>
+            </wp14:sizeRelH>
+            <wp14:sizeRelV relativeFrom="margin">
+              <wp14:pctHeight>0</wp14:pctHeight>
+            </wp14:sizeRelV>
           </wp:anchor>
         </w:drawing>
       </w:r>
@@ -3695,94 +3626,262 @@
         <w:rPr>
           <w:rFonts w:ascii="Arial" w:hAnsi="Arial" w:cs="Arial"/>
         </w:rPr>
-        <w:t xml:space="preserve">A ferramenta de gestão escolhida para a organização desse projeto foi o </w:t>
-      </w:r>
-      <w:proofErr w:type="spellStart"/>
-      <w:r>
-        <w:rPr>
-          <w:rFonts w:ascii="Arial" w:hAnsi="Arial" w:cs="Arial"/>
-        </w:rPr>
-        <w:t>Trello</w:t>
-      </w:r>
-      <w:proofErr w:type="spellEnd"/>
-      <w:r>
-        <w:rPr>
-          <w:rFonts w:ascii="Arial" w:hAnsi="Arial" w:cs="Arial"/>
-        </w:rPr>
-        <w:t>.</w:t>
-      </w:r>
-    </w:p>
-    <w:p>
-      <w:pPr>
-        <w:rPr>
-          <w:rFonts w:ascii="Arial" w:hAnsi="Arial" w:cs="Arial"/>
-        </w:rPr>
-      </w:pPr>
-    </w:p>
-    <w:p>
-      <w:pPr>
-        <w:rPr>
-          <w:rFonts w:ascii="Arial" w:hAnsi="Arial" w:cs="Arial"/>
-        </w:rPr>
-      </w:pPr>
-    </w:p>
-    <w:p>
-      <w:pPr>
-        <w:rPr>
-          <w:rFonts w:ascii="Arial" w:hAnsi="Arial" w:cs="Arial"/>
-        </w:rPr>
-      </w:pPr>
-    </w:p>
-    <w:p>
-      <w:pPr>
-        <w:rPr>
-          <w:rFonts w:ascii="Arial" w:hAnsi="Arial" w:cs="Arial"/>
-        </w:rPr>
-      </w:pPr>
-    </w:p>
-    <w:p>
-      <w:pPr>
-        <w:rPr>
-          <w:rFonts w:ascii="Arial" w:hAnsi="Arial" w:cs="Arial"/>
-        </w:rPr>
-      </w:pPr>
-    </w:p>
-    <w:p>
-      <w:pPr>
-        <w:rPr>
-          <w:rFonts w:ascii="Arial" w:hAnsi="Arial" w:cs="Arial"/>
-        </w:rPr>
-      </w:pPr>
-    </w:p>
-    <w:p>
-      <w:pPr>
-        <w:rPr>
-          <w:rFonts w:ascii="Arial" w:hAnsi="Arial" w:cs="Arial"/>
-        </w:rPr>
-      </w:pPr>
-    </w:p>
-    <w:p>
-      <w:pPr>
-        <w:rPr>
-          <w:rFonts w:ascii="Arial" w:hAnsi="Arial" w:cs="Arial"/>
-        </w:rPr>
-      </w:pPr>
-    </w:p>
-    <w:p>
-      <w:pPr>
-        <w:rPr>
-          <w:rFonts w:ascii="Arial" w:hAnsi="Arial" w:cs="Arial"/>
-        </w:rPr>
-      </w:pPr>
-    </w:p>
-    <w:p>
-      <w:pPr>
-        <w:rPr>
-          <w:rFonts w:ascii="Arial" w:hAnsi="Arial" w:cs="Arial"/>
-        </w:rPr>
-      </w:pPr>
-    </w:p>
-    <w:p/>
+        <w:t>A ferramenta de gestão escolhida para a organização desse projeto foi o Trello.</w:t>
+      </w:r>
+    </w:p>
+    <w:p>
+      <w:pPr>
+        <w:rPr>
+          <w:rFonts w:ascii="Arial" w:hAnsi="Arial" w:cs="Arial"/>
+        </w:rPr>
+      </w:pPr>
+    </w:p>
+    <w:p>
+      <w:pPr>
+        <w:rPr>
+          <w:rFonts w:ascii="Arial" w:hAnsi="Arial" w:cs="Arial"/>
+        </w:rPr>
+      </w:pPr>
+    </w:p>
+    <w:p>
+      <w:pPr>
+        <w:rPr>
+          <w:rFonts w:ascii="Arial" w:hAnsi="Arial" w:cs="Arial"/>
+        </w:rPr>
+      </w:pPr>
+    </w:p>
+    <w:p>
+      <w:pPr>
+        <w:rPr>
+          <w:rFonts w:ascii="Arial" w:hAnsi="Arial" w:cs="Arial"/>
+        </w:rPr>
+      </w:pPr>
+    </w:p>
+    <w:p>
+      <w:pPr>
+        <w:rPr>
+          <w:rFonts w:ascii="Arial" w:hAnsi="Arial" w:cs="Arial"/>
+        </w:rPr>
+      </w:pPr>
+    </w:p>
+    <w:p>
+      <w:pPr>
+        <w:rPr>
+          <w:rFonts w:ascii="Arial" w:hAnsi="Arial" w:cs="Arial"/>
+        </w:rPr>
+      </w:pPr>
+    </w:p>
+    <w:p>
+      <w:pPr>
+        <w:rPr>
+          <w:rFonts w:ascii="Arial" w:hAnsi="Arial" w:cs="Arial"/>
+        </w:rPr>
+      </w:pPr>
+    </w:p>
+    <w:p>
+      <w:pPr>
+        <w:rPr>
+          <w:rFonts w:ascii="Arial" w:hAnsi="Arial" w:cs="Arial"/>
+        </w:rPr>
+      </w:pPr>
+    </w:p>
+    <w:p>
+      <w:pPr>
+        <w:rPr>
+          <w:rFonts w:ascii="Arial" w:hAnsi="Arial" w:cs="Arial"/>
+        </w:rPr>
+      </w:pPr>
+    </w:p>
+    <w:p>
+      <w:pPr>
+        <w:rPr>
+          <w:rFonts w:ascii="Arial" w:hAnsi="Arial" w:cs="Arial"/>
+        </w:rPr>
+      </w:pPr>
+    </w:p>
+    <w:p>
+      <w:pPr>
+        <w:rPr>
+          <w:rFonts w:ascii="Arial" w:hAnsi="Arial" w:cs="Arial"/>
+          <w:sz w:val="20"/>
+          <w:szCs w:val="20"/>
+        </w:rPr>
+      </w:pPr>
+      <w:r>
+        <w:rPr>
+          <w:rFonts w:ascii="Arial" w:hAnsi="Arial" w:cs="Arial"/>
+          <w:sz w:val="20"/>
+          <w:szCs w:val="20"/>
+        </w:rPr>
+        <w:t>(Print tirada dia 10/09/2024).</w:t>
+      </w:r>
+    </w:p>
+    <w:p>
+      <w:pPr>
+        <w:rPr>
+          <w:rFonts w:ascii="Arial" w:hAnsi="Arial" w:cs="Arial"/>
+        </w:rPr>
+      </w:pPr>
+      <w:r>
+        <w:rPr>
+          <w:rFonts w:ascii="Arial" w:hAnsi="Arial" w:cs="Arial"/>
+        </w:rPr>
+        <w:drawing>
+          <wp:anchor distT="0" distB="0" distL="114300" distR="114300" simplePos="0" relativeHeight="251667456" behindDoc="0" locked="0" layoutInCell="1" allowOverlap="1" wp14:anchorId="5A95363C" wp14:editId="151C9837">
+            <wp:simplePos x="0" y="0"/>
+            <wp:positionH relativeFrom="column">
+              <wp:posOffset>-356235</wp:posOffset>
+            </wp:positionH>
+            <wp:positionV relativeFrom="paragraph">
+              <wp:posOffset>435610</wp:posOffset>
+            </wp:positionV>
+            <wp:extent cx="6187440" cy="3340374"/>
+            <wp:effectExtent l="0" t="0" r="3810" b="0"/>
+            <wp:wrapNone/>
+            <wp:docPr id="322093939" name="Imagem 1"/>
+            <wp:cNvGraphicFramePr>
+              <a:graphicFrameLocks xmlns:a="http://schemas.openxmlformats.org/drawingml/2006/main" noChangeAspect="1"/>
+            </wp:cNvGraphicFramePr>
+            <a:graphic xmlns:a="http://schemas.openxmlformats.org/drawingml/2006/main">
+              <a:graphicData uri="http://schemas.openxmlformats.org/drawingml/2006/picture">
+                <pic:pic xmlns:pic="http://schemas.openxmlformats.org/drawingml/2006/picture">
+                  <pic:nvPicPr>
+                    <pic:cNvPr id="322093939" name=""/>
+                    <pic:cNvPicPr/>
+                  </pic:nvPicPr>
+                  <pic:blipFill>
+                    <a:blip r:embed="rId14">
+                      <a:extLst>
+                        <a:ext uri="{28A0092B-C50C-407E-A947-70E740481C1C}">
+                          <a14:useLocalDpi xmlns:a14="http://schemas.microsoft.com/office/drawing/2010/main" val="0"/>
+                        </a:ext>
+                      </a:extLst>
+                    </a:blip>
+                    <a:stretch>
+                      <a:fillRect/>
+                    </a:stretch>
+                  </pic:blipFill>
+                  <pic:spPr>
+                    <a:xfrm>
+                      <a:off x="0" y="0"/>
+                      <a:ext cx="6193131" cy="3343446"/>
+                    </a:xfrm>
+                    <a:prstGeom prst="rect">
+                      <a:avLst/>
+                    </a:prstGeom>
+                  </pic:spPr>
+                </pic:pic>
+              </a:graphicData>
+            </a:graphic>
+            <wp14:sizeRelH relativeFrom="margin">
+              <wp14:pctWidth>0</wp14:pctWidth>
+            </wp14:sizeRelH>
+            <wp14:sizeRelV relativeFrom="margin">
+              <wp14:pctHeight>0</wp14:pctHeight>
+            </wp14:sizeRelV>
+          </wp:anchor>
+        </w:drawing>
+      </w:r>
+      <w:r>
+        <w:rPr>
+          <w:rFonts w:ascii="Arial" w:hAnsi="Arial" w:cs="Arial"/>
+        </w:rPr>
+        <w:t>Todas as informações foram devidamente exportas para organização do projeto no GitHub.</w:t>
+      </w:r>
+    </w:p>
+    <w:p>
+      <w:pPr>
+        <w:rPr>
+          <w:rFonts w:ascii="Arial" w:hAnsi="Arial" w:cs="Arial"/>
+        </w:rPr>
+      </w:pPr>
+    </w:p>
+    <w:p>
+      <w:pPr>
+        <w:rPr>
+          <w:rFonts w:ascii="Arial" w:hAnsi="Arial" w:cs="Arial"/>
+        </w:rPr>
+      </w:pPr>
+    </w:p>
+    <w:p>
+      <w:pPr>
+        <w:rPr>
+          <w:rFonts w:ascii="Arial" w:hAnsi="Arial" w:cs="Arial"/>
+        </w:rPr>
+      </w:pPr>
+    </w:p>
+    <w:p>
+      <w:pPr>
+        <w:rPr>
+          <w:rFonts w:ascii="Arial" w:hAnsi="Arial" w:cs="Arial"/>
+        </w:rPr>
+      </w:pPr>
+    </w:p>
+    <w:p>
+      <w:pPr>
+        <w:rPr>
+          <w:rFonts w:ascii="Arial" w:hAnsi="Arial" w:cs="Arial"/>
+        </w:rPr>
+      </w:pPr>
+    </w:p>
+    <w:p>
+      <w:pPr>
+        <w:rPr>
+          <w:rFonts w:ascii="Arial" w:hAnsi="Arial" w:cs="Arial"/>
+        </w:rPr>
+      </w:pPr>
+    </w:p>
+    <w:p>
+      <w:pPr>
+        <w:rPr>
+          <w:rFonts w:ascii="Arial" w:hAnsi="Arial" w:cs="Arial"/>
+        </w:rPr>
+      </w:pPr>
+    </w:p>
+    <w:p>
+      <w:pPr>
+        <w:rPr>
+          <w:rFonts w:ascii="Arial" w:hAnsi="Arial" w:cs="Arial"/>
+        </w:rPr>
+      </w:pPr>
+    </w:p>
+    <w:p>
+      <w:pPr>
+        <w:rPr>
+          <w:rFonts w:ascii="Arial" w:hAnsi="Arial" w:cs="Arial"/>
+        </w:rPr>
+      </w:pPr>
+    </w:p>
+    <w:p>
+      <w:pPr>
+        <w:rPr>
+          <w:rFonts w:ascii="Arial" w:hAnsi="Arial" w:cs="Arial"/>
+        </w:rPr>
+      </w:pPr>
+    </w:p>
+    <w:p>
+      <w:pPr>
+        <w:rPr>
+          <w:rFonts w:ascii="Arial" w:hAnsi="Arial" w:cs="Arial"/>
+          <w:sz w:val="20"/>
+          <w:szCs w:val="20"/>
+        </w:rPr>
+      </w:pPr>
+      <w:r>
+        <w:rPr>
+          <w:rFonts w:ascii="Arial" w:hAnsi="Arial" w:cs="Arial"/>
+        </w:rPr>
+        <w:br/>
+      </w:r>
+      <w:r>
+        <w:rPr>
+          <w:rFonts w:ascii="Arial" w:hAnsi="Arial" w:cs="Arial"/>
+          <w:sz w:val="20"/>
+          <w:szCs w:val="20"/>
+        </w:rPr>
+        <w:t>(Print tirada dia 10/09/2024).</w:t>
+      </w:r>
+    </w:p>
     <w:p>
       <w:pPr>
         <w:pStyle w:val="Ttulo2"/>
@@ -3866,6 +3965,7 @@
         <w:rPr>
           <w:rFonts w:ascii="Arial" w:hAnsi="Arial" w:cs="Arial"/>
         </w:rPr>
+        <w:lastRenderedPageBreak/>
         <w:t>•</w:t>
       </w:r>
       <w:r>
@@ -4169,7 +4269,6 @@
         <w:rPr>
           <w:rFonts w:ascii="Arial" w:hAnsi="Arial" w:cs="Arial"/>
         </w:rPr>
-        <w:lastRenderedPageBreak/>
         <w:t>•</w:t>
       </w:r>
       <w:r>
@@ -4302,7 +4401,7 @@
         </w:rPr>
         <w:t xml:space="preserve"> </w:t>
       </w:r>
-      <w:hyperlink r:id="rId14" w:history="1">
+      <w:hyperlink r:id="rId15" w:history="1">
         <w:r>
           <w:rPr>
             <w:rStyle w:val="Hyperlink"/>
@@ -4326,23 +4425,14 @@
         </w:rPr>
         <w:t xml:space="preserve">2: </w:t>
       </w:r>
-      <w:hyperlink r:id="rId15" w:history="1">
+      <w:hyperlink r:id="rId16" w:history="1">
         <w:r>
           <w:rPr>
             <w:rStyle w:val="Hyperlink"/>
             <w:rFonts w:ascii="Arial" w:hAnsi="Arial" w:cs="Arial"/>
           </w:rPr>
-          <w:t xml:space="preserve">Fermentação do Vinho: Entenda o processo | </w:t>
+          <w:t>Fermentação do Vinho: Entenda o processo | Evino</w:t>
         </w:r>
-        <w:proofErr w:type="spellStart"/>
-        <w:r>
-          <w:rPr>
-            <w:rStyle w:val="Hyperlink"/>
-            <w:rFonts w:ascii="Arial" w:hAnsi="Arial" w:cs="Arial"/>
-          </w:rPr>
-          <w:t>Evino</w:t>
-        </w:r>
-        <w:proofErr w:type="spellEnd"/>
       </w:hyperlink>
     </w:p>
     <w:p>
@@ -4359,7 +4449,7 @@
         </w:rPr>
         <w:t xml:space="preserve">3: </w:t>
       </w:r>
-      <w:hyperlink r:id="rId16" w:history="1">
+      <w:hyperlink r:id="rId17" w:history="1">
         <w:r>
           <w:rPr>
             <w:rStyle w:val="Hyperlink"/>
@@ -4384,39 +4474,14 @@
         </w:rPr>
         <w:t xml:space="preserve">4: </w:t>
       </w:r>
-      <w:hyperlink r:id="rId17" w:history="1">
+      <w:hyperlink r:id="rId18" w:history="1">
         <w:r>
           <w:rPr>
             <w:rStyle w:val="Hyperlink"/>
             <w:rFonts w:ascii="Arial" w:hAnsi="Arial" w:cs="Arial"/>
           </w:rPr>
-          <w:t xml:space="preserve">Conheça os limites máximos e entenda melhor a acidez volátil de seu vinho - </w:t>
+          <w:t>Conheça os limites máximos e entenda melhor a acidez volátil de seu vinho - Wine Fun</w:t>
         </w:r>
-        <w:proofErr w:type="spellStart"/>
-        <w:r>
-          <w:rPr>
-            <w:rStyle w:val="Hyperlink"/>
-            <w:rFonts w:ascii="Arial" w:hAnsi="Arial" w:cs="Arial"/>
-          </w:rPr>
-          <w:t>Wine</w:t>
-        </w:r>
-        <w:proofErr w:type="spellEnd"/>
-        <w:r>
-          <w:rPr>
-            <w:rStyle w:val="Hyperlink"/>
-            <w:rFonts w:ascii="Arial" w:hAnsi="Arial" w:cs="Arial"/>
-          </w:rPr>
-          <w:t xml:space="preserve"> </w:t>
-        </w:r>
-        <w:proofErr w:type="spellStart"/>
-        <w:r>
-          <w:rPr>
-            <w:rStyle w:val="Hyperlink"/>
-            <w:rFonts w:ascii="Arial" w:hAnsi="Arial" w:cs="Arial"/>
-          </w:rPr>
-          <w:t>Fun</w:t>
-        </w:r>
-        <w:proofErr w:type="spellEnd"/>
       </w:hyperlink>
     </w:p>
     <w:p>
@@ -4434,7 +4499,7 @@
         </w:rPr>
         <w:t xml:space="preserve">5: </w:t>
       </w:r>
-      <w:hyperlink r:id="rId18" w:history="1">
+      <w:hyperlink r:id="rId19" w:history="1">
         <w:r>
           <w:rPr>
             <w:rStyle w:val="Hyperlink"/>
@@ -4458,29 +4523,13 @@
         </w:rPr>
         <w:t xml:space="preserve">6: </w:t>
       </w:r>
-      <w:hyperlink r:id="rId19" w:history="1">
+      <w:hyperlink r:id="rId20" w:history="1">
         <w:r>
           <w:rPr>
             <w:rStyle w:val="Hyperlink"/>
             <w:rFonts w:ascii="Arial" w:hAnsi="Arial" w:cs="Arial"/>
           </w:rPr>
-          <w:t xml:space="preserve">Densímetro portátil: DMA 35 | Anton </w:t>
-        </w:r>
-        <w:proofErr w:type="spellStart"/>
-        <w:r>
-          <w:rPr>
-            <w:rStyle w:val="Hyperlink"/>
-            <w:rFonts w:ascii="Arial" w:hAnsi="Arial" w:cs="Arial"/>
-          </w:rPr>
-          <w:t>Paar</w:t>
-        </w:r>
-        <w:proofErr w:type="spellEnd"/>
-        <w:r>
-          <w:rPr>
-            <w:rStyle w:val="Hyperlink"/>
-            <w:rFonts w:ascii="Arial" w:hAnsi="Arial" w:cs="Arial"/>
-          </w:rPr>
-          <w:t xml:space="preserve"> (anton-paar.com)</w:t>
+          <w:t>Densímetro portátil: DMA 35 | Anton Paar (anton-paar.com)</w:t>
         </w:r>
       </w:hyperlink>
     </w:p>
@@ -4499,7 +4548,7 @@
         </w:rPr>
         <w:t xml:space="preserve">7: </w:t>
       </w:r>
-      <w:hyperlink r:id="rId20" w:history="1">
+      <w:hyperlink r:id="rId21" w:history="1">
         <w:r>
           <w:rPr>
             <w:rStyle w:val="Hyperlink"/>
@@ -4525,7 +4574,7 @@
         </w:rPr>
         <w:t xml:space="preserve">8: </w:t>
       </w:r>
-      <w:hyperlink r:id="rId21">
+      <w:hyperlink r:id="rId22">
         <w:r>
           <w:rPr>
             <w:rStyle w:val="Hyperlink"/>
@@ -4551,7 +4600,7 @@
         </w:rPr>
         <w:t>9:</w:t>
       </w:r>
-      <w:hyperlink r:id="rId22" w:history="1">
+      <w:hyperlink r:id="rId23" w:history="1">
         <w:r>
           <w:rPr>
             <w:rStyle w:val="Hyperlink"/>
@@ -4577,7 +4626,7 @@
         </w:rPr>
         <w:t>10:</w:t>
       </w:r>
-      <w:hyperlink r:id="rId23" w:history="1">
+      <w:hyperlink r:id="rId24" w:history="1">
         <w:r>
           <w:rPr>
             <w:rStyle w:val="Hyperlink"/>
@@ -4603,7 +4652,7 @@
         </w:rPr>
         <w:t>11:</w:t>
       </w:r>
-      <w:hyperlink r:id="rId24" w:history="1">
+      <w:hyperlink r:id="rId25" w:history="1">
         <w:r>
           <w:rPr>
             <w:rStyle w:val="Hyperlink"/>
@@ -4650,7 +4699,7 @@
       </w:pPr>
     </w:p>
     <w:sectPr>
-      <w:headerReference w:type="default" r:id="rId25"/>
+      <w:headerReference w:type="default" r:id="rId26"/>
       <w:pgSz w:w="11906" w:h="16838"/>
       <w:pgMar w:top="1418" w:right="1701" w:bottom="1418" w:left="1701" w:header="709" w:footer="709" w:gutter="0"/>
       <w:pgNumType w:start="1" w:chapStyle="1"/>
@@ -5775,7 +5824,7 @@
   <w:style w:type="paragraph" w:default="1" w:styleId="Normal">
     <w:name w:val="Normal"/>
     <w:qFormat/>
-    <w:rsid w:val="00422407"/>
+    <w:rsid w:val="007D650B"/>
   </w:style>
   <w:style w:type="paragraph" w:styleId="Ttulo1">
     <w:name w:val="heading 1"/>

</xml_diff>

<commit_message>
Alterando a Documentação, o Backlog e os Slides mediante a opinião da monitora Julia
</commit_message>
<xml_diff>
--- a/Documentação.docx
+++ b/Documentação.docx
@@ -5,15 +5,20 @@
     <w:p>
       <w:pPr>
         <w:jc w:val="center"/>
-      </w:pPr>
-      <w:r>
-        <w:rPr>
+        <w:rPr>
+          <w:rFonts w:ascii="Arial" w:hAnsi="Arial" w:cs="Arial"/>
+          <w:noProof/>
+        </w:rPr>
+      </w:pPr>
+      <w:r>
+        <w:rPr>
+          <w:rFonts w:ascii="Arial" w:hAnsi="Arial" w:cs="Arial"/>
           <w:noProof/>
         </w:rPr>
         <mc:AlternateContent>
           <mc:Choice Requires="wpg">
             <w:drawing>
-              <wp:anchor distT="0" distB="0" distL="0" distR="0" simplePos="0" relativeHeight="251659264" behindDoc="0" locked="0" layoutInCell="1" allowOverlap="1" wp14:anchorId="6C180A46" wp14:editId="1EF17499">
+              <wp:anchor distT="0" distB="0" distL="0" distR="0" simplePos="0" relativeHeight="251659264" behindDoc="0" locked="0" layoutInCell="1" allowOverlap="1" wp14:anchorId="7D0C2854" wp14:editId="79C9E58A">
                 <wp:simplePos x="0" y="0"/>
                 <wp:positionH relativeFrom="page">
                   <wp:posOffset>3810</wp:posOffset>
@@ -24,26 +29,22 @@
                 <wp:extent cx="2070100" cy="509270"/>
                 <wp:effectExtent l="0" t="0" r="6350" b="5080"/>
                 <wp:wrapNone/>
-                <wp:docPr id="617764138" name="Group 1"/>
-                <wp:cNvGraphicFramePr>
-                  <a:graphicFrameLocks xmlns:a="http://schemas.openxmlformats.org/drawingml/2006/main"/>
-                </wp:cNvGraphicFramePr>
+                <wp:docPr id="2146096046" name="Agrupar 30"/>
+                <wp:cNvGraphicFramePr/>
                 <a:graphic xmlns:a="http://schemas.openxmlformats.org/drawingml/2006/main">
                   <a:graphicData uri="http://schemas.microsoft.com/office/word/2010/wordprocessingGroup">
                     <wpg:wgp>
-                      <wpg:cNvGrpSpPr>
-                        <a:grpSpLocks/>
-                      </wpg:cNvGrpSpPr>
+                      <wpg:cNvGrpSpPr/>
                       <wpg:grpSpPr>
                         <a:xfrm>
                           <a:off x="0" y="0"/>
                           <a:ext cx="2070100" cy="509270"/>
                           <a:chOff x="0" y="0"/>
-                          <a:chExt cx="2070100" cy="509270"/>
+                          <a:chExt cx="2070100" cy="509269"/>
                         </a:xfrm>
                       </wpg:grpSpPr>
                       <wps:wsp>
-                        <wps:cNvPr id="1728032832" name="Graphic 2"/>
+                        <wps:cNvPr id="50508711" name="Graphic 2"/>
                         <wps:cNvSpPr/>
                         <wps:spPr>
                           <a:xfrm>
@@ -89,7 +90,7 @@
                         </wps:bodyPr>
                       </wps:wsp>
                       <wps:wsp>
-                        <wps:cNvPr id="67877912" name="Graphic 3"/>
+                        <wps:cNvPr id="1217952370" name="Graphic 3"/>
                         <wps:cNvSpPr/>
                         <wps:spPr>
                           <a:xfrm>
@@ -170,16 +171,22 @@
                     </wpg:wgp>
                   </a:graphicData>
                 </a:graphic>
+                <wp14:sizeRelH relativeFrom="page">
+                  <wp14:pctWidth>0</wp14:pctWidth>
+                </wp14:sizeRelH>
+                <wp14:sizeRelV relativeFrom="page">
+                  <wp14:pctHeight>0</wp14:pctHeight>
+                </wp14:sizeRelV>
               </wp:anchor>
             </w:drawing>
           </mc:Choice>
           <mc:Fallback>
             <w:pict>
-              <v:group w14:anchorId="5024F90B" id="Group 1" o:spid="_x0000_s1026" style="position:absolute;margin-left:.3pt;margin-top:801.8pt;width:163pt;height:40.1pt;z-index:251659264;mso-wrap-distance-left:0;mso-wrap-distance-right:0;mso-position-horizontal-relative:page;mso-position-vertical-relative:page" coordsize="20701,5092" o:gfxdata="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">
-                <v:shape id="Graphic 2" o:spid="_x0000_s1027" style="position:absolute;width:3429;height:3416;visibility:visible;mso-wrap-style:square;v-text-anchor:top" coordsize="342900,341630" o:gfxdata="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" path="m342900,l,,,341376r342900,l342900,xe" fillcolor="#edb65f" stroked="f">
+              <v:group w14:anchorId="070F5EA8" id="Agrupar 30" o:spid="_x0000_s1026" style="position:absolute;margin-left:.3pt;margin-top:801.8pt;width:163pt;height:40.1pt;z-index:251659264;mso-wrap-distance-left:0;mso-wrap-distance-right:0;mso-position-horizontal-relative:page;mso-position-vertical-relative:page" coordsize="20701,5092" o:gfxdata="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">
+                <v:shape id="Graphic 2" o:spid="_x0000_s1027" style="position:absolute;width:3429;height:3416;visibility:visible;mso-wrap-style:square;v-text-anchor:top" coordsize="342900,341630" o:gfxdata="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" path="m342900,l,,,341376r342900,l342900,xe" fillcolor="#edb65f" stroked="f">
                   <v:path arrowok="t"/>
                 </v:shape>
-                <v:shape id="Graphic 3" o:spid="_x0000_s1028" style="position:absolute;top:1511;width:20701;height:3581;visibility:visible;mso-wrap-style:square;v-text-anchor:top" coordsize="2070100,358140" o:gfxdata="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" path="m1890522,l,,,358141r1890522,l1938147,351748r42798,-18046l2017141,305706r28067,-36238l2063242,226694r6350,-47625l2063242,131457,2045208,88671,2017141,52438,1980945,24447,1938147,6400,1890522,xe" fillcolor="#61afba" stroked="f">
+                <v:shape id="Graphic 3" o:spid="_x0000_s1028" style="position:absolute;top:1511;width:20701;height:3581;visibility:visible;mso-wrap-style:square;v-text-anchor:top" coordsize="2070100,358140" o:gfxdata="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" path="m1890522,l,,,358141r1890522,l1938147,351748r42798,-18046l2017141,305706r28067,-36238l2063242,226694r6350,-47625l2063242,131457,2045208,88671,2017141,52438,1980945,24447,1938147,6400,1890522,xe" fillcolor="#61afba" stroked="f">
                   <v:path arrowok="t"/>
                 </v:shape>
                 <w10:wrap anchorx="page" anchory="page"/>
@@ -190,13 +197,13 @@
       </w:r>
       <w:r>
         <w:rPr>
-          <w:noProof/>
-          <w:color w:val="FF2D2D"/>
+          <w:rFonts w:ascii="Arial" w:hAnsi="Arial" w:cs="Arial"/>
+          <w:noProof/>
         </w:rPr>
         <mc:AlternateContent>
           <mc:Choice Requires="wpg">
             <w:drawing>
-              <wp:anchor distT="0" distB="0" distL="0" distR="0" simplePos="0" relativeHeight="251660288" behindDoc="0" locked="0" layoutInCell="1" allowOverlap="1" wp14:anchorId="7FDA057F" wp14:editId="554DA64B">
+              <wp:anchor distT="0" distB="0" distL="0" distR="0" simplePos="0" relativeHeight="251660288" behindDoc="0" locked="0" layoutInCell="1" allowOverlap="1" wp14:anchorId="567409BD" wp14:editId="6E2E208F">
                 <wp:simplePos x="0" y="0"/>
                 <wp:positionH relativeFrom="page">
                   <wp:posOffset>5724525</wp:posOffset>
@@ -207,16 +214,12 @@
                 <wp:extent cx="1839595" cy="508000"/>
                 <wp:effectExtent l="0" t="0" r="8255" b="6350"/>
                 <wp:wrapNone/>
-                <wp:docPr id="4" name="Group 4"/>
-                <wp:cNvGraphicFramePr>
-                  <a:graphicFrameLocks xmlns:a="http://schemas.openxmlformats.org/drawingml/2006/main"/>
-                </wp:cNvGraphicFramePr>
+                <wp:docPr id="1854691003" name="Agrupar 29"/>
+                <wp:cNvGraphicFramePr/>
                 <a:graphic xmlns:a="http://schemas.openxmlformats.org/drawingml/2006/main">
                   <a:graphicData uri="http://schemas.microsoft.com/office/word/2010/wordprocessingGroup">
                     <wpg:wgp>
-                      <wpg:cNvGrpSpPr>
-                        <a:grpSpLocks/>
-                      </wpg:cNvGrpSpPr>
+                      <wpg:cNvGrpSpPr/>
                       <wpg:grpSpPr>
                         <a:xfrm>
                           <a:off x="0" y="0"/>
@@ -226,7 +229,7 @@
                         </a:xfrm>
                       </wpg:grpSpPr>
                       <wps:wsp>
-                        <wps:cNvPr id="5" name="Graphic 5"/>
+                        <wps:cNvPr id="2028603828" name="Graphic 5"/>
                         <wps:cNvSpPr/>
                         <wps:spPr>
                           <a:xfrm>
@@ -274,7 +277,7 @@
                         </wps:bodyPr>
                       </wps:wsp>
                       <wps:wsp>
-                        <wps:cNvPr id="6" name="Graphic 6"/>
+                        <wps:cNvPr id="1631424579" name="Graphic 6"/>
                         <wps:cNvSpPr/>
                         <wps:spPr>
                           <a:xfrm>
@@ -355,16 +358,22 @@
                     </wpg:wgp>
                   </a:graphicData>
                 </a:graphic>
+                <wp14:sizeRelH relativeFrom="page">
+                  <wp14:pctWidth>0</wp14:pctWidth>
+                </wp14:sizeRelH>
+                <wp14:sizeRelV relativeFrom="page">
+                  <wp14:pctHeight>0</wp14:pctHeight>
+                </wp14:sizeRelV>
               </wp:anchor>
             </w:drawing>
           </mc:Choice>
           <mc:Fallback>
             <w:pict>
-              <v:group w14:anchorId="1F78CC00" id="Group 4" o:spid="_x0000_s1026" style="position:absolute;margin-left:450.75pt;margin-top:.5pt;width:144.85pt;height:40pt;z-index:251660288;mso-wrap-distance-left:0;mso-wrap-distance-right:0;mso-position-horizontal-relative:page;mso-position-vertical-relative:page" coordsize="18395,5086" o:gfxdata="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">
-                <v:shape id="Graphic 5" o:spid="_x0000_s1027" style="position:absolute;left:14961;top:1670;width:3429;height:3416;visibility:visible;mso-wrap-style:square;v-text-anchor:top" coordsize="342900,341630" o:gfxdata="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" path="m342900,l,,,341375r342900,l342900,xe" fillcolor="#adadad [2414]" stroked="f">
+              <v:group w14:anchorId="43982F96" id="Agrupar 29" o:spid="_x0000_s1026" style="position:absolute;margin-left:450.75pt;margin-top:.5pt;width:144.85pt;height:40pt;z-index:251660288;mso-wrap-distance-left:0;mso-wrap-distance-right:0;mso-position-horizontal-relative:page;mso-position-vertical-relative:page" coordsize="18395,5086" o:gfxdata="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">
+                <v:shape id="Graphic 5" o:spid="_x0000_s1027" style="position:absolute;left:14961;top:1670;width:3429;height:3416;visibility:visible;mso-wrap-style:square;v-text-anchor:top" coordsize="342900,341630" o:gfxdata="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" path="m342900,l,,,341375r342900,l342900,xe" fillcolor="#adadad [2414]" stroked="f">
                   <v:path arrowok="t"/>
                 </v:shape>
-                <v:shape id="Graphic 6" o:spid="_x0000_s1028" style="position:absolute;width:18395;height:3581;visibility:visible;mso-wrap-style:square;v-text-anchor:top" coordsize="1839595,358140" o:gfxdata="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" path="m1839339,l179069,,131444,6350,88646,24383,52450,52450,24384,88646,6350,131445,,179070r6350,47625l24384,269494r28066,36195l88646,333755r42798,18035l179069,358140r1660270,l1839339,xe" fillcolor="#edb65f" stroked="f">
+                <v:shape id="Graphic 6" o:spid="_x0000_s1028" style="position:absolute;width:18395;height:3581;visibility:visible;mso-wrap-style:square;v-text-anchor:top" coordsize="1839595,358140" o:gfxdata="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" path="m1839339,l179069,,131444,6350,88646,24383,52450,52450,24384,88646,6350,131445,,179070r6350,47625l24384,269494r28066,36195l88646,333755r42798,18035l179069,358140r1660270,l1839339,xe" fillcolor="#edb65f" stroked="f">
                   <v:path arrowok="t"/>
                 </v:shape>
                 <w10:wrap anchorx="page" anchory="page"/>
@@ -375,12 +384,13 @@
       </w:r>
       <w:r>
         <w:rPr>
+          <w:rFonts w:ascii="Arial" w:hAnsi="Arial" w:cs="Arial"/>
           <w:noProof/>
         </w:rPr>
         <mc:AlternateContent>
           <mc:Choice Requires="wpg">
             <w:drawing>
-              <wp:anchor distT="0" distB="0" distL="0" distR="0" simplePos="0" relativeHeight="251661312" behindDoc="0" locked="0" layoutInCell="1" allowOverlap="1" wp14:anchorId="49A931E7" wp14:editId="663D3601">
+              <wp:anchor distT="0" distB="0" distL="0" distR="0" simplePos="0" relativeHeight="251661312" behindDoc="0" locked="0" layoutInCell="1" allowOverlap="1" wp14:anchorId="3CA66ECD" wp14:editId="11AE58D6">
                 <wp:simplePos x="0" y="0"/>
                 <wp:positionH relativeFrom="page">
                   <wp:posOffset>3810</wp:posOffset>
@@ -389,18 +399,14 @@
                   <wp:posOffset>4445</wp:posOffset>
                 </wp:positionV>
                 <wp:extent cx="523875" cy="1776095"/>
-                <wp:effectExtent l="0" t="0" r="0" b="0"/>
+                <wp:effectExtent l="0" t="0" r="9525" b="0"/>
                 <wp:wrapNone/>
-                <wp:docPr id="7" name="Group 7"/>
-                <wp:cNvGraphicFramePr>
-                  <a:graphicFrameLocks xmlns:a="http://schemas.openxmlformats.org/drawingml/2006/main"/>
-                </wp:cNvGraphicFramePr>
+                <wp:docPr id="754135533" name="Agrupar 28"/>
+                <wp:cNvGraphicFramePr/>
                 <a:graphic xmlns:a="http://schemas.openxmlformats.org/drawingml/2006/main">
                   <a:graphicData uri="http://schemas.microsoft.com/office/word/2010/wordprocessingGroup">
                     <wpg:wgp>
-                      <wpg:cNvGrpSpPr>
-                        <a:grpSpLocks/>
-                      </wpg:cNvGrpSpPr>
+                      <wpg:cNvGrpSpPr/>
                       <wpg:grpSpPr>
                         <a:xfrm>
                           <a:off x="0" y="0"/>
@@ -410,7 +416,7 @@
                         </a:xfrm>
                       </wpg:grpSpPr>
                       <wps:wsp>
-                        <wps:cNvPr id="8" name="Graphic 8"/>
+                        <wps:cNvPr id="1769264503" name="Graphic 8"/>
                         <wps:cNvSpPr/>
                         <wps:spPr>
                           <a:xfrm>
@@ -456,7 +462,7 @@
                         </wps:bodyPr>
                       </wps:wsp>
                       <wps:wsp>
-                        <wps:cNvPr id="9" name="Graphic 9"/>
+                        <wps:cNvPr id="1769599271" name="Graphic 9"/>
                         <wps:cNvSpPr/>
                         <wps:spPr>
                           <a:xfrm>
@@ -537,16 +543,22 @@
                     </wpg:wgp>
                   </a:graphicData>
                 </a:graphic>
+                <wp14:sizeRelH relativeFrom="page">
+                  <wp14:pctWidth>0</wp14:pctWidth>
+                </wp14:sizeRelH>
+                <wp14:sizeRelV relativeFrom="page">
+                  <wp14:pctHeight>0</wp14:pctHeight>
+                </wp14:sizeRelV>
               </wp:anchor>
             </w:drawing>
           </mc:Choice>
           <mc:Fallback>
             <w:pict>
-              <v:group w14:anchorId="4E52AED4" id="Group 7" o:spid="_x0000_s1026" style="position:absolute;margin-left:.3pt;margin-top:.35pt;width:41.25pt;height:139.85pt;z-index:251661312;mso-wrap-distance-left:0;mso-wrap-distance-right:0;mso-position-horizontal-relative:page;mso-position-vertical-relative:page" coordsize="5238,17760" o:gfxdata="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">
-                <v:shape id="Graphic 8" o:spid="_x0000_s1027" style="position:absolute;left:1809;width:3429;height:3416;visibility:visible;mso-wrap-style:square;v-text-anchor:top" coordsize="342900,341630" o:gfxdata="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" path="m342900,l,,,341375r342900,l342900,xe" fillcolor="#edb65f" stroked="f">
+              <v:group w14:anchorId="6AB0CF1F" id="Agrupar 28" o:spid="_x0000_s1026" style="position:absolute;margin-left:.3pt;margin-top:.35pt;width:41.25pt;height:139.85pt;z-index:251661312;mso-wrap-distance-left:0;mso-wrap-distance-right:0;mso-position-horizontal-relative:page;mso-position-vertical-relative:page" coordsize="5238,17760" o:gfxdata="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">
+                <v:shape id="Graphic 8" o:spid="_x0000_s1027" style="position:absolute;left:1809;width:3429;height:3416;visibility:visible;mso-wrap-style:square;v-text-anchor:top" coordsize="342900,341630" o:gfxdata="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" path="m342900,l,,,341375r342900,l342900,xe" fillcolor="#edb65f" stroked="f">
                   <v:path arrowok="t"/>
                 </v:shape>
-                <v:shape id="Graphic 9" o:spid="_x0000_s1028" style="position:absolute;top:25;width:3581;height:17735;visibility:visible;mso-wrap-style:square;v-text-anchor:top" coordsize="358140,1773555" o:gfxdata="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" path="m358140,l,,,1594230r6395,47625l24447,1684654r28001,36196l88690,1748917r42780,18034l179070,1773301r47599,-6350l269443,1748917r36246,-28067l333692,1684654r18047,-42799l358140,1594230,358140,xe" fillcolor="#1f2a44" stroked="f">
+                <v:shape id="Graphic 9" o:spid="_x0000_s1028" style="position:absolute;top:25;width:3581;height:17735;visibility:visible;mso-wrap-style:square;v-text-anchor:top" coordsize="358140,1773555" o:gfxdata="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" path="m358140,l,,,1594230r6395,47625l24447,1684654r28001,36196l88690,1748917r42780,18034l179070,1773301r47599,-6350l269443,1748917r36246,-28067l333692,1684654r18047,-42799l358140,1594230,358140,xe" fillcolor="#1f2a44" stroked="f">
                   <v:path arrowok="t"/>
                 </v:shape>
                 <w10:wrap anchorx="page" anchory="page"/>
@@ -557,12 +569,13 @@
       </w:r>
       <w:r>
         <w:rPr>
+          <w:rFonts w:ascii="Arial" w:hAnsi="Arial" w:cs="Arial"/>
           <w:noProof/>
         </w:rPr>
         <mc:AlternateContent>
           <mc:Choice Requires="wpg">
             <w:drawing>
-              <wp:anchor distT="0" distB="0" distL="0" distR="0" simplePos="0" relativeHeight="251662336" behindDoc="0" locked="0" layoutInCell="1" allowOverlap="1" wp14:anchorId="57BA19C1" wp14:editId="7F25BFD4">
+              <wp:anchor distT="0" distB="0" distL="0" distR="0" simplePos="0" relativeHeight="251662336" behindDoc="0" locked="0" layoutInCell="1" allowOverlap="1" wp14:anchorId="57F591D4" wp14:editId="3367B56F">
                 <wp:simplePos x="0" y="0"/>
                 <wp:positionH relativeFrom="page">
                   <wp:posOffset>7030720</wp:posOffset>
@@ -573,16 +586,12 @@
                 <wp:extent cx="525145" cy="1773555"/>
                 <wp:effectExtent l="0" t="0" r="8255" b="0"/>
                 <wp:wrapNone/>
-                <wp:docPr id="10" name="Group 10"/>
-                <wp:cNvGraphicFramePr>
-                  <a:graphicFrameLocks xmlns:a="http://schemas.openxmlformats.org/drawingml/2006/main"/>
-                </wp:cNvGraphicFramePr>
+                <wp:docPr id="743879212" name="Agrupar 27"/>
+                <wp:cNvGraphicFramePr/>
                 <a:graphic xmlns:a="http://schemas.openxmlformats.org/drawingml/2006/main">
                   <a:graphicData uri="http://schemas.microsoft.com/office/word/2010/wordprocessingGroup">
                     <wpg:wgp>
-                      <wpg:cNvGrpSpPr>
-                        <a:grpSpLocks/>
-                      </wpg:cNvGrpSpPr>
+                      <wpg:cNvGrpSpPr/>
                       <wpg:grpSpPr>
                         <a:xfrm>
                           <a:off x="0" y="0"/>
@@ -592,7 +601,7 @@
                         </a:xfrm>
                       </wpg:grpSpPr>
                       <wps:wsp>
-                        <wps:cNvPr id="11" name="Graphic 11"/>
+                        <wps:cNvPr id="547256996" name="Graphic 11"/>
                         <wps:cNvSpPr/>
                         <wps:spPr>
                           <a:xfrm>
@@ -638,7 +647,7 @@
                         </wps:bodyPr>
                       </wps:wsp>
                       <wps:wsp>
-                        <wps:cNvPr id="12" name="Graphic 12"/>
+                        <wps:cNvPr id="783668172" name="Graphic 12"/>
                         <wps:cNvSpPr/>
                         <wps:spPr>
                           <a:xfrm>
@@ -732,11 +741,11 @@
           </mc:Choice>
           <mc:Fallback>
             <w:pict>
-              <v:group w14:anchorId="64CA1F07" id="Group 10" o:spid="_x0000_s1026" style="position:absolute;margin-left:553.6pt;margin-top:702.75pt;width:41.35pt;height:139.65pt;z-index:251662336;mso-wrap-distance-left:0;mso-wrap-distance-right:0;mso-position-horizontal-relative:page;mso-position-vertical-relative:page;mso-width-relative:margin;mso-height-relative:margin" coordsize="5251,17735" o:gfxdata="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">
-                <v:shape id="Graphic 11" o:spid="_x0000_s1027" style="position:absolute;top:14299;width:3429;height:3417;visibility:visible;mso-wrap-style:square;v-text-anchor:top" coordsize="342900,341630" o:gfxdata="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" path="m342900,l,,,341376r342900,l342900,xe" fillcolor="#1f2a44" stroked="f">
+              <v:group w14:anchorId="552DB03D" id="Agrupar 27" o:spid="_x0000_s1026" style="position:absolute;margin-left:553.6pt;margin-top:702.75pt;width:41.35pt;height:139.65pt;z-index:251662336;mso-wrap-distance-left:0;mso-wrap-distance-right:0;mso-position-horizontal-relative:page;mso-position-vertical-relative:page;mso-width-relative:margin;mso-height-relative:margin" coordsize="5251,17735" o:gfxdata="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">
+                <v:shape id="Graphic 11" o:spid="_x0000_s1027" style="position:absolute;top:14299;width:3429;height:3417;visibility:visible;mso-wrap-style:square;v-text-anchor:top" coordsize="342900,341630" o:gfxdata="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" path="m342900,l,,,341376r342900,l342900,xe" fillcolor="#1f2a44" stroked="f">
                   <v:path arrowok="t"/>
                 </v:shape>
-                <v:shape id="Graphic 12" o:spid="_x0000_s1028" style="position:absolute;left:1670;width:3581;height:17735;visibility:visible;mso-wrap-style:square;v-text-anchor:top" coordsize="358140,1773555" o:gfxdata="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" path="m179070,l131445,6350,88646,24384,52450,52451,24384,88646,6350,131445,,178943,,1773300r358140,l358140,178943r-6350,-47498l333756,88646,305689,52451,269494,24384,226695,6350,179070,xe" fillcolor="#adadad [2414]" stroked="f">
+                <v:shape id="Graphic 12" o:spid="_x0000_s1028" style="position:absolute;left:1670;width:3581;height:17735;visibility:visible;mso-wrap-style:square;v-text-anchor:top" coordsize="358140,1773555" o:gfxdata="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" path="m179070,l131445,6350,88646,24384,52450,52451,24384,88646,6350,131445,,178943,,1773300r358140,l358140,178943r-6350,-47498l333756,88646,305689,52451,269494,24384,226695,6350,179070,xe" fillcolor="#adadad [2414]" stroked="f">
                   <v:path arrowok="t"/>
                 </v:shape>
                 <w10:wrap anchorx="page" anchory="page"/>
@@ -747,13 +756,14 @@
       </w:r>
       <w:r>
         <w:rPr>
+          <w:rFonts w:ascii="Arial" w:hAnsi="Arial" w:cs="Arial"/>
           <w:noProof/>
         </w:rPr>
         <w:drawing>
-          <wp:inline distT="0" distB="0" distL="0" distR="0" wp14:anchorId="2756C1FD" wp14:editId="465CCA0C">
-            <wp:extent cx="1699260" cy="861060"/>
+          <wp:inline distT="0" distB="0" distL="0" distR="0" wp14:anchorId="20DAA81C" wp14:editId="2131DD66">
+            <wp:extent cx="1701800" cy="863600"/>
             <wp:effectExtent l="0" t="0" r="0" b="0"/>
-            <wp:docPr id="3" name="Imagem 2"/>
+            <wp:docPr id="1763450930" name="Imagem 21"/>
             <wp:cNvGraphicFramePr>
               <a:graphicFrameLocks xmlns:a="http://schemas.openxmlformats.org/drawingml/2006/main" noChangeAspect="1"/>
             </wp:cNvGraphicFramePr>
@@ -761,7 +771,7 @@
               <a:graphicData uri="http://schemas.openxmlformats.org/drawingml/2006/picture">
                 <pic:pic xmlns:pic="http://schemas.openxmlformats.org/drawingml/2006/picture">
                   <pic:nvPicPr>
-                    <pic:cNvPr id="0" name="Picture 3"/>
+                    <pic:cNvPr id="0" name="Imagem 2"/>
                     <pic:cNvPicPr>
                       <a:picLocks noChangeAspect="1" noChangeArrowheads="1"/>
                     </pic:cNvPicPr>
@@ -782,7 +792,7 @@
                   <pic:spPr bwMode="auto">
                     <a:xfrm>
                       <a:off x="0" y="0"/>
-                      <a:ext cx="1699260" cy="861060"/>
+                      <a:ext cx="1701800" cy="863600"/>
                     </a:xfrm>
                     <a:prstGeom prst="rect">
                       <a:avLst/>
@@ -801,172 +811,198 @@
     </w:p>
     <w:p>
       <w:pPr>
-        <w:suppressAutoHyphens/>
-        <w:autoSpaceDE w:val="0"/>
-        <w:spacing w:after="0" w:line="360" w:lineRule="auto"/>
         <w:jc w:val="center"/>
         <w:rPr>
-          <w:rFonts w:ascii="Arial" w:eastAsia="Times New Roman" w:hAnsi="Arial" w:cs="Arial"/>
+          <w:rFonts w:ascii="Arial" w:hAnsi="Arial" w:cs="Arial"/>
           <w:bCs/>
-          <w:kern w:val="1"/>
-          <w:lang w:eastAsia="zh-CN"/>
-          <w14:ligatures w14:val="none"/>
-        </w:rPr>
-      </w:pPr>
-      <w:r>
-        <w:rPr>
-          <w:rFonts w:ascii="Arial" w:eastAsia="Times New Roman" w:hAnsi="Arial" w:cs="Arial"/>
+          <w:noProof/>
+        </w:rPr>
+      </w:pPr>
+      <w:r>
+        <w:rPr>
+          <w:rFonts w:ascii="Arial" w:hAnsi="Arial" w:cs="Arial"/>
           <w:bCs/>
-          <w:kern w:val="1"/>
-          <w:lang w:eastAsia="zh-CN"/>
-          <w14:ligatures w14:val="none"/>
+          <w:noProof/>
         </w:rPr>
         <w:t>SÃO PAULO TECH SCHOOL</w:t>
       </w:r>
     </w:p>
     <w:p>
       <w:pPr>
-        <w:suppressAutoHyphens/>
-        <w:autoSpaceDE w:val="0"/>
-        <w:spacing w:after="0" w:line="360" w:lineRule="auto"/>
         <w:jc w:val="center"/>
         <w:rPr>
-          <w:rFonts w:ascii="Arial" w:eastAsia="Times New Roman" w:hAnsi="Arial" w:cs="Arial"/>
+          <w:rFonts w:ascii="Arial" w:hAnsi="Arial" w:cs="Arial"/>
           <w:bCs/>
-          <w:kern w:val="1"/>
-          <w:lang w:eastAsia="zh-CN"/>
-          <w14:ligatures w14:val="none"/>
-        </w:rPr>
-      </w:pPr>
-      <w:r>
-        <w:rPr>
-          <w:rFonts w:ascii="Arial" w:eastAsia="Times New Roman" w:hAnsi="Arial" w:cs="Arial"/>
+          <w:noProof/>
+        </w:rPr>
+      </w:pPr>
+      <w:r>
+        <w:rPr>
+          <w:rFonts w:ascii="Arial" w:hAnsi="Arial" w:cs="Arial"/>
           <w:bCs/>
-          <w:kern w:val="1"/>
-          <w:lang w:eastAsia="zh-CN"/>
-          <w14:ligatures w14:val="none"/>
+          <w:noProof/>
         </w:rPr>
         <w:t>ANÁLISE E DESENVOLVIMENTO DE SISTEMAS</w:t>
       </w:r>
     </w:p>
     <w:p>
       <w:pPr>
-        <w:suppressAutoHyphens/>
-        <w:autoSpaceDE w:val="0"/>
-        <w:spacing w:after="0" w:line="360" w:lineRule="auto"/>
         <w:jc w:val="center"/>
         <w:rPr>
-          <w:rFonts w:ascii="Arial" w:eastAsia="Times New Roman" w:hAnsi="Arial" w:cs="Arial"/>
+          <w:rFonts w:ascii="Arial" w:hAnsi="Arial" w:cs="Arial"/>
           <w:bCs/>
-          <w:kern w:val="1"/>
-          <w:lang w:eastAsia="zh-CN"/>
-          <w14:ligatures w14:val="none"/>
-        </w:rPr>
-      </w:pPr>
-    </w:p>
-    <w:p>
-      <w:pPr>
-        <w:spacing w:line="360" w:lineRule="auto"/>
-        <w:rPr>
-          <w:rFonts w:ascii="Arial" w:hAnsi="Arial" w:cs="Arial"/>
-        </w:rPr>
-      </w:pPr>
-    </w:p>
-    <w:p>
-      <w:pPr>
-        <w:spacing w:line="360" w:lineRule="auto"/>
+          <w:noProof/>
+        </w:rPr>
+      </w:pPr>
+    </w:p>
+    <w:p>
+      <w:pPr>
         <w:jc w:val="center"/>
         <w:rPr>
           <w:rFonts w:ascii="Arial" w:hAnsi="Arial" w:cs="Arial"/>
-        </w:rPr>
-      </w:pPr>
-    </w:p>
-    <w:p>
-      <w:pPr>
-        <w:spacing w:line="360" w:lineRule="auto"/>
+          <w:noProof/>
+        </w:rPr>
+      </w:pPr>
+    </w:p>
+    <w:p>
+      <w:pPr>
         <w:jc w:val="center"/>
         <w:rPr>
           <w:rFonts w:ascii="Arial" w:hAnsi="Arial" w:cs="Arial"/>
+          <w:noProof/>
+        </w:rPr>
+      </w:pPr>
+    </w:p>
+    <w:p>
+      <w:pPr>
+        <w:jc w:val="center"/>
+        <w:rPr>
+          <w:rFonts w:ascii="Arial" w:hAnsi="Arial" w:cs="Arial"/>
           <w:b/>
-        </w:rPr>
-      </w:pPr>
-    </w:p>
-    <w:p>
-      <w:pPr>
-        <w:spacing w:line="360" w:lineRule="auto"/>
+          <w:noProof/>
+        </w:rPr>
+      </w:pPr>
+    </w:p>
+    <w:p>
+      <w:pPr>
         <w:jc w:val="center"/>
         <w:rPr>
           <w:rFonts w:ascii="Arial" w:hAnsi="Arial" w:cs="Arial"/>
-        </w:rPr>
-      </w:pPr>
-    </w:p>
-    <w:p>
-      <w:pPr>
-        <w:spacing w:line="360" w:lineRule="auto"/>
+          <w:noProof/>
+        </w:rPr>
+      </w:pPr>
+    </w:p>
+    <w:p>
+      <w:pPr>
         <w:jc w:val="center"/>
         <w:rPr>
           <w:rFonts w:ascii="Arial" w:hAnsi="Arial" w:cs="Arial"/>
-        </w:rPr>
-      </w:pPr>
-    </w:p>
-    <w:p>
-      <w:pPr>
-        <w:spacing w:line="360" w:lineRule="auto"/>
+          <w:noProof/>
+        </w:rPr>
+      </w:pPr>
+    </w:p>
+    <w:p>
+      <w:pPr>
         <w:jc w:val="center"/>
         <w:rPr>
           <w:rFonts w:ascii="Arial" w:hAnsi="Arial" w:cs="Arial"/>
-        </w:rPr>
-      </w:pPr>
-    </w:p>
-    <w:p>
-      <w:pPr>
-        <w:spacing w:line="360" w:lineRule="auto"/>
+          <w:noProof/>
+        </w:rPr>
+      </w:pPr>
+    </w:p>
+    <w:p>
+      <w:pPr>
         <w:jc w:val="center"/>
         <w:rPr>
           <w:rFonts w:ascii="Arial" w:hAnsi="Arial" w:cs="Arial"/>
           <w:b/>
+          <w:noProof/>
         </w:rPr>
       </w:pPr>
       <w:r>
         <w:rPr>
           <w:rFonts w:ascii="Arial" w:hAnsi="Arial" w:cs="Arial"/>
           <w:b/>
+          <w:noProof/>
         </w:rPr>
         <w:t>Monitoramento de gás e temperatura nos tonéis de vinho durante a fermentação</w:t>
       </w:r>
     </w:p>
     <w:p>
       <w:pPr>
-        <w:spacing w:line="360" w:lineRule="auto"/>
+        <w:jc w:val="center"/>
         <w:rPr>
           <w:rFonts w:ascii="Arial" w:hAnsi="Arial" w:cs="Arial"/>
           <w:b/>
-        </w:rPr>
-      </w:pPr>
-    </w:p>
-    <w:p>
-      <w:pPr>
-        <w:spacing w:line="360" w:lineRule="auto"/>
+          <w:noProof/>
+        </w:rPr>
+      </w:pPr>
+    </w:p>
+    <w:p>
+      <w:pPr>
+        <w:jc w:val="center"/>
         <w:rPr>
           <w:rFonts w:ascii="Arial" w:hAnsi="Arial" w:cs="Arial"/>
           <w:b/>
-        </w:rPr>
-      </w:pPr>
-    </w:p>
-    <w:p>
-      <w:pPr>
-        <w:spacing w:line="360" w:lineRule="auto"/>
+          <w:noProof/>
+        </w:rPr>
+      </w:pPr>
+    </w:p>
+    <w:p>
+      <w:pPr>
+        <w:jc w:val="center"/>
         <w:rPr>
           <w:rFonts w:ascii="Arial" w:hAnsi="Arial" w:cs="Arial"/>
           <w:b/>
-        </w:rPr>
-      </w:pPr>
-    </w:p>
-    <w:p>
-      <w:pPr>
-        <w:spacing w:line="360" w:lineRule="auto"/>
-        <w:rPr>
-          <w:rFonts w:ascii="Arial" w:hAnsi="Arial" w:cs="Arial"/>
+          <w:noProof/>
+        </w:rPr>
+      </w:pPr>
+    </w:p>
+    <w:p>
+      <w:pPr>
+        <w:jc w:val="center"/>
+        <w:rPr>
+          <w:rFonts w:ascii="Arial" w:hAnsi="Arial" w:cs="Arial"/>
+          <w:b/>
+          <w:noProof/>
+        </w:rPr>
+      </w:pPr>
+    </w:p>
+    <w:p>
+      <w:pPr>
+        <w:jc w:val="center"/>
+        <w:rPr>
+          <w:rFonts w:ascii="Arial" w:hAnsi="Arial" w:cs="Arial"/>
+          <w:b/>
+          <w:noProof/>
+        </w:rPr>
+      </w:pPr>
+    </w:p>
+    <w:p>
+      <w:pPr>
+        <w:jc w:val="center"/>
+        <w:rPr>
+          <w:rFonts w:ascii="Arial" w:hAnsi="Arial" w:cs="Arial"/>
+          <w:b/>
+          <w:noProof/>
+        </w:rPr>
+      </w:pPr>
+    </w:p>
+    <w:p>
+      <w:pPr>
+        <w:jc w:val="center"/>
+        <w:rPr>
+          <w:rFonts w:ascii="Arial" w:hAnsi="Arial" w:cs="Arial"/>
+          <w:b/>
+          <w:noProof/>
+        </w:rPr>
+      </w:pPr>
+    </w:p>
+    <w:p>
+      <w:pPr>
+        <w:rPr>
+          <w:rFonts w:ascii="Arial" w:hAnsi="Arial" w:cs="Arial"/>
+          <w:noProof/>
         </w:rPr>
       </w:pPr>
       <w:r>
@@ -974,148 +1010,113 @@
           <w:rFonts w:ascii="Arial" w:hAnsi="Arial" w:cs="Arial"/>
           <w:b/>
           <w:bCs/>
+          <w:noProof/>
         </w:rPr>
         <w:t>Grupo 12:</w:t>
       </w:r>
       <w:r>
         <w:rPr>
           <w:rFonts w:ascii="Arial" w:hAnsi="Arial" w:cs="Arial"/>
+          <w:noProof/>
         </w:rPr>
         <w:br/>
-      </w:r>
-      <w:r>
-        <w:rPr>
-          <w:rFonts w:ascii="Arial" w:hAnsi="Arial" w:cs="Arial"/>
-        </w:rPr>
-        <w:t>Erick Soo Ho Lee, RA: 0124</w:t>
-      </w:r>
-      <w:r>
-        <w:rPr>
-          <w:rFonts w:ascii="Arial" w:hAnsi="Arial" w:cs="Arial"/>
-        </w:rPr>
-        <w:t>2</w:t>
-      </w:r>
-      <w:r>
-        <w:rPr>
-          <w:rFonts w:ascii="Arial" w:hAnsi="Arial" w:cs="Arial"/>
-        </w:rPr>
-        <w:t>082</w:t>
-      </w:r>
-      <w:r>
-        <w:rPr>
-          <w:rFonts w:ascii="Arial" w:hAnsi="Arial" w:cs="Arial"/>
+        <w:t>Erick Soo Ho Lee, RA: 01242082</w:t>
+      </w:r>
+      <w:r>
+        <w:rPr>
+          <w:rFonts w:ascii="Arial" w:hAnsi="Arial" w:cs="Arial"/>
+          <w:noProof/>
         </w:rPr>
         <w:br/>
-      </w:r>
-      <w:r>
-        <w:rPr>
-          <w:rFonts w:ascii="Arial" w:hAnsi="Arial" w:cs="Arial"/>
-        </w:rPr>
         <w:t>Gabriel da Silva Sousa, RA: 01242081</w:t>
       </w:r>
       <w:r>
         <w:rPr>
           <w:rFonts w:ascii="Arial" w:hAnsi="Arial" w:cs="Arial"/>
+          <w:noProof/>
         </w:rPr>
         <w:br/>
-      </w:r>
-      <w:r>
-        <w:rPr>
-          <w:rFonts w:ascii="Arial" w:hAnsi="Arial" w:cs="Arial"/>
-        </w:rPr>
         <w:t>Jinwoo Kim, RA: 01242023</w:t>
       </w:r>
       <w:r>
         <w:rPr>
           <w:rFonts w:ascii="Arial" w:hAnsi="Arial" w:cs="Arial"/>
+          <w:noProof/>
         </w:rPr>
         <w:br/>
-      </w:r>
-      <w:r>
-        <w:rPr>
-          <w:rFonts w:ascii="Arial" w:hAnsi="Arial" w:cs="Arial"/>
-        </w:rPr>
         <w:t>Lucas Aiello, RA: 0124123</w:t>
       </w:r>
       <w:r>
         <w:rPr>
           <w:rFonts w:ascii="Arial" w:hAnsi="Arial" w:cs="Arial"/>
+          <w:noProof/>
         </w:rPr>
         <w:br/>
-      </w:r>
-      <w:r>
-        <w:rPr>
-          <w:rFonts w:ascii="Arial" w:hAnsi="Arial" w:cs="Arial"/>
-        </w:rPr>
         <w:t>Macari Marcelino Pinho, RA: 01242066</w:t>
       </w:r>
       <w:r>
         <w:rPr>
           <w:rFonts w:ascii="Arial" w:hAnsi="Arial" w:cs="Arial"/>
+          <w:noProof/>
         </w:rPr>
         <w:br/>
-      </w:r>
-      <w:r>
-        <w:rPr>
-          <w:rFonts w:ascii="Arial" w:hAnsi="Arial" w:cs="Arial"/>
-        </w:rPr>
         <w:t>Vinicius Gonçalves da Costa, RA: 01242028</w:t>
       </w:r>
     </w:p>
     <w:p>
       <w:pPr>
-        <w:spacing w:line="360" w:lineRule="auto"/>
         <w:jc w:val="center"/>
         <w:rPr>
           <w:rFonts w:ascii="Arial" w:hAnsi="Arial" w:cs="Arial"/>
-          <w:sz w:val="38"/>
-          <w:szCs w:val="38"/>
-        </w:rPr>
-      </w:pPr>
-    </w:p>
-    <w:p>
-      <w:pPr>
-        <w:spacing w:line="360" w:lineRule="auto"/>
+          <w:noProof/>
+        </w:rPr>
+      </w:pPr>
+    </w:p>
+    <w:p>
+      <w:pPr>
         <w:jc w:val="center"/>
         <w:rPr>
           <w:rFonts w:ascii="Arial" w:hAnsi="Arial" w:cs="Arial"/>
-        </w:rPr>
-      </w:pPr>
-      <w:r>
-        <w:rPr>
-          <w:rFonts w:ascii="Arial" w:hAnsi="Arial" w:cs="Arial"/>
+          <w:noProof/>
+        </w:rPr>
+      </w:pPr>
+      <w:r>
+        <w:rPr>
+          <w:rFonts w:ascii="Arial" w:hAnsi="Arial" w:cs="Arial"/>
+          <w:noProof/>
         </w:rPr>
         <w:t>São Paulo</w:t>
       </w:r>
     </w:p>
     <w:p>
       <w:pPr>
-        <w:spacing w:line="360" w:lineRule="auto"/>
         <w:jc w:val="center"/>
         <w:rPr>
           <w:rFonts w:ascii="Arial" w:hAnsi="Arial" w:cs="Arial"/>
-        </w:rPr>
-      </w:pPr>
-      <w:r>
-        <w:rPr>
-          <w:rFonts w:ascii="Arial" w:hAnsi="Arial" w:cs="Arial"/>
+          <w:noProof/>
+        </w:rPr>
+      </w:pPr>
+      <w:r>
+        <w:rPr>
+          <w:rFonts w:ascii="Arial" w:hAnsi="Arial" w:cs="Arial"/>
+          <w:noProof/>
         </w:rPr>
         <w:t>2024</w:t>
       </w:r>
       <w:bookmarkStart w:id="0" w:name="_Toc57044842"/>
     </w:p>
+    <w:bookmarkStart w:id="1" w:name="_Toc176435024" w:displacedByCustomXml="next"/>
     <w:sdt>
       <w:sdtPr>
         <w:rPr>
-          <w:rFonts w:asciiTheme="minorHAnsi" w:eastAsiaTheme="minorHAnsi" w:hAnsiTheme="minorHAnsi" w:cstheme="minorBidi"/>
+          <w:rFonts w:ascii="Arial" w:hAnsi="Arial" w:cs="Arial"/>
+          <w:b/>
+          <w:bCs/>
           <w:color w:val="auto"/>
-          <w:kern w:val="2"/>
-          <w:sz w:val="24"/>
-          <w:szCs w:val="24"/>
-          <w:lang w:eastAsia="en-US"/>
-          <w14:ligatures w14:val="standardContextual"/>
-        </w:rPr>
-        <w:id w:val="-1109347847"/>
+          <w:sz w:val="28"/>
+          <w:szCs w:val="28"/>
+        </w:rPr>
+        <w:id w:val="1126589580"/>
         <w:docPartObj>
           <w:docPartGallery w:val="Table of Contents"/>
           <w:docPartUnique/>
@@ -1124,15 +1125,15 @@
       <w:sdtEndPr>
         <w:rPr>
           <w:rFonts w:eastAsiaTheme="minorEastAsia"/>
-          <w:b/>
-          <w:bCs/>
+          <w:kern w:val="2"/>
+          <w:lang w:eastAsia="en-US"/>
+          <w14:ligatures w14:val="standardContextual"/>
         </w:rPr>
       </w:sdtEndPr>
       <w:sdtContent>
         <w:p>
           <w:pPr>
             <w:pStyle w:val="CabealhodoSumrio"/>
-            <w:jc w:val="center"/>
             <w:rPr>
               <w:rFonts w:ascii="Arial" w:hAnsi="Arial" w:cs="Arial"/>
               <w:b/>
@@ -1171,15 +1172,36 @@
             </w:rPr>
           </w:pPr>
           <w:r>
+            <w:rPr>
+              <w:rFonts w:ascii="Arial" w:hAnsi="Arial" w:cs="Arial"/>
+              <w:b/>
+              <w:bCs/>
+              <w:sz w:val="28"/>
+              <w:szCs w:val="28"/>
+            </w:rPr>
             <w:fldChar w:fldCharType="begin"/>
           </w:r>
           <w:r>
+            <w:rPr>
+              <w:rFonts w:ascii="Arial" w:hAnsi="Arial" w:cs="Arial"/>
+              <w:b/>
+              <w:bCs/>
+              <w:sz w:val="28"/>
+              <w:szCs w:val="28"/>
+            </w:rPr>
             <w:instrText xml:space="preserve"> TOC \o "1-3" \h \z \u </w:instrText>
           </w:r>
           <w:r>
+            <w:rPr>
+              <w:rFonts w:ascii="Arial" w:hAnsi="Arial" w:cs="Arial"/>
+              <w:b/>
+              <w:bCs/>
+              <w:sz w:val="28"/>
+              <w:szCs w:val="28"/>
+            </w:rPr>
             <w:fldChar w:fldCharType="separate"/>
           </w:r>
-          <w:hyperlink w:anchor="_Toc176435024" w:history="1">
+          <w:hyperlink w:anchor="_Toc176950698" w:history="1">
             <w:r>
               <w:rPr>
                 <w:rStyle w:val="Hyperlink"/>
@@ -1188,7 +1210,7 @@
                 <w:bCs/>
                 <w:noProof/>
               </w:rPr>
-              <w:t>1. CONTEXTO.</w:t>
+              <w:t>1. CONTEXTO</w:t>
             </w:r>
             <w:r>
               <w:rPr>
@@ -1209,7 +1231,7 @@
                 <w:noProof/>
                 <w:webHidden/>
               </w:rPr>
-              <w:instrText xml:space="preserve"> PAGEREF _Toc176435024 \h </w:instrText>
+              <w:instrText xml:space="preserve"> PAGEREF _Toc176950698 \h </w:instrText>
             </w:r>
             <w:r>
               <w:rPr>
@@ -1256,7 +1278,7 @@
               <w14:ligatures w14:val="standardContextual"/>
             </w:rPr>
           </w:pPr>
-          <w:hyperlink w:anchor="_Toc176435025" w:history="1">
+          <w:hyperlink w:anchor="_Toc176950699" w:history="1">
             <w:r>
               <w:rPr>
                 <w:rStyle w:val="Hyperlink"/>
@@ -1265,7 +1287,27 @@
                 <w:bCs/>
                 <w:noProof/>
               </w:rPr>
-              <w:t>Temperatura e Níveis Alcoólicos:</w:t>
+              <w:t>Temperat</w:t>
+            </w:r>
+            <w:r>
+              <w:rPr>
+                <w:rStyle w:val="Hyperlink"/>
+                <w:rFonts w:ascii="Arial" w:hAnsi="Arial" w:cs="Arial"/>
+                <w:b/>
+                <w:bCs/>
+                <w:noProof/>
+              </w:rPr>
+              <w:t>u</w:t>
+            </w:r>
+            <w:r>
+              <w:rPr>
+                <w:rStyle w:val="Hyperlink"/>
+                <w:rFonts w:ascii="Arial" w:hAnsi="Arial" w:cs="Arial"/>
+                <w:b/>
+                <w:bCs/>
+                <w:noProof/>
+              </w:rPr>
+              <w:t>ra e Níveis Alcoólicos:</w:t>
             </w:r>
             <w:r>
               <w:rPr>
@@ -1286,7 +1328,7 @@
                 <w:noProof/>
                 <w:webHidden/>
               </w:rPr>
-              <w:instrText xml:space="preserve"> PAGEREF _Toc176435025 \h </w:instrText>
+              <w:instrText xml:space="preserve"> PAGEREF _Toc176950699 \h </w:instrText>
             </w:r>
             <w:r>
               <w:rPr>
@@ -1333,7 +1375,7 @@
               <w14:ligatures w14:val="standardContextual"/>
             </w:rPr>
           </w:pPr>
-          <w:hyperlink w:anchor="_Toc176435026" w:history="1">
+          <w:hyperlink w:anchor="_Toc176950700" w:history="1">
             <w:r>
               <w:rPr>
                 <w:rStyle w:val="Hyperlink"/>
@@ -1363,7 +1405,7 @@
                 <w:noProof/>
                 <w:webHidden/>
               </w:rPr>
-              <w:instrText xml:space="preserve"> PAGEREF _Toc176435026 \h </w:instrText>
+              <w:instrText xml:space="preserve"> PAGEREF _Toc176950700 \h </w:instrText>
             </w:r>
             <w:r>
               <w:rPr>
@@ -1383,7 +1425,7 @@
                 <w:noProof/>
                 <w:webHidden/>
               </w:rPr>
-              <w:t>3</w:t>
+              <w:t>4</w:t>
             </w:r>
             <w:r>
               <w:rPr>
@@ -1410,7 +1452,7 @@
               <w14:ligatures w14:val="standardContextual"/>
             </w:rPr>
           </w:pPr>
-          <w:hyperlink w:anchor="_Toc176435027" w:history="1">
+          <w:hyperlink w:anchor="_Toc176950701" w:history="1">
             <w:r>
               <w:rPr>
                 <w:rStyle w:val="Hyperlink"/>
@@ -1440,7 +1482,7 @@
                 <w:noProof/>
                 <w:webHidden/>
               </w:rPr>
-              <w:instrText xml:space="preserve"> PAGEREF _Toc176435027 \h </w:instrText>
+              <w:instrText xml:space="preserve"> PAGEREF _Toc176950701 \h </w:instrText>
             </w:r>
             <w:r>
               <w:rPr>
@@ -1487,7 +1529,7 @@
               <w14:ligatures w14:val="standardContextual"/>
             </w:rPr>
           </w:pPr>
-          <w:hyperlink w:anchor="_Toc176435028" w:history="1">
+          <w:hyperlink w:anchor="_Toc176950702" w:history="1">
             <w:r>
               <w:rPr>
                 <w:rStyle w:val="Hyperlink"/>
@@ -1517,7 +1559,7 @@
                 <w:noProof/>
                 <w:webHidden/>
               </w:rPr>
-              <w:instrText xml:space="preserve"> PAGEREF _Toc176435028 \h </w:instrText>
+              <w:instrText xml:space="preserve"> PAGEREF _Toc176950702 \h </w:instrText>
             </w:r>
             <w:r>
               <w:rPr>
@@ -1564,7 +1606,7 @@
               <w14:ligatures w14:val="standardContextual"/>
             </w:rPr>
           </w:pPr>
-          <w:hyperlink w:anchor="_Toc176435029" w:history="1">
+          <w:hyperlink w:anchor="_Toc176950703" w:history="1">
             <w:r>
               <w:rPr>
                 <w:rStyle w:val="Hyperlink"/>
@@ -1594,7 +1636,7 @@
                 <w:noProof/>
                 <w:webHidden/>
               </w:rPr>
-              <w:instrText xml:space="preserve"> PAGEREF _Toc176435029 \h </w:instrText>
+              <w:instrText xml:space="preserve"> PAGEREF _Toc176950703 \h </w:instrText>
             </w:r>
             <w:r>
               <w:rPr>
@@ -1641,7 +1683,7 @@
               <w14:ligatures w14:val="standardContextual"/>
             </w:rPr>
           </w:pPr>
-          <w:hyperlink w:anchor="_Toc176435030" w:history="1">
+          <w:hyperlink w:anchor="_Toc176950704" w:history="1">
             <w:r>
               <w:rPr>
                 <w:rStyle w:val="Hyperlink"/>
@@ -1671,7 +1713,7 @@
                 <w:noProof/>
                 <w:webHidden/>
               </w:rPr>
-              <w:instrText xml:space="preserve"> PAGEREF _Toc176435030 \h </w:instrText>
+              <w:instrText xml:space="preserve"> PAGEREF _Toc176950704 \h </w:instrText>
             </w:r>
             <w:r>
               <w:rPr>
@@ -1691,7 +1733,7 @@
                 <w:noProof/>
                 <w:webHidden/>
               </w:rPr>
-              <w:t>4</w:t>
+              <w:t>5</w:t>
             </w:r>
             <w:r>
               <w:rPr>
@@ -1718,7 +1760,7 @@
               <w14:ligatures w14:val="standardContextual"/>
             </w:rPr>
           </w:pPr>
-          <w:hyperlink w:anchor="_Toc176435031" w:history="1">
+          <w:hyperlink w:anchor="_Toc176950705" w:history="1">
             <w:r>
               <w:rPr>
                 <w:rStyle w:val="Hyperlink"/>
@@ -1748,7 +1790,7 @@
                 <w:noProof/>
                 <w:webHidden/>
               </w:rPr>
-              <w:instrText xml:space="preserve"> PAGEREF _Toc176435031 \h </w:instrText>
+              <w:instrText xml:space="preserve"> PAGEREF _Toc176950705 \h </w:instrText>
             </w:r>
             <w:r>
               <w:rPr>
@@ -1795,7 +1837,7 @@
               <w14:ligatures w14:val="standardContextual"/>
             </w:rPr>
           </w:pPr>
-          <w:hyperlink w:anchor="_Toc176435032" w:history="1">
+          <w:hyperlink w:anchor="_Toc176950706" w:history="1">
             <w:r>
               <w:rPr>
                 <w:rStyle w:val="Hyperlink"/>
@@ -1825,7 +1867,7 @@
                 <w:noProof/>
                 <w:webHidden/>
               </w:rPr>
-              <w:instrText xml:space="preserve"> PAGEREF _Toc176435032 \h </w:instrText>
+              <w:instrText xml:space="preserve"> PAGEREF _Toc176950706 \h </w:instrText>
             </w:r>
             <w:r>
               <w:rPr>
@@ -1860,7 +1902,6 @@
           <w:pPr>
             <w:pStyle w:val="Sumrio1"/>
             <w:tabs>
-              <w:tab w:val="left" w:pos="440"/>
               <w:tab w:val="right" w:leader="dot" w:pos="8494"/>
             </w:tabs>
             <w:rPr>
@@ -1873,7 +1914,7 @@
               <w14:ligatures w14:val="standardContextual"/>
             </w:rPr>
           </w:pPr>
-          <w:hyperlink w:anchor="_Toc176435033" w:history="1">
+          <w:hyperlink w:anchor="_Toc176950707" w:history="1">
             <w:r>
               <w:rPr>
                 <w:rStyle w:val="Hyperlink"/>
@@ -1882,29 +1923,7 @@
                 <w:bCs/>
                 <w:noProof/>
               </w:rPr>
-              <w:t>4.</w:t>
-            </w:r>
-            <w:r>
-              <w:rPr>
-                <w:rFonts w:asciiTheme="minorHAnsi" w:eastAsiaTheme="minorEastAsia" w:hAnsiTheme="minorHAnsi" w:cstheme="minorBidi"/>
-                <w:noProof/>
-                <w:kern w:val="2"/>
-                <w:sz w:val="24"/>
-                <w:szCs w:val="24"/>
-                <w:lang w:eastAsia="pt-BR"/>
-                <w14:ligatures w14:val="standardContextual"/>
-              </w:rPr>
-              <w:t xml:space="preserve"> </w:t>
-            </w:r>
-            <w:r>
-              <w:rPr>
-                <w:rStyle w:val="Hyperlink"/>
-                <w:rFonts w:ascii="Arial" w:hAnsi="Arial" w:cs="Arial"/>
-                <w:b/>
-                <w:bCs/>
-                <w:noProof/>
-              </w:rPr>
-              <w:t>ESCOPO</w:t>
+              <w:t>4. ESCOPO</w:t>
             </w:r>
             <w:r>
               <w:rPr>
@@ -1925,7 +1944,7 @@
                 <w:noProof/>
                 <w:webHidden/>
               </w:rPr>
-              <w:instrText xml:space="preserve"> PAGEREF _Toc176435033 \h </w:instrText>
+              <w:instrText xml:space="preserve"> PAGEREF _Toc176950707 \h </w:instrText>
             </w:r>
             <w:r>
               <w:rPr>
@@ -1972,7 +1991,7 @@
               <w14:ligatures w14:val="standardContextual"/>
             </w:rPr>
           </w:pPr>
-          <w:hyperlink w:anchor="_Toc176435034" w:history="1">
+          <w:hyperlink w:anchor="_Toc176950708" w:history="1">
             <w:r>
               <w:rPr>
                 <w:rStyle w:val="Hyperlink"/>
@@ -2002,7 +2021,7 @@
                 <w:noProof/>
                 <w:webHidden/>
               </w:rPr>
-              <w:instrText xml:space="preserve"> PAGEREF _Toc176435034 \h </w:instrText>
+              <w:instrText xml:space="preserve"> PAGEREF _Toc176950708 \h </w:instrText>
             </w:r>
             <w:r>
               <w:rPr>
@@ -2022,7 +2041,7 @@
                 <w:noProof/>
                 <w:webHidden/>
               </w:rPr>
-              <w:t>6</w:t>
+              <w:t>7</w:t>
             </w:r>
             <w:r>
               <w:rPr>
@@ -2049,7 +2068,7 @@
               <w14:ligatures w14:val="standardContextual"/>
             </w:rPr>
           </w:pPr>
-          <w:hyperlink w:anchor="_Toc176435035" w:history="1">
+          <w:hyperlink w:anchor="_Toc176950709" w:history="1">
             <w:r>
               <w:rPr>
                 <w:rStyle w:val="Hyperlink"/>
@@ -2058,7 +2077,7 @@
                 <w:bCs/>
                 <w:noProof/>
               </w:rPr>
-              <w:t>Premissas:</w:t>
+              <w:t>Ferramenta de gestão de projeto</w:t>
             </w:r>
             <w:r>
               <w:rPr>
@@ -2079,7 +2098,7 @@
                 <w:noProof/>
                 <w:webHidden/>
               </w:rPr>
-              <w:instrText xml:space="preserve"> PAGEREF _Toc176435035 \h </w:instrText>
+              <w:instrText xml:space="preserve"> PAGEREF _Toc176950709 \h </w:instrText>
             </w:r>
             <w:r>
               <w:rPr>
@@ -2126,7 +2145,7 @@
               <w14:ligatures w14:val="standardContextual"/>
             </w:rPr>
           </w:pPr>
-          <w:hyperlink w:anchor="_Toc176435036" w:history="1">
+          <w:hyperlink w:anchor="_Toc176950710" w:history="1">
             <w:r>
               <w:rPr>
                 <w:rStyle w:val="Hyperlink"/>
@@ -2135,6 +2154,83 @@
                 <w:bCs/>
                 <w:noProof/>
               </w:rPr>
+              <w:t>Premissas:</w:t>
+            </w:r>
+            <w:r>
+              <w:rPr>
+                <w:noProof/>
+                <w:webHidden/>
+              </w:rPr>
+              <w:tab/>
+            </w:r>
+            <w:r>
+              <w:rPr>
+                <w:noProof/>
+                <w:webHidden/>
+              </w:rPr>
+              <w:fldChar w:fldCharType="begin"/>
+            </w:r>
+            <w:r>
+              <w:rPr>
+                <w:noProof/>
+                <w:webHidden/>
+              </w:rPr>
+              <w:instrText xml:space="preserve"> PAGEREF _Toc176950710 \h </w:instrText>
+            </w:r>
+            <w:r>
+              <w:rPr>
+                <w:noProof/>
+                <w:webHidden/>
+              </w:rPr>
+            </w:r>
+            <w:r>
+              <w:rPr>
+                <w:noProof/>
+                <w:webHidden/>
+              </w:rPr>
+              <w:fldChar w:fldCharType="separate"/>
+            </w:r>
+            <w:r>
+              <w:rPr>
+                <w:noProof/>
+                <w:webHidden/>
+              </w:rPr>
+              <w:t>8</w:t>
+            </w:r>
+            <w:r>
+              <w:rPr>
+                <w:noProof/>
+                <w:webHidden/>
+              </w:rPr>
+              <w:fldChar w:fldCharType="end"/>
+            </w:r>
+          </w:hyperlink>
+        </w:p>
+        <w:p>
+          <w:pPr>
+            <w:pStyle w:val="Sumrio2"/>
+            <w:tabs>
+              <w:tab w:val="right" w:leader="dot" w:pos="8494"/>
+            </w:tabs>
+            <w:rPr>
+              <w:rFonts w:asciiTheme="minorHAnsi" w:eastAsiaTheme="minorEastAsia" w:hAnsiTheme="minorHAnsi" w:cstheme="minorBidi"/>
+              <w:noProof/>
+              <w:kern w:val="2"/>
+              <w:sz w:val="24"/>
+              <w:szCs w:val="24"/>
+              <w:lang w:eastAsia="pt-BR"/>
+              <w14:ligatures w14:val="standardContextual"/>
+            </w:rPr>
+          </w:pPr>
+          <w:hyperlink w:anchor="_Toc176950711" w:history="1">
+            <w:r>
+              <w:rPr>
+                <w:rStyle w:val="Hyperlink"/>
+                <w:rFonts w:ascii="Arial" w:hAnsi="Arial" w:cs="Arial"/>
+                <w:b/>
+                <w:bCs/>
+                <w:noProof/>
+              </w:rPr>
               <w:t>Restrições:</w:t>
             </w:r>
             <w:r>
@@ -2156,7 +2252,7 @@
                 <w:noProof/>
                 <w:webHidden/>
               </w:rPr>
-              <w:instrText xml:space="preserve"> PAGEREF _Toc176435036 \h </w:instrText>
+              <w:instrText xml:space="preserve"> PAGEREF _Toc176950711 \h </w:instrText>
             </w:r>
             <w:r>
               <w:rPr>
@@ -2176,7 +2272,7 @@
                 <w:noProof/>
                 <w:webHidden/>
               </w:rPr>
-              <w:t>7</w:t>
+              <w:t>8</w:t>
             </w:r>
             <w:r>
               <w:rPr>
@@ -2203,7 +2299,7 @@
               <w14:ligatures w14:val="standardContextual"/>
             </w:rPr>
           </w:pPr>
-          <w:hyperlink w:anchor="_Toc176435037" w:history="1">
+          <w:hyperlink w:anchor="_Toc176950712" w:history="1">
             <w:r>
               <w:rPr>
                 <w:rStyle w:val="Hyperlink"/>
@@ -2233,7 +2329,7 @@
                 <w:noProof/>
                 <w:webHidden/>
               </w:rPr>
-              <w:instrText xml:space="preserve"> PAGEREF _Toc176435037 \h </w:instrText>
+              <w:instrText xml:space="preserve"> PAGEREF _Toc176950712 \h </w:instrText>
             </w:r>
             <w:r>
               <w:rPr>
@@ -2253,7 +2349,7 @@
                 <w:noProof/>
                 <w:webHidden/>
               </w:rPr>
-              <w:t>8</w:t>
+              <w:t>10</w:t>
             </w:r>
             <w:r>
               <w:rPr>
@@ -2265,10 +2361,22 @@
           </w:hyperlink>
         </w:p>
         <w:p>
+          <w:pPr>
+            <w:rPr>
+              <w:rFonts w:ascii="Arial" w:hAnsi="Arial" w:cs="Arial"/>
+              <w:b/>
+              <w:bCs/>
+              <w:sz w:val="28"/>
+              <w:szCs w:val="28"/>
+            </w:rPr>
+          </w:pPr>
           <w:r>
             <w:rPr>
+              <w:rFonts w:ascii="Arial" w:hAnsi="Arial" w:cs="Arial"/>
               <w:b/>
               <w:bCs/>
+              <w:sz w:val="28"/>
+              <w:szCs w:val="28"/>
             </w:rPr>
             <w:fldChar w:fldCharType="end"/>
           </w:r>
@@ -2281,134 +2389,134 @@
           <w:rFonts w:ascii="Arial" w:hAnsi="Arial" w:cs="Arial"/>
           <w:b/>
           <w:bCs/>
-        </w:rPr>
-      </w:pPr>
-      <w:r>
-        <w:br w:type="page"/>
-      </w:r>
-    </w:p>
-    <w:p>
-      <w:pPr>
-        <w:pStyle w:val="Ttulo1"/>
+          <w:noProof/>
+        </w:rPr>
+      </w:pPr>
+      <w:r>
         <w:rPr>
           <w:rFonts w:ascii="Arial" w:hAnsi="Arial" w:cs="Arial"/>
           <w:b/>
           <w:bCs/>
-          <w:color w:val="auto"/>
-        </w:rPr>
-      </w:pPr>
-      <w:bookmarkStart w:id="1" w:name="_Toc176435024"/>
-      <w:r>
+          <w:noProof/>
+        </w:rPr>
+        <w:br w:type="page"/>
+      </w:r>
+    </w:p>
+    <w:p>
+      <w:pPr>
+        <w:pStyle w:val="Ttulo1"/>
         <w:rPr>
           <w:rFonts w:ascii="Arial" w:hAnsi="Arial" w:cs="Arial"/>
           <w:b/>
           <w:bCs/>
+          <w:noProof/>
           <w:color w:val="auto"/>
           <w:sz w:val="28"/>
           <w:szCs w:val="28"/>
         </w:rPr>
-        <w:lastRenderedPageBreak/>
-        <w:t>1</w:t>
-      </w:r>
-      <w:bookmarkEnd w:id="0"/>
+      </w:pPr>
+      <w:bookmarkStart w:id="2" w:name="_Toc176950698"/>
       <w:r>
         <w:rPr>
           <w:rFonts w:ascii="Arial" w:hAnsi="Arial" w:cs="Arial"/>
           <w:b/>
           <w:bCs/>
+          <w:noProof/>
           <w:color w:val="auto"/>
           <w:sz w:val="28"/>
           <w:szCs w:val="28"/>
         </w:rPr>
-        <w:t xml:space="preserve">. </w:t>
-      </w:r>
+        <w:lastRenderedPageBreak/>
+        <w:t>1</w:t>
+      </w:r>
+      <w:bookmarkEnd w:id="0"/>
       <w:r>
         <w:rPr>
           <w:rFonts w:ascii="Arial" w:hAnsi="Arial" w:cs="Arial"/>
           <w:b/>
           <w:bCs/>
+          <w:noProof/>
           <w:color w:val="auto"/>
           <w:sz w:val="28"/>
           <w:szCs w:val="28"/>
         </w:rPr>
-        <w:t>CONTEXTO</w:t>
-      </w:r>
-      <w:r>
+        <w:t>. CONTEXTO</w:t>
+      </w:r>
+      <w:bookmarkEnd w:id="1"/>
+      <w:bookmarkEnd w:id="2"/>
+    </w:p>
+    <w:p>
+      <w:pPr>
+        <w:spacing w:line="360" w:lineRule="auto"/>
+        <w:ind w:firstLine="708"/>
+        <w:jc w:val="both"/>
+        <w:rPr>
+          <w:rFonts w:ascii="Arial" w:hAnsi="Arial" w:cs="Arial"/>
+          <w:noProof/>
+        </w:rPr>
+      </w:pPr>
+      <w:r>
+        <w:rPr>
+          <w:rFonts w:ascii="Arial" w:hAnsi="Arial" w:cs="Arial"/>
+          <w:noProof/>
+        </w:rPr>
+        <w:t>Segundo o artigo escrito por Radar, divulgado em abril de 2024, o consumo de vinho no Brasil apresentou um aumento desde 2019, mais especificamente, dos vinhos maturados, escolhidos consumidores de diversas idades. Foi também demonstrado que o público jovem contribuiu para elevar a média de consumo per capita de 1.8 litros em 2019 para 2,7 litros em 2022.</w:t>
+      </w:r>
+    </w:p>
+    <w:p>
+      <w:pPr>
+        <w:spacing w:line="360" w:lineRule="auto"/>
+        <w:ind w:firstLine="708"/>
+        <w:jc w:val="both"/>
+        <w:rPr>
+          <w:rFonts w:ascii="Arial" w:hAnsi="Arial" w:cs="Arial"/>
+          <w:noProof/>
+        </w:rPr>
+      </w:pPr>
+      <w:r>
+        <w:rPr>
+          <w:rFonts w:ascii="Arial" w:hAnsi="Arial" w:cs="Arial"/>
+          <w:noProof/>
+        </w:rPr>
+        <w:t>Juntamente com essa alta, devemos compreender que existe uma grande necessidade de investimento nesse setor, acoplando novas tecnologias e ferramentas para monitorar cada etapa e auxiliar na tomada de decisão. Dentro da fabricação do vinho, a fermentação é considerada o passo mais importante, já que é a fase em que dá o vinho a sua característica marcante.  Em suma, coloca-se leveduras (Saccharomyces Cereviasiae) para a transformação do açúcar presente do suco de uva em álcool e dióxido de carbono.</w:t>
+      </w:r>
+      <w:r>
+        <w:rPr>
+          <w:rFonts w:ascii="Arial" w:hAnsi="Arial" w:cs="Arial"/>
+          <w:noProof/>
+        </w:rPr>
+        <w:br/>
+      </w:r>
+    </w:p>
+    <w:p>
+      <w:pPr>
+        <w:pStyle w:val="Ttulo2"/>
         <w:rPr>
           <w:rFonts w:ascii="Arial" w:hAnsi="Arial" w:cs="Arial"/>
           <w:b/>
           <w:bCs/>
-          <w:color w:val="auto"/>
-          <w:sz w:val="28"/>
-          <w:szCs w:val="28"/>
-        </w:rPr>
-        <w:t>.</w:t>
-      </w:r>
-      <w:bookmarkEnd w:id="1"/>
-    </w:p>
-    <w:p>
-      <w:pPr>
-        <w:spacing w:line="360" w:lineRule="auto"/>
-        <w:ind w:firstLine="708"/>
-        <w:jc w:val="both"/>
-        <w:rPr>
-          <w:rFonts w:ascii="Arial" w:hAnsi="Arial" w:cs="Arial"/>
-        </w:rPr>
-      </w:pPr>
-      <w:r>
-        <w:rPr>
-          <w:rFonts w:ascii="Arial" w:hAnsi="Arial" w:cs="Arial"/>
-        </w:rPr>
-        <w:t>Segundo o artigo escrito por Radar, divulgado em abril de 2024, o consumo de vinho no Brasil apresentou um aumento desde 2019, mais especificamente, dos vinhos maturados, escolhidos consumidores de diversas idades. Foi também demonstrado que o público jovem contribuiu para elevar a média de consumo per capita de 1.8 litros em 2019 para 2,7 litros em 2022.</w:t>
-      </w:r>
-    </w:p>
-    <w:p>
-      <w:pPr>
-        <w:spacing w:line="360" w:lineRule="auto"/>
-        <w:ind w:firstLine="708"/>
-        <w:jc w:val="both"/>
-        <w:rPr>
-          <w:rFonts w:ascii="Arial" w:hAnsi="Arial" w:cs="Arial"/>
-        </w:rPr>
-      </w:pPr>
-      <w:r>
-        <w:rPr>
-          <w:rFonts w:ascii="Arial" w:hAnsi="Arial" w:cs="Arial"/>
-        </w:rPr>
-        <w:t>Juntamente com essa alta, devemos compreender que existe uma grande necessidade de investimento nesse setor, acoplando novas tecnologias e ferramentas para monitorar cada etapa e auxiliar na tomada de decisão. Dentro da fabricação do vinho, a fermentação é considerada o passo mais importante, já que é a fase em que dá o vinho a sua característica marcante.  Em suma, coloca-se leveduras (Saccharomyces Cereviasiae) para a transformação do açúcar presente do suco de uva em álcool e dióxido de carbono.</w:t>
-      </w:r>
-      <w:r>
-        <w:rPr>
-          <w:rFonts w:ascii="Arial" w:hAnsi="Arial" w:cs="Arial"/>
-        </w:rPr>
-        <w:br/>
-      </w:r>
-    </w:p>
-    <w:p>
-      <w:pPr>
-        <w:pStyle w:val="Ttulo2"/>
-        <w:rPr>
-          <w:rFonts w:ascii="Arial" w:hAnsi="Arial" w:cs="Arial"/>
-          <w:b/>
-          <w:bCs/>
+          <w:noProof/>
           <w:color w:val="auto"/>
           <w:sz w:val="24"/>
           <w:szCs w:val="24"/>
         </w:rPr>
       </w:pPr>
-      <w:bookmarkStart w:id="2" w:name="_Toc176435025"/>
+      <w:bookmarkStart w:id="3" w:name="_Toc176435025"/>
+      <w:bookmarkStart w:id="4" w:name="_Toc176950699"/>
       <w:r>
         <w:rPr>
           <w:rFonts w:ascii="Arial" w:hAnsi="Arial" w:cs="Arial"/>
           <w:b/>
           <w:bCs/>
+          <w:noProof/>
           <w:color w:val="auto"/>
           <w:sz w:val="24"/>
           <w:szCs w:val="24"/>
         </w:rPr>
         <w:t>Temperatura e Níveis Alcoólicos:</w:t>
       </w:r>
-      <w:bookmarkEnd w:id="2"/>
+      <w:bookmarkEnd w:id="3"/>
+      <w:bookmarkEnd w:id="4"/>
     </w:p>
     <w:p>
       <w:pPr>
@@ -2417,11 +2525,13 @@
         <w:jc w:val="both"/>
         <w:rPr>
           <w:rFonts w:ascii="Arial" w:hAnsi="Arial" w:cs="Arial"/>
-        </w:rPr>
-      </w:pPr>
-      <w:r>
-        <w:rPr>
-          <w:rFonts w:ascii="Arial" w:hAnsi="Arial" w:cs="Arial"/>
+          <w:noProof/>
+        </w:rPr>
+      </w:pPr>
+      <w:r>
+        <w:rPr>
+          <w:rFonts w:ascii="Arial" w:hAnsi="Arial" w:cs="Arial"/>
+          <w:noProof/>
         </w:rPr>
         <w:t>Dentre as condições que afetam a fermentação, podemos citar quantidade de açúcar inicial no mosto (dependendo do tipo da uva) e a temperatura. Por mais que a concentração da glicose possa diferenciar, é de suma importância o monitoramento da condição climática às quais o mosto é submetido. Durante a fermentação é preciso controlar a temperatura para a sobrevivência das leveduras.</w:t>
       </w:r>
@@ -2433,22 +2543,26 @@
         <w:jc w:val="both"/>
         <w:rPr>
           <w:rFonts w:ascii="Arial" w:hAnsi="Arial" w:cs="Arial"/>
-        </w:rPr>
-      </w:pPr>
-      <w:r>
-        <w:rPr>
-          <w:rFonts w:ascii="Arial" w:hAnsi="Arial" w:cs="Arial"/>
+          <w:noProof/>
+        </w:rPr>
+      </w:pPr>
+      <w:r>
+        <w:rPr>
+          <w:rFonts w:ascii="Arial" w:hAnsi="Arial" w:cs="Arial"/>
+          <w:noProof/>
         </w:rPr>
         <w:t>A fermentação ocorre na transformação da glicose no álcool etanol, librando juntamente o dióxido de carbono:</w:t>
       </w:r>
     </w:p>
     <w:p>
       <w:pPr>
+        <w:spacing w:line="360" w:lineRule="auto"/>
         <w:jc w:val="center"/>
         <w:rPr>
           <w:rFonts w:ascii="Arial" w:hAnsi="Arial" w:cs="Arial"/>
           <w:b/>
           <w:bCs/>
+          <w:noProof/>
         </w:rPr>
       </w:pPr>
       <w:r>
@@ -2456,30 +2570,56 @@
           <w:rFonts w:ascii="Arial" w:hAnsi="Arial" w:cs="Arial"/>
           <w:b/>
           <w:bCs/>
+          <w:noProof/>
         </w:rPr>
         <w:t>C6H12O6  → 2C2H5OH  +  2CO2</w:t>
       </w:r>
     </w:p>
     <w:p>
       <w:pPr>
+        <w:spacing w:line="360" w:lineRule="auto"/>
         <w:ind w:firstLine="708"/>
         <w:jc w:val="both"/>
         <w:rPr>
           <w:rFonts w:ascii="Arial" w:hAnsi="Arial" w:cs="Arial"/>
-        </w:rPr>
-      </w:pPr>
-      <w:r>
-        <w:rPr>
-          <w:rFonts w:ascii="Arial" w:hAnsi="Arial" w:cs="Arial"/>
+          <w:noProof/>
+        </w:rPr>
+      </w:pPr>
+      <w:r>
+        <w:rPr>
+          <w:rFonts w:ascii="Arial" w:hAnsi="Arial" w:cs="Arial"/>
+          <w:noProof/>
         </w:rPr>
         <w:t>Vale ressaltar que, na produção de vinho tinto seco, todo o açúcar precisa ser transformado para álcool, ou seja, a fermentação deve ser concluída até a glicose ser consumida totalmente.</w:t>
       </w:r>
     </w:p>
     <w:p>
       <w:pPr>
-        <w:ind w:firstLine="708"/>
-        <w:rPr>
-          <w:rFonts w:ascii="Arial" w:hAnsi="Arial" w:cs="Arial"/>
+        <w:spacing w:line="360" w:lineRule="auto"/>
+        <w:jc w:val="both"/>
+        <w:rPr>
+          <w:rFonts w:ascii="Arial" w:hAnsi="Arial" w:cs="Arial"/>
+          <w:noProof/>
+        </w:rPr>
+      </w:pPr>
+    </w:p>
+    <w:p>
+      <w:pPr>
+        <w:spacing w:line="360" w:lineRule="auto"/>
+        <w:jc w:val="both"/>
+        <w:rPr>
+          <w:rFonts w:ascii="Arial" w:hAnsi="Arial" w:cs="Arial"/>
+          <w:noProof/>
+        </w:rPr>
+      </w:pPr>
+    </w:p>
+    <w:p>
+      <w:pPr>
+        <w:spacing w:line="360" w:lineRule="auto"/>
+        <w:jc w:val="both"/>
+        <w:rPr>
+          <w:rFonts w:ascii="Arial" w:hAnsi="Arial" w:cs="Arial"/>
+          <w:noProof/>
         </w:rPr>
       </w:pPr>
     </w:p>
@@ -2490,54 +2630,47 @@
           <w:rFonts w:ascii="Arial" w:hAnsi="Arial" w:cs="Arial"/>
           <w:b/>
           <w:bCs/>
+          <w:noProof/>
           <w:color w:val="auto"/>
           <w:sz w:val="24"/>
           <w:szCs w:val="24"/>
         </w:rPr>
       </w:pPr>
-      <w:bookmarkStart w:id="3" w:name="_Toc176435026"/>
+      <w:bookmarkStart w:id="5" w:name="_Toc176435026"/>
+      <w:bookmarkStart w:id="6" w:name="_Toc176950700"/>
       <w:r>
         <w:rPr>
           <w:rFonts w:ascii="Arial" w:hAnsi="Arial" w:cs="Arial"/>
           <w:b/>
           <w:bCs/>
+          <w:noProof/>
           <w:color w:val="auto"/>
           <w:sz w:val="24"/>
           <w:szCs w:val="24"/>
         </w:rPr>
+        <w:lastRenderedPageBreak/>
         <w:t>Problemas decorrentes do desregulamento da temperatura:</w:t>
       </w:r>
-      <w:bookmarkEnd w:id="3"/>
-    </w:p>
-    <w:p>
-      <w:pPr>
+      <w:bookmarkEnd w:id="5"/>
+      <w:bookmarkEnd w:id="6"/>
+    </w:p>
+    <w:p>
+      <w:pPr>
+        <w:spacing w:line="360" w:lineRule="auto"/>
         <w:ind w:firstLine="708"/>
         <w:jc w:val="both"/>
         <w:rPr>
           <w:rFonts w:ascii="Arial" w:hAnsi="Arial" w:cs="Arial"/>
-        </w:rPr>
-      </w:pPr>
-      <w:r>
-        <w:rPr>
-          <w:rFonts w:ascii="Arial" w:hAnsi="Arial" w:cs="Arial"/>
-        </w:rPr>
-        <w:t xml:space="preserve">É preciso controlar a temperatura em medidas adequadas para que os fermentos metabolizem de forma equilibrada. Contudo, se a temperatura estiver muito alta ou muito baixa, a fermentação pode ser interrompida ou se tornar </w:t>
-      </w:r>
-      <w:r>
-        <w:rPr>
-          <w:rFonts w:ascii="Arial" w:hAnsi="Arial" w:cs="Arial"/>
-        </w:rPr>
-        <w:lastRenderedPageBreak/>
-        <w:t xml:space="preserve">incontrolável. Os incidentes mais comuns encontrados em tonéis onde o clima não está adequado, são: </w:t>
-      </w:r>
-    </w:p>
-    <w:p>
-      <w:pPr>
-        <w:ind w:firstLine="708"/>
-        <w:rPr>
-          <w:rFonts w:ascii="Arial" w:hAnsi="Arial" w:cs="Arial"/>
-        </w:rPr>
-      </w:pPr>
+          <w:noProof/>
+        </w:rPr>
+      </w:pPr>
+      <w:r>
+        <w:rPr>
+          <w:rFonts w:ascii="Arial" w:hAnsi="Arial" w:cs="Arial"/>
+          <w:noProof/>
+        </w:rPr>
+        <w:t xml:space="preserve">É preciso controlar a temperatura em medidas adequadas para que os fermentos metabolizem de forma equilibrada. Contudo, se a temperatura estiver muito alta ou muito baixa, a fermentação pode ser interrompida ou se tornar incontrolável. Os incidentes mais comuns encontrados em tonéis onde o clima não está adequado, são: </w:t>
+      </w:r>
     </w:p>
     <w:p>
       <w:pPr>
@@ -2546,35 +2679,42 @@
           <w:rFonts w:ascii="Arial" w:hAnsi="Arial" w:cs="Arial"/>
           <w:b/>
           <w:bCs/>
+          <w:noProof/>
           <w:color w:val="auto"/>
           <w:sz w:val="24"/>
           <w:szCs w:val="24"/>
         </w:rPr>
       </w:pPr>
-      <w:bookmarkStart w:id="4" w:name="_Toc176435027"/>
+      <w:bookmarkStart w:id="7" w:name="_Toc176435027"/>
+      <w:bookmarkStart w:id="8" w:name="_Toc176950701"/>
       <w:r>
         <w:rPr>
           <w:rFonts w:ascii="Arial" w:hAnsi="Arial" w:cs="Arial"/>
           <w:b/>
           <w:bCs/>
+          <w:noProof/>
           <w:color w:val="auto"/>
           <w:sz w:val="24"/>
           <w:szCs w:val="24"/>
         </w:rPr>
         <w:t>Temperaturas Baixas</w:t>
       </w:r>
-      <w:bookmarkEnd w:id="4"/>
-    </w:p>
-    <w:p>
-      <w:pPr>
+      <w:bookmarkEnd w:id="7"/>
+      <w:bookmarkEnd w:id="8"/>
+    </w:p>
+    <w:p>
+      <w:pPr>
+        <w:spacing w:line="360" w:lineRule="auto"/>
         <w:jc w:val="both"/>
         <w:rPr>
           <w:rFonts w:ascii="Arial" w:hAnsi="Arial" w:cs="Arial"/>
-        </w:rPr>
-      </w:pPr>
-      <w:r>
-        <w:rPr>
-          <w:rFonts w:ascii="Arial" w:hAnsi="Arial" w:cs="Arial"/>
+          <w:noProof/>
+        </w:rPr>
+      </w:pPr>
+      <w:r>
+        <w:rPr>
+          <w:rFonts w:ascii="Arial" w:hAnsi="Arial" w:cs="Arial"/>
+          <w:noProof/>
         </w:rPr>
         <w:tab/>
       </w:r>
@@ -2583,12 +2723,14 @@
           <w:rFonts w:ascii="Arial" w:hAnsi="Arial" w:cs="Arial"/>
           <w:b/>
           <w:bCs/>
+          <w:noProof/>
         </w:rPr>
         <w:t xml:space="preserve">Fermentação Lenta ou Interrompida: </w:t>
       </w:r>
       <w:r>
         <w:rPr>
           <w:rFonts w:ascii="Arial" w:hAnsi="Arial" w:cs="Arial"/>
+          <w:noProof/>
         </w:rPr>
         <w:t xml:space="preserve">temperaturas abaixo de 12°C podem fazer com que a fermentação seja retardada ou até mesmo interrompida, pois as leveduras se tornam inativas. </w:t>
       </w:r>
@@ -2600,35 +2742,42 @@
           <w:rFonts w:ascii="Arial" w:hAnsi="Arial" w:cs="Arial"/>
           <w:b/>
           <w:bCs/>
+          <w:noProof/>
           <w:color w:val="auto"/>
           <w:sz w:val="24"/>
           <w:szCs w:val="24"/>
         </w:rPr>
       </w:pPr>
-      <w:bookmarkStart w:id="5" w:name="_Toc176435028"/>
+      <w:bookmarkStart w:id="9" w:name="_Toc176435028"/>
+      <w:bookmarkStart w:id="10" w:name="_Toc176950702"/>
       <w:r>
         <w:rPr>
           <w:rFonts w:ascii="Arial" w:hAnsi="Arial" w:cs="Arial"/>
           <w:b/>
           <w:bCs/>
+          <w:noProof/>
           <w:color w:val="auto"/>
           <w:sz w:val="24"/>
           <w:szCs w:val="24"/>
         </w:rPr>
         <w:t>Temperaturas Altas</w:t>
       </w:r>
-      <w:bookmarkEnd w:id="5"/>
-    </w:p>
-    <w:p>
-      <w:pPr>
+      <w:bookmarkEnd w:id="9"/>
+      <w:bookmarkEnd w:id="10"/>
+    </w:p>
+    <w:p>
+      <w:pPr>
+        <w:spacing w:line="360" w:lineRule="auto"/>
         <w:jc w:val="both"/>
         <w:rPr>
           <w:rFonts w:ascii="Arial" w:hAnsi="Arial" w:cs="Arial"/>
-        </w:rPr>
-      </w:pPr>
-      <w:r>
-        <w:rPr>
-          <w:rFonts w:ascii="Arial" w:hAnsi="Arial" w:cs="Arial"/>
+          <w:noProof/>
+        </w:rPr>
+      </w:pPr>
+      <w:r>
+        <w:rPr>
+          <w:rFonts w:ascii="Arial" w:hAnsi="Arial" w:cs="Arial"/>
+          <w:noProof/>
         </w:rPr>
         <w:tab/>
       </w:r>
@@ -2637,26 +2786,31 @@
           <w:rFonts w:ascii="Arial" w:hAnsi="Arial" w:cs="Arial"/>
           <w:b/>
           <w:bCs/>
+          <w:noProof/>
         </w:rPr>
         <w:t>Alteração de Aromas e Sabores</w:t>
       </w:r>
       <w:r>
         <w:rPr>
           <w:rFonts w:ascii="Arial" w:hAnsi="Arial" w:cs="Arial"/>
+          <w:noProof/>
         </w:rPr>
         <w:t>: em decorrência à ambientes de alta temperatura, as leveduras podem morrer e propiciar um maior aparecimento da acidez volátil, que se encontrada em altos níveis pode dar ao vinho um aroma e sabor desagradável de vinagre.</w:t>
       </w:r>
     </w:p>
     <w:p>
       <w:pPr>
+        <w:spacing w:line="360" w:lineRule="auto"/>
         <w:jc w:val="both"/>
         <w:rPr>
           <w:rFonts w:ascii="Arial" w:hAnsi="Arial" w:cs="Arial"/>
-        </w:rPr>
-      </w:pPr>
-      <w:r>
-        <w:rPr>
-          <w:rFonts w:ascii="Arial" w:hAnsi="Arial" w:cs="Arial"/>
+          <w:noProof/>
+        </w:rPr>
+      </w:pPr>
+      <w:r>
+        <w:rPr>
+          <w:rFonts w:ascii="Arial" w:hAnsi="Arial" w:cs="Arial"/>
+          <w:noProof/>
         </w:rPr>
         <w:tab/>
       </w:r>
@@ -2665,20 +2819,25 @@
           <w:rFonts w:ascii="Arial" w:hAnsi="Arial" w:cs="Arial"/>
           <w:b/>
           <w:bCs/>
+          <w:noProof/>
         </w:rPr>
         <w:t>Fermentação descontrolada:</w:t>
       </w:r>
       <w:r>
         <w:rPr>
           <w:rFonts w:ascii="Arial" w:hAnsi="Arial" w:cs="Arial"/>
+          <w:noProof/>
         </w:rPr>
         <w:t xml:space="preserve"> ao fermentar, o mosto gera cada vez mais calor, o que eleva a temperatura do tonel. Porém, isso requer a atenção dos vinicultores pois quanto maior a temperatura, maior a desregulamentação da fermentação.</w:t>
       </w:r>
     </w:p>
     <w:p>
       <w:pPr>
-        <w:rPr>
-          <w:rFonts w:ascii="Arial" w:hAnsi="Arial" w:cs="Arial"/>
+        <w:spacing w:line="360" w:lineRule="auto"/>
+        <w:jc w:val="both"/>
+        <w:rPr>
+          <w:rFonts w:ascii="Arial" w:hAnsi="Arial" w:cs="Arial"/>
+          <w:noProof/>
         </w:rPr>
       </w:pPr>
     </w:p>
@@ -2689,126 +2848,152 @@
           <w:rFonts w:ascii="Arial" w:hAnsi="Arial" w:cs="Arial"/>
           <w:b/>
           <w:bCs/>
-          <w:color w:val="auto"/>
-          <w:sz w:val="28"/>
-          <w:szCs w:val="28"/>
-        </w:rPr>
-      </w:pPr>
-      <w:bookmarkStart w:id="6" w:name="_Toc176435029"/>
-      <w:r>
-        <w:rPr>
-          <w:rFonts w:ascii="Arial" w:hAnsi="Arial" w:cs="Arial"/>
-          <w:b/>
-          <w:bCs/>
+          <w:noProof/>
           <w:color w:val="auto"/>
           <w:sz w:val="24"/>
           <w:szCs w:val="24"/>
         </w:rPr>
-        <w:t>Importância do monitoramento do álcool na fermentação:</w:t>
-      </w:r>
-      <w:bookmarkEnd w:id="6"/>
-    </w:p>
-    <w:p>
-      <w:pPr>
-        <w:ind w:firstLine="708"/>
-        <w:jc w:val="both"/>
-        <w:rPr>
-          <w:rFonts w:ascii="Arial" w:hAnsi="Arial" w:cs="Arial"/>
-        </w:rPr>
-      </w:pPr>
-      <w:r>
-        <w:rPr>
-          <w:rFonts w:ascii="Arial" w:hAnsi="Arial" w:cs="Arial"/>
-        </w:rPr>
-        <w:t>O site CHR HANSEN afirma que todo ano é descartado 5 a 10% dos vinhos por desvios que ocorrem na fermentação alcóolica ou na fermentação malotática. Isso quer dizer que esse percentual perdido será descartado, vendido num preço reduzido ou enviado para as indústrias de produção de vinagre, que gera um prejuízo significante.</w:t>
-      </w:r>
-    </w:p>
-    <w:p>
-      <w:pPr>
-        <w:ind w:firstLine="708"/>
-        <w:jc w:val="both"/>
-        <w:rPr>
-          <w:rFonts w:ascii="Arial" w:hAnsi="Arial" w:cs="Arial"/>
-        </w:rPr>
-      </w:pPr>
-      <w:r>
-        <w:rPr>
-          <w:rFonts w:ascii="Arial" w:hAnsi="Arial" w:cs="Arial"/>
-        </w:rPr>
-        <w:t xml:space="preserve">A fermentação é um processo muito delicado, e pode-se afirmar que na fermentação é definido o sabor e a característica dos vinhos de cada produtor. </w:t>
-      </w:r>
-    </w:p>
-    <w:p>
-      <w:pPr>
-        <w:ind w:firstLine="708"/>
-        <w:jc w:val="both"/>
-        <w:rPr>
-          <w:rFonts w:ascii="Arial" w:hAnsi="Arial" w:cs="Arial"/>
-        </w:rPr>
-      </w:pPr>
-      <w:r>
-        <w:rPr>
-          <w:rFonts w:ascii="Arial" w:hAnsi="Arial" w:cs="Arial"/>
-        </w:rPr>
-        <w:t>Há vinícolas que optam por retardar o processo de fermentação, realizando o trabalho em um ambiente mais frio, a fim de produzir um sabor mais frutado.</w:t>
-      </w:r>
-    </w:p>
-    <w:p>
-      <w:pPr>
-        <w:ind w:firstLine="708"/>
-        <w:jc w:val="both"/>
-        <w:rPr>
-          <w:rFonts w:ascii="Arial" w:hAnsi="Arial" w:cs="Arial"/>
-        </w:rPr>
-      </w:pPr>
-      <w:r>
-        <w:rPr>
-          <w:rFonts w:ascii="Arial" w:hAnsi="Arial" w:cs="Arial"/>
-        </w:rPr>
-        <w:t>Sendo assim, combinando o monitoramento da temperatura junto com o volume alcóolico, auxilia-se a produção de um vinho com característica única e desejada e padronização da produção, diminuindo o descarte do vinho por fermentação de forma equivocada.</w:t>
-      </w:r>
-      <w:r>
-        <w:rPr>
-          <w:rFonts w:ascii="Arial" w:hAnsi="Arial" w:cs="Arial"/>
-        </w:rPr>
-        <w:br/>
-      </w:r>
-    </w:p>
-    <w:p>
-      <w:pPr>
-        <w:pStyle w:val="Ttulo2"/>
+      </w:pPr>
+      <w:bookmarkStart w:id="11" w:name="_Toc176435029"/>
+      <w:bookmarkStart w:id="12" w:name="_Toc176950703"/>
+      <w:r>
         <w:rPr>
           <w:rFonts w:ascii="Arial" w:hAnsi="Arial" w:cs="Arial"/>
           <w:b/>
           <w:bCs/>
+          <w:noProof/>
           <w:color w:val="auto"/>
           <w:sz w:val="24"/>
           <w:szCs w:val="24"/>
         </w:rPr>
-      </w:pPr>
-      <w:bookmarkStart w:id="7" w:name="_Toc176435030"/>
-      <w:r>
+        <w:t>Importância do monitoramento do álcool na fermentação:</w:t>
+      </w:r>
+      <w:bookmarkEnd w:id="11"/>
+      <w:bookmarkEnd w:id="12"/>
+    </w:p>
+    <w:p>
+      <w:pPr>
+        <w:spacing w:line="360" w:lineRule="auto"/>
+        <w:ind w:firstLine="708"/>
+        <w:jc w:val="both"/>
+        <w:rPr>
+          <w:rFonts w:ascii="Arial" w:hAnsi="Arial" w:cs="Arial"/>
+          <w:noProof/>
+        </w:rPr>
+      </w:pPr>
+      <w:r>
+        <w:rPr>
+          <w:rFonts w:ascii="Arial" w:hAnsi="Arial" w:cs="Arial"/>
+          <w:noProof/>
+        </w:rPr>
+        <w:t>O site CHR HANSEN afirma que todo ano é descartado 5 a 10% dos vinhos por desvios que ocorrem na fermentação alcóolica. Isso quer dizer que esse percentual perdido será descartado, vendido num preço reduzido ou enviado para as indústrias de produção de vinagre, que gera um prejuízo significante.</w:t>
+      </w:r>
+    </w:p>
+    <w:p>
+      <w:pPr>
+        <w:spacing w:line="360" w:lineRule="auto"/>
+        <w:ind w:firstLine="708"/>
+        <w:jc w:val="both"/>
+        <w:rPr>
+          <w:rFonts w:ascii="Arial" w:hAnsi="Arial" w:cs="Arial"/>
+          <w:noProof/>
+        </w:rPr>
+      </w:pPr>
+      <w:r>
+        <w:rPr>
+          <w:rFonts w:ascii="Arial" w:hAnsi="Arial" w:cs="Arial"/>
+          <w:noProof/>
+        </w:rPr>
+        <w:t xml:space="preserve">A fermentação é um processo muito delicado, e pode-se afirmar que na fermentação é definido o sabor e a característica dos vinhos de cada produtor. </w:t>
+      </w:r>
+    </w:p>
+    <w:p>
+      <w:pPr>
+        <w:spacing w:line="360" w:lineRule="auto"/>
+        <w:ind w:firstLine="708"/>
+        <w:jc w:val="both"/>
+        <w:rPr>
+          <w:rFonts w:ascii="Arial" w:hAnsi="Arial" w:cs="Arial"/>
+          <w:noProof/>
+        </w:rPr>
+      </w:pPr>
+      <w:r>
+        <w:rPr>
+          <w:rFonts w:ascii="Arial" w:hAnsi="Arial" w:cs="Arial"/>
+          <w:noProof/>
+        </w:rPr>
+        <w:t>Há vinícolas que optam por retardar o processo de fermentação, realizando o trabalho em um ambiente mais frio, a fim de produzir um sabor mais frutado.</w:t>
+      </w:r>
+    </w:p>
+    <w:p>
+      <w:pPr>
+        <w:spacing w:line="360" w:lineRule="auto"/>
+        <w:ind w:firstLine="708"/>
+        <w:jc w:val="both"/>
+        <w:rPr>
+          <w:rFonts w:ascii="Arial" w:hAnsi="Arial" w:cs="Arial"/>
+          <w:noProof/>
+        </w:rPr>
+      </w:pPr>
+      <w:r>
+        <w:rPr>
+          <w:rFonts w:ascii="Arial" w:hAnsi="Arial" w:cs="Arial"/>
+          <w:noProof/>
+        </w:rPr>
+        <w:lastRenderedPageBreak/>
+        <w:t>Sendo assim, combinando o monitoramento da temperatura junto com o volume alcóolico, auxilia-se a produção de um vinho com característica única e desejada e padronização da produção, diminuindo o descarte do vinho por fermentação de forma equivocada.</w:t>
+      </w:r>
+      <w:r>
+        <w:rPr>
+          <w:rFonts w:ascii="Arial" w:hAnsi="Arial" w:cs="Arial"/>
+          <w:noProof/>
+        </w:rPr>
+        <w:br/>
+      </w:r>
+    </w:p>
+    <w:p>
+      <w:pPr>
+        <w:pStyle w:val="Ttulo2"/>
         <w:rPr>
           <w:rFonts w:ascii="Arial" w:hAnsi="Arial" w:cs="Arial"/>
           <w:b/>
           <w:bCs/>
+          <w:noProof/>
           <w:color w:val="auto"/>
           <w:sz w:val="24"/>
           <w:szCs w:val="24"/>
         </w:rPr>
+      </w:pPr>
+      <w:bookmarkStart w:id="13" w:name="_Toc176435030"/>
+      <w:bookmarkStart w:id="14" w:name="_Toc176950704"/>
+      <w:r>
+        <w:rPr>
+          <w:rFonts w:ascii="Arial" w:hAnsi="Arial" w:cs="Arial"/>
+          <w:b/>
+          <w:bCs/>
+          <w:noProof/>
+          <w:color w:val="auto"/>
+          <w:sz w:val="24"/>
+          <w:szCs w:val="24"/>
+        </w:rPr>
         <w:t>Instrumentos Utilizados na Fermentação:</w:t>
       </w:r>
-      <w:bookmarkEnd w:id="7"/>
-    </w:p>
-    <w:p>
-      <w:pPr>
-        <w:rPr>
-          <w:rFonts w:ascii="Arial" w:hAnsi="Arial" w:cs="Arial"/>
-        </w:rPr>
-      </w:pPr>
-      <w:r>
-        <w:rPr>
-          <w:rFonts w:ascii="Arial" w:hAnsi="Arial" w:cs="Arial"/>
+      <w:bookmarkEnd w:id="13"/>
+      <w:bookmarkEnd w:id="14"/>
+    </w:p>
+    <w:p>
+      <w:pPr>
+        <w:spacing w:line="360" w:lineRule="auto"/>
+        <w:jc w:val="both"/>
+        <w:rPr>
+          <w:rFonts w:ascii="Arial" w:hAnsi="Arial" w:cs="Arial"/>
+          <w:noProof/>
+        </w:rPr>
+      </w:pPr>
+      <w:r>
+        <w:rPr>
+          <w:rFonts w:ascii="Arial" w:hAnsi="Arial" w:cs="Arial"/>
+          <w:noProof/>
         </w:rPr>
         <w:tab/>
         <w:t>Atualmente nesse mercado temos diversos dispositivos presentes nas vinícolas capazes de realizar medições de temperatura e nível alcoólico.</w:t>
@@ -2816,37 +3001,39 @@
     </w:p>
     <w:p>
       <w:pPr>
-        <w:rPr>
-          <w:rFonts w:ascii="Arial" w:hAnsi="Arial" w:cs="Arial"/>
-        </w:rPr>
-      </w:pPr>
-    </w:p>
-    <w:p>
-      <w:pPr>
-        <w:rPr>
-          <w:rFonts w:ascii="Arial" w:hAnsi="Arial" w:cs="Arial"/>
-          <w:noProof/>
-        </w:rPr>
-      </w:pPr>
-      <w:r>
-        <w:rPr>
-          <w:rFonts w:ascii="Arial" w:hAnsi="Arial" w:cs="Arial"/>
-          <w:noProof/>
-        </w:rPr>
-        <w:lastRenderedPageBreak/>
+        <w:spacing w:line="360" w:lineRule="auto"/>
+        <w:jc w:val="both"/>
+        <w:rPr>
+          <w:rFonts w:ascii="Arial" w:hAnsi="Arial" w:cs="Arial"/>
+          <w:noProof/>
+        </w:rPr>
+      </w:pPr>
+      <w:r>
+        <w:rPr>
+          <w:rFonts w:ascii="Arial" w:hAnsi="Arial" w:cs="Arial"/>
+          <w:noProof/>
+        </w:rPr>
         <w:drawing>
-          <wp:anchor distT="0" distB="0" distL="114300" distR="114300" simplePos="0" relativeHeight="251663360" behindDoc="0" locked="0" layoutInCell="1" allowOverlap="1" wp14:anchorId="22A8CDAD" wp14:editId="368261A9">
+          <wp:anchor distT="0" distB="0" distL="114300" distR="114300" simplePos="0" relativeHeight="251663360" behindDoc="1" locked="0" layoutInCell="1" allowOverlap="1" wp14:anchorId="02E84650" wp14:editId="3D8C3DEA">
             <wp:simplePos x="0" y="0"/>
             <wp:positionH relativeFrom="margin">
-              <wp:posOffset>-635</wp:posOffset>
+              <wp:posOffset>4606290</wp:posOffset>
             </wp:positionH>
             <wp:positionV relativeFrom="paragraph">
-              <wp:posOffset>-164465</wp:posOffset>
+              <wp:posOffset>6985</wp:posOffset>
             </wp:positionV>
-            <wp:extent cx="1333500" cy="1333500"/>
-            <wp:effectExtent l="0" t="0" r="0" b="0"/>
-            <wp:wrapNone/>
-            <wp:docPr id="933835086" name="Imagem 1" descr="Densímetro para laboratório - DMA 35 - Anton Paar - digital / portátil /  industrial"/>
+            <wp:extent cx="1002665" cy="1002665"/>
+            <wp:effectExtent l="0" t="0" r="6985" b="6985"/>
+            <wp:wrapTight wrapText="bothSides">
+              <wp:wrapPolygon edited="0">
+                <wp:start x="0" y="0"/>
+                <wp:lineTo x="0" y="21340"/>
+                <wp:lineTo x="21340" y="21340"/>
+                <wp:lineTo x="21340" y="0"/>
+                <wp:lineTo x="0" y="0"/>
+              </wp:wrapPolygon>
+            </wp:wrapTight>
+            <wp:docPr id="1999995154" name="Imagem 26" descr="Densímetro para laboratório - DMA 35 - Anton Paar - digital / portátil /  industrial"/>
             <wp:cNvGraphicFramePr>
               <a:graphicFrameLocks xmlns:a="http://schemas.openxmlformats.org/drawingml/2006/main" noChangeAspect="1"/>
             </wp:cNvGraphicFramePr>
@@ -2854,13 +3041,13 @@
               <a:graphicData uri="http://schemas.openxmlformats.org/drawingml/2006/picture">
                 <pic:pic xmlns:pic="http://schemas.openxmlformats.org/drawingml/2006/picture">
                   <pic:nvPicPr>
-                    <pic:cNvPr id="0" name="Picture 1" descr="Densímetro para laboratório - DMA 35 - Anton Paar - digital / portátil /  industrial"/>
+                    <pic:cNvPr id="0" name="Imagem 1" descr="Densímetro para laboratório - DMA 35 - Anton Paar - digital / portátil /  industrial"/>
                     <pic:cNvPicPr>
                       <a:picLocks noChangeAspect="1" noChangeArrowheads="1"/>
                     </pic:cNvPicPr>
                   </pic:nvPicPr>
                   <pic:blipFill>
-                    <a:blip r:embed="rId9">
+                    <a:blip r:embed="rId9" cstate="print">
                       <a:extLst>
                         <a:ext uri="{28A0092B-C50C-407E-A947-70E740481C1C}">
                           <a14:useLocalDpi xmlns:a14="http://schemas.microsoft.com/office/drawing/2010/main" val="0"/>
@@ -2875,70 +3062,59 @@
                   <pic:spPr bwMode="auto">
                     <a:xfrm>
                       <a:off x="0" y="0"/>
-                      <a:ext cx="1333500" cy="1333500"/>
+                      <a:ext cx="1002665" cy="1002665"/>
                     </a:xfrm>
                     <a:prstGeom prst="rect">
                       <a:avLst/>
                     </a:prstGeom>
                     <a:noFill/>
-                    <a:ln>
-                      <a:noFill/>
-                    </a:ln>
                   </pic:spPr>
                 </pic:pic>
               </a:graphicData>
             </a:graphic>
+            <wp14:sizeRelH relativeFrom="page">
+              <wp14:pctWidth>0</wp14:pctWidth>
+            </wp14:sizeRelH>
+            <wp14:sizeRelV relativeFrom="page">
+              <wp14:pctHeight>0</wp14:pctHeight>
+            </wp14:sizeRelV>
           </wp:anchor>
         </w:drawing>
       </w:r>
-    </w:p>
-    <w:p>
-      <w:pPr>
-        <w:rPr>
-          <w:rFonts w:ascii="Arial" w:hAnsi="Arial" w:cs="Arial"/>
-        </w:rPr>
-      </w:pPr>
-    </w:p>
-    <w:p>
-      <w:pPr>
-        <w:rPr>
-          <w:rFonts w:ascii="Arial" w:hAnsi="Arial" w:cs="Arial"/>
-        </w:rPr>
-      </w:pPr>
-    </w:p>
-    <w:p>
-      <w:pPr>
-        <w:rPr>
-          <w:rFonts w:ascii="Arial" w:hAnsi="Arial" w:cs="Arial"/>
-        </w:rPr>
-      </w:pPr>
-    </w:p>
-    <w:p>
-      <w:pPr>
-        <w:jc w:val="both"/>
-        <w:rPr>
-          <w:rFonts w:ascii="Arial" w:hAnsi="Arial" w:cs="Arial"/>
-        </w:rPr>
-      </w:pPr>
       <w:r>
         <w:rPr>
           <w:rFonts w:ascii="Arial" w:hAnsi="Arial" w:cs="Arial"/>
           <w:b/>
           <w:bCs/>
+          <w:noProof/>
         </w:rPr>
         <w:t>Densímetro Portátil Anton Paar DMA 35:</w:t>
       </w:r>
       <w:r>
         <w:rPr>
           <w:rFonts w:ascii="Arial" w:hAnsi="Arial" w:cs="Arial"/>
+          <w:noProof/>
         </w:rPr>
         <w:t xml:space="preserve"> assim como é descrito pelo seu fabricante, serve para verificações de qualidade no mosto. Esse produto é oferecido nacionalmente por aproximadamente R$26.000.</w:t>
       </w:r>
     </w:p>
     <w:p>
       <w:pPr>
-        <w:rPr>
-          <w:rFonts w:ascii="Arial" w:hAnsi="Arial" w:cs="Arial"/>
+        <w:spacing w:line="360" w:lineRule="auto"/>
+        <w:jc w:val="both"/>
+        <w:rPr>
+          <w:rFonts w:ascii="Arial" w:hAnsi="Arial" w:cs="Arial"/>
+          <w:noProof/>
+        </w:rPr>
+      </w:pPr>
+    </w:p>
+    <w:p>
+      <w:pPr>
+        <w:spacing w:line="360" w:lineRule="auto"/>
+        <w:jc w:val="both"/>
+        <w:rPr>
+          <w:rFonts w:ascii="Arial" w:hAnsi="Arial" w:cs="Arial"/>
+          <w:noProof/>
         </w:rPr>
       </w:pPr>
       <w:r>
@@ -2947,27 +3123,39 @@
           <w:noProof/>
         </w:rPr>
         <w:drawing>
-          <wp:anchor distT="0" distB="0" distL="114300" distR="114300" simplePos="0" relativeHeight="251664384" behindDoc="0" locked="0" layoutInCell="1" allowOverlap="1" wp14:anchorId="4DA59A4A" wp14:editId="1B1994C3">
+          <wp:anchor distT="0" distB="0" distL="114300" distR="114300" simplePos="0" relativeHeight="251664384" behindDoc="1" locked="0" layoutInCell="1" allowOverlap="1" wp14:anchorId="23DE2BCD" wp14:editId="33922B7E">
             <wp:simplePos x="0" y="0"/>
             <wp:positionH relativeFrom="column">
-              <wp:posOffset>-203835</wp:posOffset>
+              <wp:posOffset>4138930</wp:posOffset>
             </wp:positionH>
             <wp:positionV relativeFrom="paragraph">
-              <wp:posOffset>65405</wp:posOffset>
+              <wp:posOffset>85090</wp:posOffset>
             </wp:positionV>
-            <wp:extent cx="1936781" cy="1288554"/>
-            <wp:effectExtent l="0" t="0" r="6350" b="6985"/>
-            <wp:wrapNone/>
-            <wp:docPr id="1578602278" name="Imagem 2" descr="Bruker Alpha II FTIR Spectrometer"/>
-            <wp:cNvGraphicFramePr>
-              <a:graphicFrameLocks xmlns:a="http://schemas.openxmlformats.org/drawingml/2006/main" noChangeAspect="1"/>
-            </wp:cNvGraphicFramePr>
+            <wp:extent cx="1938655" cy="1288415"/>
+            <wp:effectExtent l="0" t="0" r="4445" b="6985"/>
+            <wp:wrapTight wrapText="bothSides">
+              <wp:wrapPolygon edited="0">
+                <wp:start x="212" y="0"/>
+                <wp:lineTo x="0" y="319"/>
+                <wp:lineTo x="0" y="21078"/>
+                <wp:lineTo x="212" y="21398"/>
+                <wp:lineTo x="21225" y="21398"/>
+                <wp:lineTo x="21437" y="21078"/>
+                <wp:lineTo x="21437" y="319"/>
+                <wp:lineTo x="21225" y="0"/>
+                <wp:lineTo x="212" y="0"/>
+              </wp:wrapPolygon>
+            </wp:wrapTight>
+            <wp:docPr id="2085177748" name="Imagem 25" descr="Bruker Alpha II FTIR Spectrometer"/>
+            <wp:cNvGraphicFramePr/>
             <a:graphic xmlns:a="http://schemas.openxmlformats.org/drawingml/2006/main">
               <a:graphicData uri="http://schemas.openxmlformats.org/drawingml/2006/picture">
                 <pic:pic xmlns:pic="http://schemas.openxmlformats.org/drawingml/2006/picture">
                   <pic:nvPicPr>
-                    <pic:cNvPr id="0" name="Imagem 2"/>
-                    <pic:cNvPicPr/>
+                    <pic:cNvPr id="1578602278" name="Imagem 2" descr="Bruker Alpha II FTIR Spectrometer"/>
+                    <pic:cNvPicPr>
+                      <a:picLocks noChangeAspect="1"/>
+                    </pic:cNvPicPr>
                   </pic:nvPicPr>
                   <pic:blipFill>
                     <a:blip r:embed="rId10" cstate="print">
@@ -2985,7 +3173,7 @@
                   <pic:spPr bwMode="auto">
                     <a:xfrm>
                       <a:off x="0" y="0"/>
-                      <a:ext cx="1936781" cy="1288554"/>
+                      <a:ext cx="1938655" cy="1288415"/>
                     </a:xfrm>
                     <a:prstGeom prst="rect">
                       <a:avLst/>
@@ -3001,54 +3189,19 @@
                 </pic:pic>
               </a:graphicData>
             </a:graphic>
+            <wp14:sizeRelH relativeFrom="page">
+              <wp14:pctWidth>0</wp14:pctWidth>
+            </wp14:sizeRelH>
+            <wp14:sizeRelV relativeFrom="page">
+              <wp14:pctHeight>0</wp14:pctHeight>
+            </wp14:sizeRelV>
           </wp:anchor>
         </w:drawing>
       </w:r>
-    </w:p>
-    <w:p>
-      <w:pPr>
-        <w:rPr>
-          <w:rFonts w:ascii="Arial" w:hAnsi="Arial" w:cs="Arial"/>
-        </w:rPr>
-      </w:pPr>
-    </w:p>
-    <w:p>
-      <w:pPr>
-        <w:rPr>
-          <w:rFonts w:ascii="Arial" w:hAnsi="Arial" w:cs="Arial"/>
-        </w:rPr>
-      </w:pPr>
-      <w:r>
-        <w:rPr>
-          <w:rFonts w:ascii="Arial" w:hAnsi="Arial" w:cs="Arial"/>
-        </w:rPr>
-        <w:t xml:space="preserve"> </w:t>
-      </w:r>
-    </w:p>
-    <w:p>
-      <w:pPr>
-        <w:rPr>
-          <w:rFonts w:ascii="Arial" w:hAnsi="Arial" w:cs="Arial"/>
-        </w:rPr>
-      </w:pPr>
-    </w:p>
-    <w:p>
-      <w:pPr>
-        <w:rPr>
-          <w:rFonts w:ascii="Arial" w:hAnsi="Arial" w:cs="Arial"/>
-        </w:rPr>
-      </w:pPr>
-    </w:p>
-    <w:p>
-      <w:pPr>
-        <w:jc w:val="both"/>
-        <w:rPr>
-          <w:rFonts w:ascii="Arial" w:hAnsi="Arial" w:cs="Arial"/>
-        </w:rPr>
-      </w:pPr>
-      <w:r>
-        <w:rPr>
-          <w:rFonts w:ascii="Arial" w:hAnsi="Arial" w:cs="Arial"/>
+      <w:r>
+        <w:rPr>
+          <w:rFonts w:ascii="Arial" w:hAnsi="Arial" w:cs="Arial"/>
+          <w:noProof/>
         </w:rPr>
         <w:tab/>
       </w:r>
@@ -3057,20 +3210,37 @@
           <w:rFonts w:ascii="Arial" w:hAnsi="Arial" w:cs="Arial"/>
           <w:b/>
           <w:bCs/>
+          <w:noProof/>
         </w:rPr>
         <w:t>Espectômetro Bruker Alpha II FTIR</w:t>
       </w:r>
       <w:r>
         <w:rPr>
           <w:rFonts w:ascii="Arial" w:hAnsi="Arial" w:cs="Arial"/>
+          <w:noProof/>
         </w:rPr>
         <w:t xml:space="preserve">: destinado para medir a concentração de álcool no vinho de forma não invasiva e precisa. Em contrapartida à sua eficiência, temos muita dificuldade em encontrá-lo para compra em solo brasileiro, onde a única opção para adquiri-lo se torna a importação. Seu valor de compra varia entre R$90.000, sendo novo, e R$70.000, sendo seminovo. </w:t>
       </w:r>
     </w:p>
     <w:p>
       <w:pPr>
-        <w:rPr>
-          <w:rFonts w:ascii="Arial" w:hAnsi="Arial" w:cs="Arial"/>
+        <w:spacing w:line="360" w:lineRule="auto"/>
+        <w:jc w:val="both"/>
+        <w:rPr>
+          <w:rFonts w:ascii="Arial" w:hAnsi="Arial" w:cs="Arial"/>
+          <w:noProof/>
+        </w:rPr>
+      </w:pPr>
+    </w:p>
+    <w:p>
+      <w:pPr>
+        <w:spacing w:line="360" w:lineRule="auto"/>
+        <w:jc w:val="both"/>
+        <w:rPr>
+          <w:rFonts w:ascii="Arial" w:hAnsi="Arial" w:cs="Arial"/>
+          <w:b/>
+          <w:bCs/>
+          <w:noProof/>
         </w:rPr>
       </w:pPr>
       <w:r>
@@ -3079,10 +3249,26 @@
           <w:noProof/>
         </w:rPr>
         <w:drawing>
-          <wp:inline distT="0" distB="0" distL="0" distR="0" wp14:anchorId="47674699" wp14:editId="79EE348E">
+          <wp:anchor distT="0" distB="0" distL="114300" distR="114300" simplePos="0" relativeHeight="251668480" behindDoc="1" locked="0" layoutInCell="1" allowOverlap="1" wp14:anchorId="7F700373" wp14:editId="57AA5BAF">
+            <wp:simplePos x="0" y="0"/>
+            <wp:positionH relativeFrom="column">
+              <wp:posOffset>4582893</wp:posOffset>
+            </wp:positionH>
+            <wp:positionV relativeFrom="paragraph">
+              <wp:posOffset>2540</wp:posOffset>
+            </wp:positionV>
             <wp:extent cx="1219200" cy="1219200"/>
             <wp:effectExtent l="0" t="0" r="0" b="0"/>
-            <wp:docPr id="1592036634" name="Imagem 1592036634" descr="Telefone celular antigo&#10;&#10;Descrição gerada automaticamente com confiança média"/>
+            <wp:wrapTight wrapText="bothSides">
+              <wp:wrapPolygon edited="0">
+                <wp:start x="0" y="0"/>
+                <wp:lineTo x="0" y="21263"/>
+                <wp:lineTo x="21263" y="21263"/>
+                <wp:lineTo x="21263" y="0"/>
+                <wp:lineTo x="0" y="0"/>
+              </wp:wrapPolygon>
+            </wp:wrapTight>
+            <wp:docPr id="1171045224" name="Imagem 20" descr="Telefone celular antigo&#10;&#10;Descrição gerada automaticamente com confiança média"/>
             <wp:cNvGraphicFramePr>
               <a:graphicFrameLocks xmlns:a="http://schemas.openxmlformats.org/drawingml/2006/main" noChangeAspect="1"/>
             </wp:cNvGraphicFramePr>
@@ -3090,22 +3276,25 @@
               <a:graphicData uri="http://schemas.openxmlformats.org/drawingml/2006/picture">
                 <pic:pic xmlns:pic="http://schemas.openxmlformats.org/drawingml/2006/picture">
                   <pic:nvPicPr>
-                    <pic:cNvPr id="1592036634" name="Imagem 1592036634" descr="Telefone celular antigo&#10;&#10;Descrição gerada automaticamente com confiança média"/>
-                    <pic:cNvPicPr/>
+                    <pic:cNvPr id="0" name="Imagem 1592036634" descr="Telefone celular antigo&#10;&#10;Descrição gerada automaticamente com confiança média"/>
+                    <pic:cNvPicPr>
+                      <a:picLocks noChangeAspect="1" noChangeArrowheads="1"/>
+                    </pic:cNvPicPr>
                   </pic:nvPicPr>
                   <pic:blipFill>
-                    <a:blip r:embed="rId11" cstate="print">
+                    <a:blip r:embed="rId11">
                       <a:extLst>
                         <a:ext uri="{28A0092B-C50C-407E-A947-70E740481C1C}">
                           <a14:useLocalDpi xmlns:a14="http://schemas.microsoft.com/office/drawing/2010/main" val="0"/>
                         </a:ext>
                       </a:extLst>
                     </a:blip>
+                    <a:srcRect/>
                     <a:stretch>
                       <a:fillRect/>
                     </a:stretch>
                   </pic:blipFill>
-                  <pic:spPr>
+                  <pic:spPr bwMode="auto">
                     <a:xfrm>
                       <a:off x="0" y="0"/>
                       <a:ext cx="1219200" cy="1219200"/>
@@ -3113,24 +3302,21 @@
                     <a:prstGeom prst="rect">
                       <a:avLst/>
                     </a:prstGeom>
+                    <a:noFill/>
+                    <a:ln>
+                      <a:noFill/>
+                    </a:ln>
                   </pic:spPr>
                 </pic:pic>
               </a:graphicData>
             </a:graphic>
-          </wp:inline>
+          </wp:anchor>
         </w:drawing>
       </w:r>
-    </w:p>
-    <w:p>
-      <w:pPr>
-        <w:jc w:val="both"/>
-        <w:rPr>
-          <w:rFonts w:ascii="Arial" w:hAnsi="Arial" w:cs="Arial"/>
-        </w:rPr>
-      </w:pPr>
-      <w:r>
-        <w:rPr>
-          <w:rFonts w:ascii="Arial" w:hAnsi="Arial" w:cs="Arial"/>
+      <w:r>
+        <w:rPr>
+          <w:rFonts w:ascii="Arial" w:hAnsi="Arial" w:cs="Arial"/>
+          <w:noProof/>
         </w:rPr>
         <w:tab/>
       </w:r>
@@ -3139,21 +3325,25 @@
           <w:rFonts w:ascii="Arial" w:hAnsi="Arial" w:cs="Arial"/>
           <w:b/>
           <w:bCs/>
+          <w:noProof/>
         </w:rPr>
         <w:t>Termômetro Digital Infravermelho Fluke 62 Max:</w:t>
       </w:r>
       <w:r>
         <w:rPr>
           <w:rFonts w:ascii="Arial" w:hAnsi="Arial" w:cs="Arial"/>
+          <w:noProof/>
         </w:rPr>
         <w:t xml:space="preserve"> são utilizados para medir a temperatura do conteúdo dos tonéis individualmente e sem contato direto com o líquido. O preço desse dispositivo é de a partir R$700,00 e é encontrado no mercado nacional.</w:t>
       </w:r>
       <w:r>
         <w:rPr>
           <w:rFonts w:ascii="Arial" w:hAnsi="Arial" w:cs="Arial"/>
+          <w:noProof/>
         </w:rPr>
         <w:br/>
       </w:r>
+      <w:bookmarkStart w:id="15" w:name="_Toc176435031"/>
     </w:p>
     <w:p>
       <w:pPr>
@@ -3162,51 +3352,64 @@
           <w:rFonts w:ascii="Arial" w:hAnsi="Arial" w:cs="Arial"/>
           <w:b/>
           <w:bCs/>
+          <w:noProof/>
           <w:color w:val="auto"/>
           <w:sz w:val="28"/>
           <w:szCs w:val="28"/>
         </w:rPr>
       </w:pPr>
-      <w:bookmarkStart w:id="8" w:name="_Toc176435031"/>
+      <w:bookmarkStart w:id="16" w:name="_Toc176950705"/>
       <w:r>
         <w:rPr>
           <w:rFonts w:ascii="Arial" w:hAnsi="Arial" w:cs="Arial"/>
           <w:b/>
           <w:bCs/>
+          <w:noProof/>
           <w:color w:val="auto"/>
           <w:sz w:val="28"/>
           <w:szCs w:val="28"/>
         </w:rPr>
         <w:t>2. OBJETIVO</w:t>
       </w:r>
-      <w:bookmarkEnd w:id="8"/>
-    </w:p>
-    <w:p>
-      <w:pPr>
+      <w:bookmarkEnd w:id="15"/>
+      <w:bookmarkEnd w:id="16"/>
+    </w:p>
+    <w:p>
+      <w:pPr>
+        <w:spacing w:line="360" w:lineRule="auto"/>
+        <w:ind w:firstLine="708"/>
         <w:jc w:val="both"/>
         <w:rPr>
           <w:rFonts w:ascii="Arial" w:hAnsi="Arial" w:cs="Arial"/>
-        </w:rPr>
-      </w:pPr>
-      <w:r>
-        <w:rPr>
-          <w:rFonts w:ascii="Arial" w:hAnsi="Arial" w:cs="Arial"/>
-        </w:rPr>
-        <w:t>• Aumento e padronização da qualidade do vinho produzido através da monitoração da etapa de fermentação dentro dos tonéis por meio dos sensores MQ2 (sensor de gás inflamável) e LM35 (sensor de temperatura).</w:t>
-      </w:r>
-    </w:p>
-    <w:p>
-      <w:pPr>
-        <w:rPr>
-          <w:rFonts w:ascii="Arial" w:hAnsi="Arial" w:cs="Arial"/>
-        </w:rPr>
-      </w:pPr>
-      <w:r>
-        <w:rPr>
-          <w:rFonts w:ascii="Arial" w:hAnsi="Arial" w:cs="Arial"/>
-        </w:rPr>
-        <w:t xml:space="preserve">• Diminuição do custo das ferramentas, substituindo-as pelos sensores mencionados acima. </w:t>
-      </w:r>
+          <w:noProof/>
+        </w:rPr>
+      </w:pPr>
+      <w:r>
+        <w:rPr>
+          <w:rFonts w:ascii="Arial" w:hAnsi="Arial" w:cs="Arial"/>
+          <w:noProof/>
+        </w:rPr>
+        <w:t xml:space="preserve">Criar um sistema de monitoramento através de sensores MQ2 (sensor de gás inflamável) e LM35 (sensor de temperatura) para monitorar o processo de </w:t>
+      </w:r>
+      <w:r>
+        <w:rPr>
+          <w:rFonts w:ascii="Arial" w:hAnsi="Arial" w:cs="Arial"/>
+          <w:noProof/>
+        </w:rPr>
+        <w:lastRenderedPageBreak/>
+        <w:t>fermentação alcoólica, auxiliando as vinícolas a tomarem decisões estratégicas a fim de obter uma redução no desperdício e a maior padronização nos vinhos produzidos.</w:t>
+      </w:r>
+    </w:p>
+    <w:p>
+      <w:pPr>
+        <w:spacing w:line="360" w:lineRule="auto"/>
+        <w:ind w:firstLine="708"/>
+        <w:jc w:val="both"/>
+        <w:rPr>
+          <w:rFonts w:ascii="Arial" w:hAnsi="Arial" w:cs="Arial"/>
+          <w:noProof/>
+        </w:rPr>
+      </w:pPr>
     </w:p>
     <w:p>
       <w:pPr>
@@ -3215,55 +3418,57 @@
           <w:rFonts w:ascii="Arial" w:hAnsi="Arial" w:cs="Arial"/>
           <w:b/>
           <w:bCs/>
+          <w:noProof/>
           <w:color w:val="auto"/>
           <w:sz w:val="28"/>
           <w:szCs w:val="28"/>
         </w:rPr>
       </w:pPr>
-      <w:bookmarkStart w:id="9" w:name="_Toc176435032"/>
+      <w:bookmarkStart w:id="17" w:name="_Toc176435032"/>
+      <w:bookmarkStart w:id="18" w:name="_Toc176950706"/>
       <w:r>
         <w:rPr>
           <w:rFonts w:ascii="Arial" w:hAnsi="Arial" w:cs="Arial"/>
           <w:b/>
           <w:bCs/>
+          <w:noProof/>
           <w:color w:val="auto"/>
           <w:sz w:val="28"/>
           <w:szCs w:val="28"/>
         </w:rPr>
-        <w:lastRenderedPageBreak/>
         <w:t>3. JUSTIFICATIVA</w:t>
       </w:r>
-      <w:bookmarkEnd w:id="9"/>
-    </w:p>
-    <w:p>
-      <w:pPr>
+      <w:bookmarkEnd w:id="17"/>
+      <w:bookmarkEnd w:id="18"/>
+    </w:p>
+    <w:p>
+      <w:pPr>
+        <w:spacing w:line="360" w:lineRule="auto"/>
         <w:ind w:firstLine="708"/>
         <w:jc w:val="both"/>
         <w:rPr>
           <w:rFonts w:ascii="Arial" w:hAnsi="Arial" w:cs="Arial"/>
-        </w:rPr>
-      </w:pPr>
-      <w:r>
-        <w:rPr>
-          <w:rFonts w:ascii="Arial" w:hAnsi="Arial" w:cs="Arial"/>
-        </w:rPr>
-        <w:t>Por meio da implantação do projeto, é possível ter uma visão mais precisa da fermentação do vinho, evitando que 5% a 10% do vinho seja desperdiçado anualmente, além de resultar no aumento da qualidade dos vinhos e ainda padronizá-los, sem que tenham vinhos do mesmo produtor com sabor diversificado.</w:t>
-      </w:r>
-    </w:p>
-    <w:p>
-      <w:pPr>
+          <w:noProof/>
+        </w:rPr>
+      </w:pPr>
+      <w:r>
+        <w:rPr>
+          <w:rFonts w:ascii="Arial" w:hAnsi="Arial" w:cs="Arial"/>
+          <w:noProof/>
+        </w:rPr>
+        <w:t>Por meio da implantação do projeto, é possível ter uma visão mais precisa da fermentação do vinho, evitando que 5% a 10% do vinho seja desperdiçado ou desvalorizado anualmente, além de resultar no aumento da qualidade dos vinhos e ainda padronizá-los, sem que tenham vinhos do mesmo produtor com sabor diversificado.</w:t>
+      </w:r>
+    </w:p>
+    <w:p>
+      <w:pPr>
+        <w:spacing w:line="360" w:lineRule="auto"/>
         <w:ind w:firstLine="708"/>
         <w:jc w:val="both"/>
         <w:rPr>
           <w:rFonts w:ascii="Arial" w:hAnsi="Arial" w:cs="Arial"/>
-        </w:rPr>
-      </w:pPr>
-      <w:r>
-        <w:rPr>
-          <w:rFonts w:ascii="Arial" w:hAnsi="Arial" w:cs="Arial"/>
-        </w:rPr>
-        <w:t>Ainda é possível a implantação de ferramentas mais econômicas que as ferramentas apresentadas no contexto que são as mais normais no mercado da vinicultura, trazendo uma enorme diferença no preço que é investido.</w:t>
-      </w:r>
+          <w:noProof/>
+        </w:rPr>
+      </w:pPr>
     </w:p>
     <w:p>
       <w:pPr>
@@ -3272,196 +3477,204 @@
           <w:rFonts w:ascii="Arial" w:hAnsi="Arial" w:cs="Arial"/>
           <w:b/>
           <w:bCs/>
+          <w:noProof/>
           <w:color w:val="auto"/>
           <w:sz w:val="28"/>
           <w:szCs w:val="28"/>
         </w:rPr>
       </w:pPr>
-      <w:bookmarkStart w:id="10" w:name="_Toc176435033"/>
+      <w:bookmarkStart w:id="19" w:name="_Toc176435033"/>
+      <w:bookmarkStart w:id="20" w:name="_Toc176950707"/>
       <w:r>
         <w:rPr>
           <w:rFonts w:ascii="Arial" w:hAnsi="Arial" w:cs="Arial"/>
           <w:b/>
           <w:bCs/>
+          <w:noProof/>
           <w:color w:val="auto"/>
           <w:sz w:val="28"/>
           <w:szCs w:val="28"/>
         </w:rPr>
-        <w:t>4</w:t>
-      </w:r>
+        <w:t>4. ESCOPO</w:t>
+      </w:r>
+      <w:bookmarkEnd w:id="19"/>
+      <w:bookmarkEnd w:id="20"/>
+    </w:p>
+    <w:p>
+      <w:pPr>
+        <w:spacing w:line="360" w:lineRule="auto"/>
+        <w:jc w:val="both"/>
+        <w:rPr>
+          <w:rFonts w:ascii="Arial" w:hAnsi="Arial" w:cs="Arial"/>
+          <w:noProof/>
+        </w:rPr>
+      </w:pPr>
+      <w:r>
+        <w:rPr>
+          <w:rFonts w:ascii="Arial" w:hAnsi="Arial" w:cs="Arial"/>
+          <w:noProof/>
+        </w:rPr>
+        <w:tab/>
+        <w:t>O sistema irá monitorar a fermentação alcoólica dos vinhos, com o uso dos sensores MQ-2 (sensor de captura de gases inflamáveis) e LM35 (sensor de captura de temperatura) conectados no Arduino Uno R3 e instalados nos tonéis de vinhos, iremos extrair dados do ambiente de fermentação</w:t>
+      </w:r>
+      <w:r>
+        <w:rPr>
+          <w:rFonts w:ascii="Arial" w:hAnsi="Arial" w:cs="Arial"/>
+          <w:noProof/>
+        </w:rPr>
+        <w:t xml:space="preserve"> e armazená-los no banco de dados para posteriormente exibir os gráficos através do nosso site.</w:t>
+      </w:r>
+    </w:p>
+    <w:p>
+      <w:pPr>
+        <w:spacing w:line="360" w:lineRule="auto"/>
+        <w:jc w:val="both"/>
+        <w:rPr>
+          <w:rFonts w:ascii="Arial" w:hAnsi="Arial" w:cs="Arial"/>
+          <w:noProof/>
+        </w:rPr>
+      </w:pPr>
+      <w:r>
+        <w:rPr>
+          <w:rFonts w:ascii="Arial" w:hAnsi="Arial" w:cs="Arial"/>
+          <w:noProof/>
+        </w:rPr>
+        <w:t>• Uso dos sensores MQ-2 e LM35 para extrair dados do ambiente de fermentação;</w:t>
+      </w:r>
+    </w:p>
+    <w:p>
+      <w:pPr>
+        <w:spacing w:line="360" w:lineRule="auto"/>
+        <w:jc w:val="both"/>
+        <w:rPr>
+          <w:rFonts w:ascii="Arial" w:hAnsi="Arial" w:cs="Arial"/>
+          <w:noProof/>
+        </w:rPr>
+      </w:pPr>
+      <w:r>
+        <w:rPr>
+          <w:rFonts w:ascii="Arial" w:hAnsi="Arial" w:cs="Arial"/>
+          <w:noProof/>
+        </w:rPr>
+        <w:t>• Dados serão capturados pelo Arduino Uno R3;</w:t>
+      </w:r>
+    </w:p>
+    <w:p>
+      <w:pPr>
+        <w:spacing w:line="360" w:lineRule="auto"/>
+        <w:jc w:val="both"/>
+        <w:rPr>
+          <w:rFonts w:ascii="Arial" w:hAnsi="Arial" w:cs="Arial"/>
+          <w:noProof/>
+        </w:rPr>
+      </w:pPr>
+      <w:r>
+        <w:rPr>
+          <w:rFonts w:ascii="Arial" w:hAnsi="Arial" w:cs="Arial"/>
+          <w:noProof/>
+        </w:rPr>
+        <w:t>• Dados capturados pelo Arduino serão armazenados no banco de dados;</w:t>
+      </w:r>
+    </w:p>
+    <w:p>
+      <w:pPr>
+        <w:spacing w:line="360" w:lineRule="auto"/>
+        <w:jc w:val="both"/>
+        <w:rPr>
+          <w:rFonts w:ascii="Arial" w:hAnsi="Arial" w:cs="Arial"/>
+          <w:noProof/>
+        </w:rPr>
+      </w:pPr>
+      <w:r>
+        <w:rPr>
+          <w:rFonts w:ascii="Arial" w:hAnsi="Arial" w:cs="Arial"/>
+          <w:noProof/>
+        </w:rPr>
+        <w:t>• Os dados serão lidos, armazenados e manipulados através d</w:t>
+      </w:r>
+      <w:r>
+        <w:rPr>
+          <w:rFonts w:ascii="Arial" w:hAnsi="Arial" w:cs="Arial"/>
+          <w:noProof/>
+        </w:rPr>
+        <w:t>os seguintes softwares e linguagens:</w:t>
+      </w:r>
+      <w:r>
+        <w:rPr>
+          <w:rFonts w:ascii="Arial" w:hAnsi="Arial" w:cs="Arial"/>
+          <w:noProof/>
+        </w:rPr>
+        <w:t xml:space="preserve"> MySQL, HTML, JS e Arduino IDE;</w:t>
+      </w:r>
+    </w:p>
+    <w:p>
+      <w:pPr>
+        <w:spacing w:line="360" w:lineRule="auto"/>
+        <w:jc w:val="both"/>
+        <w:rPr>
+          <w:rFonts w:ascii="Arial" w:hAnsi="Arial" w:cs="Arial"/>
+          <w:noProof/>
+        </w:rPr>
+      </w:pPr>
+      <w:r>
+        <w:rPr>
+          <w:rFonts w:ascii="Arial" w:hAnsi="Arial" w:cs="Arial"/>
+          <w:noProof/>
+        </w:rPr>
+        <w:t>• No sistema web, os dados serão manipulados para gerar gráficos e tabelas;</w:t>
+      </w:r>
+    </w:p>
+    <w:p>
+      <w:pPr>
+        <w:spacing w:line="360" w:lineRule="auto"/>
+        <w:jc w:val="both"/>
+        <w:rPr>
+          <w:rFonts w:ascii="Arial" w:hAnsi="Arial" w:cs="Arial"/>
+          <w:noProof/>
+        </w:rPr>
+      </w:pPr>
+      <w:r>
+        <w:rPr>
+          <w:rFonts w:ascii="Arial" w:hAnsi="Arial" w:cs="Arial"/>
+          <w:noProof/>
+        </w:rPr>
+        <w:t>• Será oferecido o protótipo das páginas do website (Homepage, Sobre nós, Contato, Login e Valores) e calculadora financeira.</w:t>
+      </w:r>
+      <w:bookmarkStart w:id="21" w:name="_Toc176435034"/>
+    </w:p>
+    <w:p>
+      <w:pPr>
+        <w:pStyle w:val="Ttulo2"/>
+        <w:rPr>
+          <w:rFonts w:ascii="Arial" w:hAnsi="Arial" w:cs="Arial"/>
+          <w:noProof/>
+        </w:rPr>
+      </w:pPr>
+      <w:bookmarkStart w:id="22" w:name="_Toc176950708"/>
       <w:r>
         <w:rPr>
           <w:rFonts w:ascii="Arial" w:hAnsi="Arial" w:cs="Arial"/>
           <w:b/>
           <w:bCs/>
+          <w:noProof/>
           <w:color w:val="auto"/>
-          <w:sz w:val="28"/>
-          <w:szCs w:val="28"/>
-        </w:rPr>
-        <w:t>.</w:t>
-      </w:r>
-      <w:r>
-        <w:rPr>
-          <w:rFonts w:ascii="Arial" w:hAnsi="Arial" w:cs="Arial"/>
-          <w:b/>
-          <w:bCs/>
-          <w:color w:val="auto"/>
-          <w:sz w:val="28"/>
-          <w:szCs w:val="28"/>
-        </w:rPr>
-        <w:tab/>
-        <w:t>ESCOPO</w:t>
-      </w:r>
-      <w:bookmarkEnd w:id="10"/>
-    </w:p>
-    <w:p>
-      <w:pPr>
-        <w:jc w:val="both"/>
-        <w:rPr>
-          <w:rFonts w:ascii="Arial" w:hAnsi="Arial" w:cs="Arial"/>
-        </w:rPr>
-      </w:pPr>
-      <w:r>
-        <w:rPr>
-          <w:rFonts w:ascii="Arial" w:hAnsi="Arial" w:cs="Arial"/>
-        </w:rPr>
-        <w:t>• Uso dos sensores MQ-2 (sensor de captura de gases inflamáveis) e LM35 (sensor de captura de temperatura) para extrair dados do ambiente de fermentação;</w:t>
-      </w:r>
-    </w:p>
-    <w:p>
-      <w:pPr>
-        <w:rPr>
-          <w:rFonts w:ascii="Arial" w:hAnsi="Arial" w:cs="Arial"/>
-        </w:rPr>
-      </w:pPr>
-      <w:r>
-        <w:rPr>
-          <w:rFonts w:ascii="Arial" w:hAnsi="Arial" w:cs="Arial"/>
-        </w:rPr>
-        <w:t>• Dados serão capturados pelo Arduino Uno R3;</w:t>
-      </w:r>
-    </w:p>
-    <w:p>
-      <w:pPr>
-        <w:rPr>
-          <w:rFonts w:ascii="Arial" w:hAnsi="Arial" w:cs="Arial"/>
-        </w:rPr>
-      </w:pPr>
-      <w:r>
-        <w:rPr>
-          <w:rFonts w:ascii="Arial" w:hAnsi="Arial" w:cs="Arial"/>
-        </w:rPr>
-        <w:t>• Dados capturados pelo Arduino serão armazenados no banco de dados;</w:t>
-      </w:r>
-    </w:p>
-    <w:p>
-      <w:pPr>
-        <w:rPr>
-          <w:rFonts w:ascii="Arial" w:hAnsi="Arial" w:cs="Arial"/>
-        </w:rPr>
-      </w:pPr>
-      <w:r>
-        <w:rPr>
-          <w:rFonts w:ascii="Arial" w:hAnsi="Arial" w:cs="Arial"/>
-        </w:rPr>
-        <w:t>• Dados serão manipulados através das linguagens de MySQL, HTML, JS e Arduino IDE;</w:t>
-      </w:r>
-    </w:p>
-    <w:p>
-      <w:pPr>
-        <w:rPr>
-          <w:rFonts w:ascii="Arial" w:hAnsi="Arial" w:cs="Arial"/>
-        </w:rPr>
-      </w:pPr>
-      <w:r>
-        <w:rPr>
-          <w:rFonts w:ascii="Arial" w:hAnsi="Arial" w:cs="Arial"/>
-        </w:rPr>
-        <w:t>• Os dados serão manipulados através do programa MySQL e JS para apresentar os dados no website que será desenvolvido.</w:t>
-      </w:r>
-    </w:p>
-    <w:p>
-      <w:pPr>
-        <w:rPr>
-          <w:rFonts w:ascii="Arial" w:hAnsi="Arial" w:cs="Arial"/>
-        </w:rPr>
-      </w:pPr>
-      <w:r>
-        <w:rPr>
-          <w:rFonts w:ascii="Arial" w:hAnsi="Arial" w:cs="Arial"/>
-        </w:rPr>
-        <w:t>• Será oferecido o protótipo das páginas do website (Homepage, Sobre nós, Contato, Login e Valores) e calculadora financeira.</w:t>
-      </w:r>
-      <w:bookmarkStart w:id="11" w:name="_Toc176435034"/>
-    </w:p>
-    <w:p>
-      <w:pPr>
-        <w:rPr>
-          <w:rFonts w:ascii="Arial" w:hAnsi="Arial" w:cs="Arial"/>
-        </w:rPr>
-      </w:pPr>
-      <w:r>
-        <w:rPr>
-          <w:rStyle w:val="Ttulo1Char"/>
-          <w:rFonts w:ascii="Arial" w:eastAsiaTheme="minorHAnsi" w:hAnsi="Arial" w:cs="Arial"/>
-          <w:b/>
-          <w:bCs/>
-          <w:color w:val="auto"/>
-          <w:sz w:val="28"/>
-          <w:szCs w:val="28"/>
-        </w:rPr>
-        <w:t>R</w:t>
-      </w:r>
-      <w:r>
-        <w:rPr>
-          <w:rStyle w:val="Ttulo1Char"/>
-          <w:rFonts w:ascii="Arial" w:hAnsi="Arial" w:cs="Arial"/>
-          <w:b/>
-          <w:bCs/>
-          <w:color w:val="auto"/>
-          <w:sz w:val="28"/>
-          <w:szCs w:val="28"/>
-        </w:rPr>
-        <w:t>equisitos</w:t>
-      </w:r>
-      <w:r>
-        <w:rPr>
-          <w:rStyle w:val="Ttulo1Char"/>
-          <w:rFonts w:ascii="Arial" w:eastAsiaTheme="minorHAnsi" w:hAnsi="Arial" w:cs="Arial"/>
-          <w:b/>
-          <w:bCs/>
-          <w:color w:val="auto"/>
-          <w:sz w:val="28"/>
-          <w:szCs w:val="28"/>
-        </w:rPr>
-        <w:t>:</w:t>
-      </w:r>
-      <w:bookmarkEnd w:id="11"/>
-    </w:p>
-    <w:p>
-      <w:pPr>
-        <w:rPr>
-          <w:rFonts w:ascii="Arial" w:hAnsi="Arial" w:cs="Arial"/>
-        </w:rPr>
-      </w:pPr>
-      <w:r>
-        <w:rPr>
-          <w:rFonts w:ascii="Arial" w:hAnsi="Arial" w:cs="Arial"/>
-          <w:noProof/>
-        </w:rPr>
+          <w:sz w:val="24"/>
+          <w:szCs w:val="24"/>
+        </w:rPr>
+        <w:lastRenderedPageBreak/>
         <w:drawing>
-          <wp:anchor distT="0" distB="0" distL="114300" distR="114300" simplePos="0" relativeHeight="251665408" behindDoc="0" locked="0" layoutInCell="1" allowOverlap="1" wp14:anchorId="2C41EA3A" wp14:editId="69BB40E9">
+          <wp:anchor distT="0" distB="0" distL="114300" distR="114300" simplePos="0" relativeHeight="251665408" behindDoc="0" locked="0" layoutInCell="1" allowOverlap="1" wp14:anchorId="1D432EEB" wp14:editId="446D2263">
             <wp:simplePos x="0" y="0"/>
             <wp:positionH relativeFrom="margin">
               <wp:align>center</wp:align>
             </wp:positionH>
             <wp:positionV relativeFrom="paragraph">
-              <wp:posOffset>73660</wp:posOffset>
+              <wp:posOffset>300404</wp:posOffset>
             </wp:positionV>
-            <wp:extent cx="5200015" cy="3408680"/>
-            <wp:effectExtent l="0" t="0" r="635" b="1270"/>
-            <wp:wrapNone/>
-            <wp:docPr id="1346913354" name="Imagem 1" descr="Tabela&#10;&#10;Descrição gerada automaticamente"/>
+            <wp:extent cx="5294728" cy="3546040"/>
+            <wp:effectExtent l="19050" t="19050" r="20320" b="16510"/>
+            <wp:wrapTopAndBottom/>
+            <wp:docPr id="1331456458" name="Imagem 24"/>
             <wp:cNvGraphicFramePr>
               <a:graphicFrameLocks xmlns:a="http://schemas.openxmlformats.org/drawingml/2006/main" noChangeAspect="1"/>
             </wp:cNvGraphicFramePr>
@@ -3469,10 +3682,12 @@
               <a:graphicData uri="http://schemas.openxmlformats.org/drawingml/2006/picture">
                 <pic:pic xmlns:pic="http://schemas.openxmlformats.org/drawingml/2006/picture">
                   <pic:nvPicPr>
-                    <pic:cNvPr id="1346913354" name="Imagem 1" descr="Tabela&#10;&#10;Descrição gerada automaticamente"/>
-                    <pic:cNvPicPr/>
+                    <pic:cNvPr id="0" name="Picture 33"/>
+                    <pic:cNvPicPr>
+                      <a:picLocks noChangeAspect="1" noChangeArrowheads="1"/>
+                    </pic:cNvPicPr>
                   </pic:nvPicPr>
-                  <pic:blipFill>
+                  <pic:blipFill rotWithShape="1">
                     <a:blip r:embed="rId12">
                       <a:extLst>
                         <a:ext uri="{28A0092B-C50C-407E-A947-70E740481C1C}">
@@ -3480,18 +3695,28 @@
                         </a:ext>
                       </a:extLst>
                     </a:blip>
-                    <a:stretch>
-                      <a:fillRect/>
-                    </a:stretch>
+                    <a:srcRect t="967"/>
+                    <a:stretch/>
                   </pic:blipFill>
-                  <pic:spPr>
+                  <pic:spPr bwMode="auto">
                     <a:xfrm>
                       <a:off x="0" y="0"/>
-                      <a:ext cx="5200015" cy="3408680"/>
+                      <a:ext cx="5294728" cy="3546040"/>
                     </a:xfrm>
                     <a:prstGeom prst="rect">
                       <a:avLst/>
                     </a:prstGeom>
+                    <a:noFill/>
+                    <a:ln w="12700">
+                      <a:solidFill>
+                        <a:schemeClr val="tx1"/>
+                      </a:solidFill>
+                    </a:ln>
+                    <a:extLst>
+                      <a:ext uri="{53640926-AAD7-44D8-BBD7-CCE9431645EC}">
+                        <a14:shadowObscured xmlns:a14="http://schemas.microsoft.com/office/drawing/2010/main"/>
+                      </a:ext>
+                    </a:extLst>
                   </pic:spPr>
                 </pic:pic>
               </a:graphicData>
@@ -3505,42 +3730,66 @@
           </wp:anchor>
         </w:drawing>
       </w:r>
-    </w:p>
-    <w:p/>
-    <w:p/>
-    <w:p/>
-    <w:p/>
-    <w:p/>
-    <w:p/>
-    <w:p/>
-    <w:p/>
-    <w:p/>
-    <w:p>
-      <w:pPr>
+      <w:r>
         <w:rPr>
           <w:rFonts w:ascii="Arial" w:hAnsi="Arial" w:cs="Arial"/>
           <w:b/>
           <w:bCs/>
-          <w:sz w:val="28"/>
-          <w:szCs w:val="28"/>
-        </w:rPr>
-      </w:pPr>
-      <w:r>
+          <w:noProof/>
+          <w:color w:val="auto"/>
+          <w:sz w:val="24"/>
+          <w:szCs w:val="24"/>
+        </w:rPr>
+        <w:t>Requisitos:</w:t>
+      </w:r>
+      <w:bookmarkEnd w:id="21"/>
+      <w:bookmarkEnd w:id="22"/>
+    </w:p>
+    <w:p>
+      <w:pPr>
+        <w:spacing w:line="360" w:lineRule="auto"/>
+        <w:jc w:val="both"/>
+        <w:rPr>
+          <w:rFonts w:ascii="Arial" w:hAnsi="Arial" w:cs="Arial"/>
+          <w:noProof/>
+        </w:rPr>
+      </w:pPr>
+    </w:p>
+    <w:p>
+      <w:pPr>
+        <w:pStyle w:val="Ttulo2"/>
         <w:rPr>
           <w:rFonts w:ascii="Arial" w:hAnsi="Arial" w:cs="Arial"/>
           <w:b/>
           <w:bCs/>
-          <w:sz w:val="28"/>
-          <w:szCs w:val="28"/>
-        </w:rPr>
-        <w:lastRenderedPageBreak/>
+          <w:noProof/>
+          <w:color w:val="auto"/>
+          <w:sz w:val="24"/>
+          <w:szCs w:val="24"/>
+        </w:rPr>
+      </w:pPr>
+      <w:bookmarkStart w:id="23" w:name="_Toc176950709"/>
+      <w:r>
+        <w:rPr>
+          <w:rFonts w:ascii="Arial" w:hAnsi="Arial" w:cs="Arial"/>
+          <w:b/>
+          <w:bCs/>
+          <w:noProof/>
+          <w:color w:val="auto"/>
+          <w:sz w:val="24"/>
+          <w:szCs w:val="24"/>
+        </w:rPr>
         <w:t>Ferramenta de gestão de projeto</w:t>
       </w:r>
-    </w:p>
-    <w:p>
-      <w:pPr>
-        <w:rPr>
-          <w:rFonts w:ascii="Arial" w:hAnsi="Arial" w:cs="Arial"/>
+      <w:bookmarkEnd w:id="23"/>
+    </w:p>
+    <w:p>
+      <w:pPr>
+        <w:spacing w:line="360" w:lineRule="auto"/>
+        <w:jc w:val="both"/>
+        <w:rPr>
+          <w:rFonts w:ascii="Arial" w:hAnsi="Arial" w:cs="Arial"/>
+          <w:noProof/>
         </w:rPr>
       </w:pPr>
       <w:r>
@@ -3549,18 +3798,18 @@
           <w:noProof/>
         </w:rPr>
         <w:drawing>
-          <wp:anchor distT="0" distB="0" distL="114300" distR="114300" simplePos="0" relativeHeight="251666432" behindDoc="0" locked="0" layoutInCell="1" allowOverlap="1" wp14:anchorId="1E4349AF" wp14:editId="1A0C8911">
+          <wp:anchor distT="0" distB="0" distL="114300" distR="114300" simplePos="0" relativeHeight="251666432" behindDoc="0" locked="0" layoutInCell="1" allowOverlap="1" wp14:anchorId="356BB6E0" wp14:editId="10834C7E">
             <wp:simplePos x="0" y="0"/>
-            <wp:positionH relativeFrom="column">
-              <wp:posOffset>-363855</wp:posOffset>
+            <wp:positionH relativeFrom="margin">
+              <wp:align>center</wp:align>
             </wp:positionH>
             <wp:positionV relativeFrom="paragraph">
-              <wp:posOffset>285115</wp:posOffset>
+              <wp:posOffset>284284</wp:posOffset>
             </wp:positionV>
-            <wp:extent cx="6183193" cy="3063240"/>
-            <wp:effectExtent l="0" t="0" r="8255" b="3810"/>
-            <wp:wrapNone/>
-            <wp:docPr id="438264099" name="Imagem 1"/>
+            <wp:extent cx="6317615" cy="3129915"/>
+            <wp:effectExtent l="19050" t="19050" r="26035" b="13335"/>
+            <wp:wrapTopAndBottom/>
+            <wp:docPr id="481806078" name="Imagem 23"/>
             <wp:cNvGraphicFramePr>
               <a:graphicFrameLocks xmlns:a="http://schemas.openxmlformats.org/drawingml/2006/main" noChangeAspect="1"/>
             </wp:cNvGraphicFramePr>
@@ -3568,29 +3817,38 @@
               <a:graphicData uri="http://schemas.openxmlformats.org/drawingml/2006/picture">
                 <pic:pic xmlns:pic="http://schemas.openxmlformats.org/drawingml/2006/picture">
                   <pic:nvPicPr>
-                    <pic:cNvPr id="438264099" name=""/>
-                    <pic:cNvPicPr/>
+                    <pic:cNvPr id="0" name="Picture 34"/>
+                    <pic:cNvPicPr>
+                      <a:picLocks noChangeAspect="1" noChangeArrowheads="1"/>
+                    </pic:cNvPicPr>
                   </pic:nvPicPr>
                   <pic:blipFill>
-                    <a:blip r:embed="rId13">
+                    <a:blip r:embed="rId13" cstate="print">
                       <a:extLst>
                         <a:ext uri="{28A0092B-C50C-407E-A947-70E740481C1C}">
                           <a14:useLocalDpi xmlns:a14="http://schemas.microsoft.com/office/drawing/2010/main" val="0"/>
                         </a:ext>
                       </a:extLst>
                     </a:blip>
+                    <a:srcRect/>
                     <a:stretch>
                       <a:fillRect/>
                     </a:stretch>
                   </pic:blipFill>
-                  <pic:spPr>
+                  <pic:spPr bwMode="auto">
                     <a:xfrm>
                       <a:off x="0" y="0"/>
-                      <a:ext cx="6183193" cy="3063240"/>
+                      <a:ext cx="6317615" cy="3129915"/>
                     </a:xfrm>
                     <a:prstGeom prst="rect">
                       <a:avLst/>
                     </a:prstGeom>
+                    <a:noFill/>
+                    <a:ln w="12700">
+                      <a:solidFill>
+                        <a:schemeClr val="tx1"/>
+                      </a:solidFill>
+                    </a:ln>
                   </pic:spPr>
                 </pic:pic>
               </a:graphicData>
@@ -3607,121 +3865,80 @@
       <w:r>
         <w:rPr>
           <w:rFonts w:ascii="Arial" w:hAnsi="Arial" w:cs="Arial"/>
+          <w:noProof/>
         </w:rPr>
         <w:t>A ferramenta de gestão escolhida para a organização desse projeto foi o Trello.</w:t>
       </w:r>
     </w:p>
     <w:p>
       <w:pPr>
-        <w:rPr>
-          <w:rFonts w:ascii="Arial" w:hAnsi="Arial" w:cs="Arial"/>
-        </w:rPr>
-      </w:pPr>
-    </w:p>
-    <w:p>
-      <w:pPr>
-        <w:rPr>
-          <w:rFonts w:ascii="Arial" w:hAnsi="Arial" w:cs="Arial"/>
-        </w:rPr>
-      </w:pPr>
-    </w:p>
-    <w:p>
-      <w:pPr>
-        <w:rPr>
-          <w:rFonts w:ascii="Arial" w:hAnsi="Arial" w:cs="Arial"/>
-        </w:rPr>
-      </w:pPr>
-    </w:p>
-    <w:p>
-      <w:pPr>
-        <w:rPr>
-          <w:rFonts w:ascii="Arial" w:hAnsi="Arial" w:cs="Arial"/>
-        </w:rPr>
-      </w:pPr>
-    </w:p>
-    <w:p>
-      <w:pPr>
-        <w:rPr>
-          <w:rFonts w:ascii="Arial" w:hAnsi="Arial" w:cs="Arial"/>
-        </w:rPr>
-      </w:pPr>
-    </w:p>
-    <w:p>
-      <w:pPr>
-        <w:rPr>
-          <w:rFonts w:ascii="Arial" w:hAnsi="Arial" w:cs="Arial"/>
-        </w:rPr>
-      </w:pPr>
-    </w:p>
-    <w:p>
-      <w:pPr>
-        <w:rPr>
-          <w:rFonts w:ascii="Arial" w:hAnsi="Arial" w:cs="Arial"/>
-        </w:rPr>
-      </w:pPr>
-    </w:p>
-    <w:p>
-      <w:pPr>
-        <w:rPr>
-          <w:rFonts w:ascii="Arial" w:hAnsi="Arial" w:cs="Arial"/>
-        </w:rPr>
-      </w:pPr>
-    </w:p>
-    <w:p>
-      <w:pPr>
-        <w:rPr>
-          <w:rFonts w:ascii="Arial" w:hAnsi="Arial" w:cs="Arial"/>
-        </w:rPr>
-      </w:pPr>
-    </w:p>
-    <w:p>
-      <w:pPr>
-        <w:rPr>
-          <w:rFonts w:ascii="Arial" w:hAnsi="Arial" w:cs="Arial"/>
-        </w:rPr>
-      </w:pPr>
-    </w:p>
-    <w:p>
-      <w:pPr>
-        <w:rPr>
-          <w:rFonts w:ascii="Arial" w:hAnsi="Arial" w:cs="Arial"/>
-          <w:sz w:val="20"/>
-          <w:szCs w:val="20"/>
-        </w:rPr>
-      </w:pPr>
-      <w:r>
-        <w:rPr>
-          <w:rFonts w:ascii="Arial" w:hAnsi="Arial" w:cs="Arial"/>
-          <w:sz w:val="20"/>
-          <w:szCs w:val="20"/>
+        <w:spacing w:line="360" w:lineRule="auto"/>
+        <w:jc w:val="both"/>
+        <w:rPr>
+          <w:rFonts w:ascii="Arial" w:hAnsi="Arial" w:cs="Arial"/>
+          <w:noProof/>
+        </w:rPr>
+      </w:pPr>
+      <w:r>
+        <w:rPr>
+          <w:rFonts w:ascii="Arial" w:hAnsi="Arial" w:cs="Arial"/>
+          <w:noProof/>
         </w:rPr>
         <w:t>(Print tirada dia 10/09/2024).</w:t>
       </w:r>
     </w:p>
     <w:p>
       <w:pPr>
-        <w:rPr>
-          <w:rFonts w:ascii="Arial" w:hAnsi="Arial" w:cs="Arial"/>
-        </w:rPr>
-      </w:pPr>
-      <w:r>
-        <w:rPr>
-          <w:rFonts w:ascii="Arial" w:hAnsi="Arial" w:cs="Arial"/>
-          <w:noProof/>
-        </w:rPr>
+        <w:spacing w:line="360" w:lineRule="auto"/>
+        <w:jc w:val="both"/>
+        <w:rPr>
+          <w:rFonts w:ascii="Arial" w:hAnsi="Arial" w:cs="Arial"/>
+          <w:noProof/>
+        </w:rPr>
+      </w:pPr>
+      <w:r>
+        <w:rPr>
+          <w:rFonts w:ascii="Arial" w:hAnsi="Arial" w:cs="Arial"/>
+          <w:noProof/>
+        </w:rPr>
+        <w:t>To</w:t>
+      </w:r>
+      <w:r>
+        <w:rPr>
+          <w:rFonts w:ascii="Arial" w:hAnsi="Arial" w:cs="Arial"/>
+          <w:noProof/>
+        </w:rPr>
+        <w:t>das as informações foram devidamente exportas para organização do projeto no GitHub.</w:t>
+      </w:r>
+    </w:p>
+    <w:p>
+      <w:pPr>
+        <w:spacing w:line="360" w:lineRule="auto"/>
+        <w:jc w:val="both"/>
+        <w:rPr>
+          <w:rFonts w:ascii="Arial" w:hAnsi="Arial" w:cs="Arial"/>
+          <w:noProof/>
+        </w:rPr>
+      </w:pPr>
+      <w:r>
+        <w:rPr>
+          <w:rFonts w:ascii="Arial" w:hAnsi="Arial" w:cs="Arial"/>
+          <w:noProof/>
+        </w:rPr>
+        <w:lastRenderedPageBreak/>
         <w:drawing>
-          <wp:anchor distT="0" distB="0" distL="114300" distR="114300" simplePos="0" relativeHeight="251667456" behindDoc="0" locked="0" layoutInCell="1" allowOverlap="1" wp14:anchorId="5A95363C" wp14:editId="151C9837">
+          <wp:anchor distT="0" distB="0" distL="114300" distR="114300" simplePos="0" relativeHeight="251670528" behindDoc="0" locked="0" layoutInCell="1" allowOverlap="1" wp14:anchorId="795824D3" wp14:editId="0D197DDA">
             <wp:simplePos x="0" y="0"/>
-            <wp:positionH relativeFrom="column">
-              <wp:posOffset>-356235</wp:posOffset>
+            <wp:positionH relativeFrom="margin">
+              <wp:align>center</wp:align>
             </wp:positionH>
             <wp:positionV relativeFrom="paragraph">
-              <wp:posOffset>435610</wp:posOffset>
+              <wp:posOffset>19050</wp:posOffset>
             </wp:positionV>
-            <wp:extent cx="6187440" cy="3340374"/>
-            <wp:effectExtent l="0" t="0" r="3810" b="0"/>
-            <wp:wrapNone/>
-            <wp:docPr id="322093939" name="Imagem 1"/>
+            <wp:extent cx="6282055" cy="2750820"/>
+            <wp:effectExtent l="19050" t="19050" r="23495" b="11430"/>
+            <wp:wrapTopAndBottom/>
+            <wp:docPr id="1995293275" name="Imagem 22" descr="Tela de vídeo game"/>
             <wp:cNvGraphicFramePr>
               <a:graphicFrameLocks xmlns:a="http://schemas.openxmlformats.org/drawingml/2006/main" noChangeAspect="1"/>
             </wp:cNvGraphicFramePr>
@@ -3729,29 +3946,41 @@
               <a:graphicData uri="http://schemas.openxmlformats.org/drawingml/2006/picture">
                 <pic:pic xmlns:pic="http://schemas.openxmlformats.org/drawingml/2006/picture">
                   <pic:nvPicPr>
-                    <pic:cNvPr id="322093939" name=""/>
-                    <pic:cNvPicPr/>
+                    <pic:cNvPr id="1995293275" name="Imagem 22" descr="Tela de vídeo game"/>
+                    <pic:cNvPicPr>
+                      <a:picLocks noChangeAspect="1" noChangeArrowheads="1"/>
+                    </pic:cNvPicPr>
                   </pic:nvPicPr>
-                  <pic:blipFill>
-                    <a:blip r:embed="rId14">
+                  <pic:blipFill rotWithShape="1">
+                    <a:blip r:embed="rId14" cstate="print">
                       <a:extLst>
                         <a:ext uri="{28A0092B-C50C-407E-A947-70E740481C1C}">
                           <a14:useLocalDpi xmlns:a14="http://schemas.microsoft.com/office/drawing/2010/main" val="0"/>
                         </a:ext>
                       </a:extLst>
                     </a:blip>
-                    <a:stretch>
-                      <a:fillRect/>
-                    </a:stretch>
+                    <a:srcRect t="18409" r="24674" b="20465"/>
+                    <a:stretch/>
                   </pic:blipFill>
-                  <pic:spPr>
+                  <pic:spPr bwMode="auto">
                     <a:xfrm>
                       <a:off x="0" y="0"/>
-                      <a:ext cx="6193131" cy="3343446"/>
+                      <a:ext cx="6282055" cy="2750820"/>
                     </a:xfrm>
                     <a:prstGeom prst="rect">
                       <a:avLst/>
                     </a:prstGeom>
+                    <a:noFill/>
+                    <a:ln w="12700">
+                      <a:solidFill>
+                        <a:schemeClr val="tx1"/>
+                      </a:solidFill>
+                    </a:ln>
+                    <a:extLst>
+                      <a:ext uri="{53640926-AAD7-44D8-BBD7-CCE9431645EC}">
+                        <a14:shadowObscured xmlns:a14="http://schemas.microsoft.com/office/drawing/2010/main"/>
+                      </a:ext>
+                    </a:extLst>
                   </pic:spPr>
                 </pic:pic>
               </a:graphicData>
@@ -3768,102 +3997,20 @@
       <w:r>
         <w:rPr>
           <w:rFonts w:ascii="Arial" w:hAnsi="Arial" w:cs="Arial"/>
-        </w:rPr>
-        <w:t>Todas as informações foram devidamente exportas para organização do projeto no GitHub.</w:t>
-      </w:r>
-    </w:p>
-    <w:p>
-      <w:pPr>
-        <w:rPr>
-          <w:rFonts w:ascii="Arial" w:hAnsi="Arial" w:cs="Arial"/>
-        </w:rPr>
-      </w:pPr>
-    </w:p>
-    <w:p>
-      <w:pPr>
-        <w:rPr>
-          <w:rFonts w:ascii="Arial" w:hAnsi="Arial" w:cs="Arial"/>
-        </w:rPr>
-      </w:pPr>
-    </w:p>
-    <w:p>
-      <w:pPr>
-        <w:rPr>
-          <w:rFonts w:ascii="Arial" w:hAnsi="Arial" w:cs="Arial"/>
-        </w:rPr>
-      </w:pPr>
-    </w:p>
-    <w:p>
-      <w:pPr>
-        <w:rPr>
-          <w:rFonts w:ascii="Arial" w:hAnsi="Arial" w:cs="Arial"/>
-        </w:rPr>
-      </w:pPr>
-    </w:p>
-    <w:p>
-      <w:pPr>
-        <w:rPr>
-          <w:rFonts w:ascii="Arial" w:hAnsi="Arial" w:cs="Arial"/>
-        </w:rPr>
-      </w:pPr>
-    </w:p>
-    <w:p>
-      <w:pPr>
-        <w:rPr>
-          <w:rFonts w:ascii="Arial" w:hAnsi="Arial" w:cs="Arial"/>
-        </w:rPr>
-      </w:pPr>
-    </w:p>
-    <w:p>
-      <w:pPr>
-        <w:rPr>
-          <w:rFonts w:ascii="Arial" w:hAnsi="Arial" w:cs="Arial"/>
-        </w:rPr>
-      </w:pPr>
-    </w:p>
-    <w:p>
-      <w:pPr>
-        <w:rPr>
-          <w:rFonts w:ascii="Arial" w:hAnsi="Arial" w:cs="Arial"/>
-        </w:rPr>
-      </w:pPr>
-    </w:p>
-    <w:p>
-      <w:pPr>
-        <w:rPr>
-          <w:rFonts w:ascii="Arial" w:hAnsi="Arial" w:cs="Arial"/>
-        </w:rPr>
-      </w:pPr>
-    </w:p>
-    <w:p>
-      <w:pPr>
-        <w:rPr>
-          <w:rFonts w:ascii="Arial" w:hAnsi="Arial" w:cs="Arial"/>
-        </w:rPr>
-      </w:pPr>
-    </w:p>
-    <w:p>
-      <w:pPr>
-        <w:rPr>
-          <w:rFonts w:ascii="Arial" w:hAnsi="Arial" w:cs="Arial"/>
-          <w:sz w:val="20"/>
-          <w:szCs w:val="20"/>
-        </w:rPr>
-      </w:pPr>
-      <w:r>
-        <w:rPr>
-          <w:rFonts w:ascii="Arial" w:hAnsi="Arial" w:cs="Arial"/>
-        </w:rPr>
-        <w:br/>
-      </w:r>
-      <w:r>
-        <w:rPr>
-          <w:rFonts w:ascii="Arial" w:hAnsi="Arial" w:cs="Arial"/>
-          <w:sz w:val="20"/>
-          <w:szCs w:val="20"/>
+          <w:noProof/>
         </w:rPr>
         <w:t>(Print tirada dia 10/09/2024).</w:t>
       </w:r>
+    </w:p>
+    <w:p>
+      <w:pPr>
+        <w:spacing w:line="360" w:lineRule="auto"/>
+        <w:jc w:val="both"/>
+        <w:rPr>
+          <w:rFonts w:ascii="Arial" w:hAnsi="Arial" w:cs="Arial"/>
+          <w:noProof/>
+        </w:rPr>
+      </w:pPr>
     </w:p>
     <w:p>
       <w:pPr>
@@ -3872,497 +4019,358 @@
           <w:rFonts w:ascii="Arial" w:hAnsi="Arial" w:cs="Arial"/>
           <w:b/>
           <w:bCs/>
+          <w:noProof/>
+          <w:color w:val="auto"/>
+          <w:sz w:val="24"/>
+          <w:szCs w:val="24"/>
+        </w:rPr>
+      </w:pPr>
+      <w:bookmarkStart w:id="24" w:name="_Toc176435035"/>
+      <w:bookmarkStart w:id="25" w:name="_Toc176950710"/>
+      <w:r>
+        <w:rPr>
+          <w:rFonts w:ascii="Arial" w:hAnsi="Arial" w:cs="Arial"/>
+          <w:b/>
+          <w:bCs/>
+          <w:noProof/>
+          <w:color w:val="auto"/>
+          <w:sz w:val="24"/>
+          <w:szCs w:val="24"/>
+        </w:rPr>
+        <w:t>Premissas:</w:t>
+      </w:r>
+      <w:bookmarkEnd w:id="24"/>
+      <w:bookmarkEnd w:id="25"/>
+    </w:p>
+    <w:p>
+      <w:pPr>
+        <w:spacing w:line="360" w:lineRule="auto"/>
+        <w:jc w:val="both"/>
+        <w:rPr>
+          <w:rFonts w:ascii="Arial" w:hAnsi="Arial" w:cs="Arial"/>
+          <w:noProof/>
+        </w:rPr>
+      </w:pPr>
+      <w:r>
+        <w:rPr>
+          <w:rFonts w:ascii="Arial" w:hAnsi="Arial" w:cs="Arial"/>
+          <w:noProof/>
+        </w:rPr>
+        <w:t>• Conter um computador pessoal;</w:t>
+      </w:r>
+    </w:p>
+    <w:p>
+      <w:pPr>
+        <w:spacing w:line="360" w:lineRule="auto"/>
+        <w:jc w:val="both"/>
+        <w:rPr>
+          <w:rFonts w:ascii="Arial" w:hAnsi="Arial" w:cs="Arial"/>
+          <w:noProof/>
+        </w:rPr>
+      </w:pPr>
+      <w:r>
+        <w:rPr>
+          <w:rFonts w:ascii="Arial" w:hAnsi="Arial" w:cs="Arial"/>
+          <w:noProof/>
+        </w:rPr>
+        <w:t>• Conter acesso à internet de pelo menos 50Mb/s de velocidade à cabo ou Wi-Fi;</w:t>
+      </w:r>
+    </w:p>
+    <w:p>
+      <w:pPr>
+        <w:spacing w:line="360" w:lineRule="auto"/>
+        <w:jc w:val="both"/>
+        <w:rPr>
+          <w:rFonts w:ascii="Arial" w:hAnsi="Arial" w:cs="Arial"/>
+          <w:noProof/>
+        </w:rPr>
+      </w:pPr>
+      <w:r>
+        <w:rPr>
+          <w:rFonts w:ascii="Arial" w:hAnsi="Arial" w:cs="Arial"/>
+          <w:noProof/>
+        </w:rPr>
+        <w:t>• Funcionários dominar o mínimo da informática;</w:t>
+      </w:r>
+    </w:p>
+    <w:p>
+      <w:pPr>
+        <w:spacing w:line="360" w:lineRule="auto"/>
+        <w:jc w:val="both"/>
+        <w:rPr>
+          <w:rFonts w:ascii="Arial" w:hAnsi="Arial" w:cs="Arial"/>
+          <w:noProof/>
+        </w:rPr>
+      </w:pPr>
+      <w:r>
+        <w:rPr>
+          <w:rFonts w:ascii="Arial" w:hAnsi="Arial" w:cs="Arial"/>
+          <w:noProof/>
+        </w:rPr>
+        <w:t xml:space="preserve">• Cliente deve apresentar uma infraestrutura adequado para a monitoração; </w:t>
+      </w:r>
+    </w:p>
+    <w:p>
+      <w:pPr>
+        <w:spacing w:line="360" w:lineRule="auto"/>
+        <w:rPr>
+          <w:rFonts w:ascii="Arial" w:hAnsi="Arial" w:cs="Arial"/>
+          <w:noProof/>
+        </w:rPr>
+      </w:pPr>
+      <w:r>
+        <w:rPr>
+          <w:rFonts w:ascii="Arial" w:hAnsi="Arial" w:cs="Arial"/>
+          <w:noProof/>
+        </w:rPr>
+        <w:t>• Cliente deve conter tonéis que garantem a isolação do tonel do ambiente fora do tonel</w:t>
+      </w:r>
+      <w:r>
+        <w:rPr>
+          <w:rFonts w:ascii="Arial" w:hAnsi="Arial" w:cs="Arial"/>
+          <w:noProof/>
+        </w:rPr>
+        <w:t>.</w:t>
+      </w:r>
+      <w:r>
+        <w:rPr>
+          <w:rFonts w:ascii="Arial" w:hAnsi="Arial" w:cs="Arial"/>
+          <w:noProof/>
+        </w:rPr>
+        <w:br/>
+      </w:r>
+    </w:p>
+    <w:p>
+      <w:pPr>
+        <w:pStyle w:val="Ttulo2"/>
+        <w:rPr>
+          <w:rFonts w:ascii="Arial" w:hAnsi="Arial" w:cs="Arial"/>
+          <w:b/>
+          <w:bCs/>
+          <w:noProof/>
+          <w:color w:val="auto"/>
+          <w:sz w:val="24"/>
+          <w:szCs w:val="24"/>
+        </w:rPr>
+      </w:pPr>
+      <w:bookmarkStart w:id="26" w:name="_Toc176435036"/>
+      <w:bookmarkStart w:id="27" w:name="_Toc176950711"/>
+      <w:r>
+        <w:rPr>
+          <w:rFonts w:ascii="Arial" w:hAnsi="Arial" w:cs="Arial"/>
+          <w:b/>
+          <w:bCs/>
+          <w:noProof/>
+          <w:color w:val="auto"/>
+          <w:sz w:val="24"/>
+          <w:szCs w:val="24"/>
+        </w:rPr>
+        <w:t>Restrições:</w:t>
+      </w:r>
+      <w:bookmarkEnd w:id="26"/>
+      <w:bookmarkEnd w:id="27"/>
+    </w:p>
+    <w:p>
+      <w:pPr>
+        <w:spacing w:line="360" w:lineRule="auto"/>
+        <w:jc w:val="both"/>
+        <w:rPr>
+          <w:rFonts w:ascii="Arial" w:hAnsi="Arial" w:cs="Arial"/>
+          <w:noProof/>
+        </w:rPr>
+      </w:pPr>
+      <w:r>
+        <w:rPr>
+          <w:rFonts w:ascii="Arial" w:hAnsi="Arial" w:cs="Arial"/>
+          <w:noProof/>
+        </w:rPr>
+        <w:t>• Não haverá conserto pelo mau uso dos sensores;</w:t>
+      </w:r>
+    </w:p>
+    <w:p>
+      <w:pPr>
+        <w:spacing w:line="360" w:lineRule="auto"/>
+        <w:jc w:val="both"/>
+        <w:rPr>
+          <w:rFonts w:ascii="Arial" w:hAnsi="Arial" w:cs="Arial"/>
+          <w:noProof/>
+        </w:rPr>
+      </w:pPr>
+      <w:r>
+        <w:rPr>
+          <w:rFonts w:ascii="Arial" w:hAnsi="Arial" w:cs="Arial"/>
+          <w:noProof/>
+        </w:rPr>
+        <w:t>• Não haverá conserto pelo mau cuidado dos sensores;</w:t>
+      </w:r>
+    </w:p>
+    <w:p>
+      <w:pPr>
+        <w:spacing w:line="360" w:lineRule="auto"/>
+        <w:jc w:val="both"/>
+        <w:rPr>
+          <w:rFonts w:ascii="Arial" w:hAnsi="Arial" w:cs="Arial"/>
+          <w:noProof/>
+        </w:rPr>
+      </w:pPr>
+      <w:r>
+        <w:rPr>
+          <w:rFonts w:ascii="Arial" w:hAnsi="Arial" w:cs="Arial"/>
+          <w:noProof/>
+        </w:rPr>
+        <w:t>• Não será realizado qualquer manutenção da infraestrutura da vinícola;</w:t>
+      </w:r>
+    </w:p>
+    <w:p>
+      <w:pPr>
+        <w:spacing w:line="360" w:lineRule="auto"/>
+        <w:jc w:val="both"/>
+        <w:rPr>
+          <w:rFonts w:ascii="Arial" w:hAnsi="Arial" w:cs="Arial"/>
+          <w:noProof/>
+        </w:rPr>
+      </w:pPr>
+      <w:r>
+        <w:rPr>
+          <w:rFonts w:ascii="Arial" w:hAnsi="Arial" w:cs="Arial"/>
+          <w:noProof/>
+        </w:rPr>
+        <w:t>• Não haverá nenhum treinamento técnico além do oferecimento de informação sobre o uso do sistema;</w:t>
+      </w:r>
+    </w:p>
+    <w:p>
+      <w:pPr>
+        <w:spacing w:line="360" w:lineRule="auto"/>
+        <w:jc w:val="both"/>
+        <w:rPr>
+          <w:rFonts w:ascii="Arial" w:hAnsi="Arial" w:cs="Arial"/>
+          <w:noProof/>
+        </w:rPr>
+      </w:pPr>
+      <w:r>
+        <w:rPr>
+          <w:rFonts w:ascii="Arial" w:hAnsi="Arial" w:cs="Arial"/>
+          <w:noProof/>
+        </w:rPr>
+        <w:t>• Não haverá nenhuma automatização do processo da vinícola;</w:t>
+      </w:r>
+    </w:p>
+    <w:p>
+      <w:pPr>
+        <w:spacing w:line="360" w:lineRule="auto"/>
+        <w:jc w:val="both"/>
+        <w:rPr>
+          <w:rFonts w:ascii="Arial" w:hAnsi="Arial" w:cs="Arial"/>
+          <w:noProof/>
+        </w:rPr>
+      </w:pPr>
+      <w:r>
+        <w:rPr>
+          <w:rFonts w:ascii="Arial" w:hAnsi="Arial" w:cs="Arial"/>
+          <w:noProof/>
+        </w:rPr>
+        <w:t>• Somente será monitorado o vinho tinto;</w:t>
+      </w:r>
+    </w:p>
+    <w:p>
+      <w:pPr>
+        <w:spacing w:line="360" w:lineRule="auto"/>
+        <w:jc w:val="both"/>
+        <w:rPr>
+          <w:rFonts w:ascii="Arial" w:hAnsi="Arial" w:cs="Arial"/>
+          <w:noProof/>
+        </w:rPr>
+      </w:pPr>
+      <w:r>
+        <w:rPr>
+          <w:rFonts w:ascii="Arial" w:hAnsi="Arial" w:cs="Arial"/>
+          <w:noProof/>
+        </w:rPr>
+        <w:lastRenderedPageBreak/>
+        <w:t>• Uso somente das linguagens de programação: HTML, CSS e JS;</w:t>
+      </w:r>
+    </w:p>
+    <w:p>
+      <w:pPr>
+        <w:spacing w:line="360" w:lineRule="auto"/>
+        <w:jc w:val="both"/>
+        <w:rPr>
+          <w:rFonts w:ascii="Arial" w:hAnsi="Arial" w:cs="Arial"/>
+          <w:noProof/>
+        </w:rPr>
+      </w:pPr>
+      <w:r>
+        <w:rPr>
+          <w:rFonts w:ascii="Arial" w:hAnsi="Arial" w:cs="Arial"/>
+          <w:noProof/>
+        </w:rPr>
+        <w:t>• O projeto não será aplicado em vinícolas de produção ilegal;</w:t>
+      </w:r>
+    </w:p>
+    <w:p>
+      <w:pPr>
+        <w:spacing w:line="360" w:lineRule="auto"/>
+        <w:jc w:val="both"/>
+        <w:rPr>
+          <w:rFonts w:ascii="Arial" w:hAnsi="Arial" w:cs="Arial"/>
+          <w:noProof/>
+        </w:rPr>
+      </w:pPr>
+      <w:r>
+        <w:rPr>
+          <w:rFonts w:ascii="Arial" w:hAnsi="Arial" w:cs="Arial"/>
+          <w:noProof/>
+        </w:rPr>
+        <w:t>• O projeto será concluído entre as datas: 09/09/2024 até 16/09/2024.</w:t>
+      </w:r>
+    </w:p>
+    <w:p>
+      <w:pPr>
+        <w:spacing w:line="360" w:lineRule="auto"/>
+        <w:jc w:val="both"/>
+        <w:rPr>
+          <w:rFonts w:ascii="Arial" w:hAnsi="Arial" w:cs="Arial"/>
+          <w:noProof/>
+        </w:rPr>
+      </w:pPr>
+      <w:r>
+        <w:rPr>
+          <w:rFonts w:ascii="Arial" w:hAnsi="Arial" w:cs="Arial"/>
+          <w:noProof/>
+        </w:rPr>
+        <w:br w:type="page"/>
+      </w:r>
+    </w:p>
+    <w:p>
+      <w:pPr>
+        <w:pStyle w:val="Ttulo1"/>
+        <w:rPr>
+          <w:rFonts w:ascii="Arial" w:hAnsi="Arial" w:cs="Arial"/>
+          <w:b/>
+          <w:bCs/>
+          <w:noProof/>
           <w:color w:val="auto"/>
           <w:sz w:val="28"/>
           <w:szCs w:val="28"/>
         </w:rPr>
       </w:pPr>
-      <w:bookmarkStart w:id="12" w:name="_Toc176435035"/>
+      <w:bookmarkStart w:id="28" w:name="_Toc176435037"/>
+      <w:bookmarkStart w:id="29" w:name="_Toc176950712"/>
       <w:r>
         <w:rPr>
           <w:rFonts w:ascii="Arial" w:hAnsi="Arial" w:cs="Arial"/>
           <w:b/>
           <w:bCs/>
+          <w:noProof/>
           <w:color w:val="auto"/>
           <w:sz w:val="28"/>
           <w:szCs w:val="28"/>
         </w:rPr>
-        <w:t>P</w:t>
-      </w:r>
-      <w:r>
-        <w:rPr>
-          <w:rFonts w:ascii="Arial" w:hAnsi="Arial" w:cs="Arial"/>
-          <w:b/>
-          <w:bCs/>
-          <w:color w:val="auto"/>
-          <w:sz w:val="28"/>
-          <w:szCs w:val="28"/>
-        </w:rPr>
-        <w:t>remissas</w:t>
-      </w:r>
-      <w:r>
-        <w:rPr>
-          <w:rFonts w:ascii="Arial" w:hAnsi="Arial" w:cs="Arial"/>
-          <w:b/>
-          <w:bCs/>
-          <w:color w:val="auto"/>
-          <w:sz w:val="28"/>
-          <w:szCs w:val="28"/>
-        </w:rPr>
-        <w:t>:</w:t>
-      </w:r>
-      <w:bookmarkEnd w:id="12"/>
-    </w:p>
-    <w:p>
-      <w:pPr>
-        <w:rPr>
-          <w:rFonts w:ascii="Arial" w:hAnsi="Arial" w:cs="Arial"/>
-        </w:rPr>
-      </w:pPr>
-      <w:r>
-        <w:rPr>
-          <w:rFonts w:ascii="Arial" w:hAnsi="Arial" w:cs="Arial"/>
-        </w:rPr>
-        <w:t>•</w:t>
-      </w:r>
-      <w:r>
-        <w:rPr>
-          <w:rFonts w:ascii="Arial" w:hAnsi="Arial" w:cs="Arial"/>
-        </w:rPr>
-        <w:t xml:space="preserve"> </w:t>
-      </w:r>
-      <w:r>
-        <w:rPr>
-          <w:rFonts w:ascii="Arial" w:hAnsi="Arial" w:cs="Arial"/>
-        </w:rPr>
-        <w:t>Conter um computador pessoal;</w:t>
-      </w:r>
-    </w:p>
-    <w:p>
-      <w:pPr>
-        <w:rPr>
-          <w:rFonts w:ascii="Arial" w:hAnsi="Arial" w:cs="Arial"/>
-        </w:rPr>
-      </w:pPr>
-      <w:r>
-        <w:rPr>
-          <w:rFonts w:ascii="Arial" w:hAnsi="Arial" w:cs="Arial"/>
-        </w:rPr>
-        <w:lastRenderedPageBreak/>
-        <w:t>•</w:t>
-      </w:r>
-      <w:r>
-        <w:rPr>
-          <w:rFonts w:ascii="Arial" w:hAnsi="Arial" w:cs="Arial"/>
-        </w:rPr>
-        <w:t xml:space="preserve"> </w:t>
-      </w:r>
-      <w:r>
-        <w:rPr>
-          <w:rFonts w:ascii="Arial" w:hAnsi="Arial" w:cs="Arial"/>
-        </w:rPr>
-        <w:t>Conter acesso à internet de pelo menos 50Mb/s de velocidade à cabo ou Wi-Fi;</w:t>
-      </w:r>
-    </w:p>
-    <w:p>
-      <w:pPr>
-        <w:rPr>
-          <w:rFonts w:ascii="Arial" w:hAnsi="Arial" w:cs="Arial"/>
-        </w:rPr>
-      </w:pPr>
-      <w:r>
-        <w:rPr>
-          <w:rFonts w:ascii="Arial" w:hAnsi="Arial" w:cs="Arial"/>
-        </w:rPr>
-        <w:t>•</w:t>
-      </w:r>
-      <w:r>
-        <w:rPr>
-          <w:rFonts w:ascii="Arial" w:hAnsi="Arial" w:cs="Arial"/>
-        </w:rPr>
-        <w:t xml:space="preserve"> </w:t>
-      </w:r>
-      <w:r>
-        <w:rPr>
-          <w:rFonts w:ascii="Arial" w:hAnsi="Arial" w:cs="Arial"/>
-        </w:rPr>
-        <w:t>Funcionários dominar o mínimo da informática;</w:t>
-      </w:r>
-    </w:p>
-    <w:p>
-      <w:pPr>
-        <w:rPr>
-          <w:rFonts w:ascii="Arial" w:hAnsi="Arial" w:cs="Arial"/>
-        </w:rPr>
-      </w:pPr>
-      <w:r>
-        <w:rPr>
-          <w:rFonts w:ascii="Arial" w:hAnsi="Arial" w:cs="Arial"/>
-        </w:rPr>
-        <w:t>•</w:t>
-      </w:r>
-      <w:r>
-        <w:rPr>
-          <w:rFonts w:ascii="Arial" w:hAnsi="Arial" w:cs="Arial"/>
-        </w:rPr>
-        <w:t xml:space="preserve"> </w:t>
-      </w:r>
-      <w:r>
-        <w:rPr>
-          <w:rFonts w:ascii="Arial" w:hAnsi="Arial" w:cs="Arial"/>
-        </w:rPr>
-        <w:t xml:space="preserve">Cliente deve apresentar uma infraestrutura adequado para a monitoração; </w:t>
-      </w:r>
-    </w:p>
-    <w:p>
-      <w:pPr>
-        <w:rPr>
-          <w:rFonts w:ascii="Arial" w:hAnsi="Arial" w:cs="Arial"/>
-        </w:rPr>
-      </w:pPr>
-      <w:r>
-        <w:rPr>
-          <w:rFonts w:ascii="Arial" w:hAnsi="Arial" w:cs="Arial"/>
-        </w:rPr>
-        <w:t>•</w:t>
-      </w:r>
-      <w:r>
-        <w:rPr>
-          <w:rFonts w:ascii="Arial" w:hAnsi="Arial" w:cs="Arial"/>
-        </w:rPr>
-        <w:t xml:space="preserve"> </w:t>
-      </w:r>
-      <w:r>
-        <w:rPr>
-          <w:rFonts w:ascii="Arial" w:hAnsi="Arial" w:cs="Arial"/>
-        </w:rPr>
-        <w:t>Cliente deve conter tonéis que garantem a isolação do tonel do ambiente fora do tonel</w:t>
-      </w:r>
-      <w:r>
-        <w:rPr>
-          <w:rFonts w:ascii="Arial" w:hAnsi="Arial" w:cs="Arial"/>
-        </w:rPr>
-        <w:br/>
-      </w:r>
-    </w:p>
-    <w:p>
-      <w:pPr>
-        <w:pStyle w:val="Ttulo2"/>
-        <w:rPr>
-          <w:rFonts w:ascii="Arial" w:hAnsi="Arial" w:cs="Arial"/>
-          <w:b/>
-          <w:bCs/>
-        </w:rPr>
-      </w:pPr>
-      <w:bookmarkStart w:id="13" w:name="_Toc176435036"/>
-      <w:r>
-        <w:rPr>
-          <w:rStyle w:val="Ttulo1Char"/>
-          <w:rFonts w:ascii="Arial" w:hAnsi="Arial" w:cs="Arial"/>
-          <w:b/>
-          <w:bCs/>
-          <w:color w:val="auto"/>
-          <w:sz w:val="28"/>
-          <w:szCs w:val="28"/>
-        </w:rPr>
-        <w:t>R</w:t>
-      </w:r>
-      <w:r>
-        <w:rPr>
-          <w:rStyle w:val="Ttulo1Char"/>
-          <w:rFonts w:ascii="Arial" w:hAnsi="Arial" w:cs="Arial"/>
-          <w:b/>
-          <w:bCs/>
-          <w:color w:val="auto"/>
-          <w:sz w:val="28"/>
-          <w:szCs w:val="28"/>
-        </w:rPr>
-        <w:t>estrições</w:t>
-      </w:r>
-      <w:r>
-        <w:rPr>
-          <w:rFonts w:ascii="Arial" w:hAnsi="Arial" w:cs="Arial"/>
-          <w:b/>
-          <w:bCs/>
-          <w:color w:val="auto"/>
-          <w:sz w:val="28"/>
-          <w:szCs w:val="28"/>
-        </w:rPr>
-        <w:t>:</w:t>
-      </w:r>
-      <w:bookmarkEnd w:id="13"/>
-    </w:p>
-    <w:p>
-      <w:pPr>
-        <w:rPr>
-          <w:rFonts w:ascii="Arial" w:hAnsi="Arial" w:cs="Arial"/>
-        </w:rPr>
-      </w:pPr>
-      <w:r>
-        <w:rPr>
-          <w:rFonts w:ascii="Arial" w:hAnsi="Arial" w:cs="Arial"/>
-        </w:rPr>
-        <w:t>•</w:t>
-      </w:r>
-      <w:r>
-        <w:rPr>
-          <w:rFonts w:ascii="Arial" w:hAnsi="Arial" w:cs="Arial"/>
-        </w:rPr>
-        <w:t xml:space="preserve"> </w:t>
-      </w:r>
-      <w:r>
-        <w:rPr>
-          <w:rFonts w:ascii="Arial" w:hAnsi="Arial" w:cs="Arial"/>
-        </w:rPr>
-        <w:t>Não haverá conserto pelo mau uso dos sensores;</w:t>
-      </w:r>
-    </w:p>
-    <w:p>
-      <w:pPr>
-        <w:rPr>
-          <w:rFonts w:ascii="Arial" w:hAnsi="Arial" w:cs="Arial"/>
-        </w:rPr>
-      </w:pPr>
-      <w:r>
-        <w:rPr>
-          <w:rFonts w:ascii="Arial" w:hAnsi="Arial" w:cs="Arial"/>
-        </w:rPr>
-        <w:t>•</w:t>
-      </w:r>
-      <w:r>
-        <w:rPr>
-          <w:rFonts w:ascii="Arial" w:hAnsi="Arial" w:cs="Arial"/>
-        </w:rPr>
-        <w:t xml:space="preserve"> </w:t>
-      </w:r>
-      <w:r>
-        <w:rPr>
-          <w:rFonts w:ascii="Arial" w:hAnsi="Arial" w:cs="Arial"/>
-        </w:rPr>
-        <w:t>Não haverá conserto pelo mau cuidado dos sensores;</w:t>
-      </w:r>
-    </w:p>
-    <w:p>
-      <w:pPr>
-        <w:rPr>
-          <w:rFonts w:ascii="Arial" w:hAnsi="Arial" w:cs="Arial"/>
-        </w:rPr>
-      </w:pPr>
-      <w:r>
-        <w:rPr>
-          <w:rFonts w:ascii="Arial" w:hAnsi="Arial" w:cs="Arial"/>
-        </w:rPr>
-        <w:t>•</w:t>
-      </w:r>
-      <w:r>
-        <w:rPr>
-          <w:rFonts w:ascii="Arial" w:hAnsi="Arial" w:cs="Arial"/>
-        </w:rPr>
-        <w:t xml:space="preserve"> </w:t>
-      </w:r>
-      <w:r>
-        <w:rPr>
-          <w:rFonts w:ascii="Arial" w:hAnsi="Arial" w:cs="Arial"/>
-        </w:rPr>
-        <w:t>Não será realizado qualquer manutenção da infraestrutura da vinícola;</w:t>
-      </w:r>
-    </w:p>
-    <w:p>
-      <w:pPr>
-        <w:rPr>
-          <w:rFonts w:ascii="Arial" w:hAnsi="Arial" w:cs="Arial"/>
-        </w:rPr>
-      </w:pPr>
-      <w:r>
-        <w:rPr>
-          <w:rFonts w:ascii="Arial" w:hAnsi="Arial" w:cs="Arial"/>
-        </w:rPr>
-        <w:t>•</w:t>
-      </w:r>
-      <w:r>
-        <w:rPr>
-          <w:rFonts w:ascii="Arial" w:hAnsi="Arial" w:cs="Arial"/>
-        </w:rPr>
-        <w:t xml:space="preserve"> </w:t>
-      </w:r>
-      <w:r>
-        <w:rPr>
-          <w:rFonts w:ascii="Arial" w:hAnsi="Arial" w:cs="Arial"/>
-        </w:rPr>
-        <w:t>Não haverá nenhum treinamento técnico além do oferecimento de informação sobre o uso do sistema;</w:t>
-      </w:r>
-    </w:p>
-    <w:p>
-      <w:pPr>
-        <w:rPr>
-          <w:rFonts w:ascii="Arial" w:hAnsi="Arial" w:cs="Arial"/>
-        </w:rPr>
-      </w:pPr>
-      <w:r>
-        <w:rPr>
-          <w:rFonts w:ascii="Arial" w:hAnsi="Arial" w:cs="Arial"/>
-        </w:rPr>
-        <w:t>•</w:t>
-      </w:r>
-      <w:r>
-        <w:rPr>
-          <w:rFonts w:ascii="Arial" w:hAnsi="Arial" w:cs="Arial"/>
-        </w:rPr>
-        <w:t xml:space="preserve"> </w:t>
-      </w:r>
-      <w:r>
-        <w:rPr>
-          <w:rFonts w:ascii="Arial" w:hAnsi="Arial" w:cs="Arial"/>
-        </w:rPr>
-        <w:t>Não haverá nenhuma automatização do processo da vinícola;</w:t>
-      </w:r>
-    </w:p>
-    <w:p>
-      <w:pPr>
-        <w:rPr>
-          <w:rFonts w:ascii="Arial" w:hAnsi="Arial" w:cs="Arial"/>
-        </w:rPr>
-      </w:pPr>
-      <w:r>
-        <w:rPr>
-          <w:rFonts w:ascii="Arial" w:hAnsi="Arial" w:cs="Arial"/>
-        </w:rPr>
-        <w:t>•</w:t>
-      </w:r>
-      <w:r>
-        <w:rPr>
-          <w:rFonts w:ascii="Arial" w:hAnsi="Arial" w:cs="Arial"/>
-        </w:rPr>
-        <w:t xml:space="preserve"> </w:t>
-      </w:r>
-      <w:r>
-        <w:rPr>
-          <w:rFonts w:ascii="Arial" w:hAnsi="Arial" w:cs="Arial"/>
-        </w:rPr>
-        <w:t>Somente será monitorado o vinho tinto;</w:t>
-      </w:r>
-    </w:p>
-    <w:p>
-      <w:pPr>
-        <w:rPr>
-          <w:rFonts w:ascii="Arial" w:hAnsi="Arial" w:cs="Arial"/>
-        </w:rPr>
-      </w:pPr>
-      <w:r>
-        <w:rPr>
-          <w:rFonts w:ascii="Arial" w:hAnsi="Arial" w:cs="Arial"/>
-        </w:rPr>
-        <w:t>•</w:t>
-      </w:r>
-      <w:r>
-        <w:rPr>
-          <w:rFonts w:ascii="Arial" w:hAnsi="Arial" w:cs="Arial"/>
-        </w:rPr>
-        <w:t xml:space="preserve"> </w:t>
-      </w:r>
-      <w:r>
-        <w:rPr>
-          <w:rFonts w:ascii="Arial" w:hAnsi="Arial" w:cs="Arial"/>
-        </w:rPr>
-        <w:t>Uso somente das linguagens de programação: HTML, CSS e JS;</w:t>
-      </w:r>
-    </w:p>
-    <w:p>
-      <w:pPr>
-        <w:rPr>
-          <w:rFonts w:ascii="Arial" w:hAnsi="Arial" w:cs="Arial"/>
-        </w:rPr>
-      </w:pPr>
-      <w:r>
-        <w:rPr>
-          <w:rFonts w:ascii="Arial" w:hAnsi="Arial" w:cs="Arial"/>
-        </w:rPr>
-        <w:t>•</w:t>
-      </w:r>
-      <w:r>
-        <w:rPr>
-          <w:rFonts w:ascii="Arial" w:hAnsi="Arial" w:cs="Arial"/>
-        </w:rPr>
-        <w:t xml:space="preserve"> </w:t>
-      </w:r>
-      <w:r>
-        <w:rPr>
-          <w:rFonts w:ascii="Arial" w:hAnsi="Arial" w:cs="Arial"/>
-        </w:rPr>
-        <w:t>O projeto não será aplicado em vinícolas de produção ilegal;</w:t>
-      </w:r>
-    </w:p>
-    <w:p>
-      <w:pPr>
-        <w:rPr>
-          <w:rFonts w:ascii="Arial" w:hAnsi="Arial" w:cs="Arial"/>
-        </w:rPr>
-      </w:pPr>
-      <w:r>
-        <w:rPr>
-          <w:rFonts w:ascii="Arial" w:hAnsi="Arial" w:cs="Arial"/>
-        </w:rPr>
-        <w:t>•</w:t>
-      </w:r>
-      <w:r>
-        <w:rPr>
-          <w:rFonts w:ascii="Arial" w:hAnsi="Arial" w:cs="Arial"/>
-        </w:rPr>
-        <w:t xml:space="preserve"> </w:t>
-      </w:r>
-      <w:r>
-        <w:rPr>
-          <w:rFonts w:ascii="Arial" w:hAnsi="Arial" w:cs="Arial"/>
-        </w:rPr>
-        <w:t>O projeto será concluído entre as datas: 09/09/2024 até 16/09/2024</w:t>
-      </w:r>
-      <w:r>
-        <w:rPr>
-          <w:rFonts w:ascii="Arial" w:hAnsi="Arial" w:cs="Arial"/>
-        </w:rPr>
-        <w:t>.</w:t>
-      </w:r>
-    </w:p>
-    <w:p>
-      <w:pPr>
-        <w:rPr>
-          <w:rFonts w:ascii="Arial" w:hAnsi="Arial" w:cs="Arial"/>
-        </w:rPr>
-      </w:pPr>
-      <w:r>
-        <w:rPr>
-          <w:rFonts w:ascii="Arial" w:hAnsi="Arial" w:cs="Arial"/>
-        </w:rPr>
-        <w:br w:type="page"/>
-      </w:r>
-    </w:p>
-    <w:p>
-      <w:pPr>
-        <w:pStyle w:val="Ttulo1"/>
-        <w:jc w:val="center"/>
-        <w:rPr>
-          <w:rFonts w:ascii="Arial" w:hAnsi="Arial" w:cs="Arial"/>
-          <w:b/>
-          <w:bCs/>
-          <w:sz w:val="28"/>
-          <w:szCs w:val="28"/>
-        </w:rPr>
-      </w:pPr>
-      <w:bookmarkStart w:id="14" w:name="_Toc176435037"/>
-      <w:r>
-        <w:rPr>
-          <w:rFonts w:ascii="Arial" w:eastAsia="Times New Roman" w:hAnsi="Arial" w:cs="Arial"/>
-          <w:b/>
-          <w:bCs/>
-          <w:color w:val="auto"/>
-          <w:sz w:val="28"/>
-          <w:szCs w:val="28"/>
-          <w:lang w:eastAsia="zh-CN"/>
-        </w:rPr>
         <w:lastRenderedPageBreak/>
         <w:t>REFERÊNCIAS</w:t>
       </w:r>
-      <w:bookmarkEnd w:id="14"/>
+      <w:bookmarkEnd w:id="28"/>
+      <w:bookmarkEnd w:id="29"/>
     </w:p>
     <w:p>
       <w:pPr>
@@ -4370,25 +4378,22 @@
         <w:jc w:val="both"/>
         <w:rPr>
           <w:rFonts w:ascii="Arial" w:hAnsi="Arial" w:cs="Arial"/>
-        </w:rPr>
-      </w:pPr>
-      <w:r>
-        <w:rPr>
-          <w:rFonts w:ascii="Arial" w:hAnsi="Arial" w:cs="Arial"/>
-        </w:rPr>
-        <w:t>1:</w:t>
-      </w:r>
-      <w:r>
-        <w:rPr>
-          <w:rFonts w:ascii="Arial" w:hAnsi="Arial" w:cs="Arial"/>
-        </w:rPr>
-        <w:t xml:space="preserve"> </w:t>
+          <w:noProof/>
+        </w:rPr>
+      </w:pPr>
+      <w:r>
+        <w:rPr>
+          <w:rFonts w:ascii="Arial" w:hAnsi="Arial" w:cs="Arial"/>
+          <w:noProof/>
+        </w:rPr>
+        <w:t xml:space="preserve">1: </w:t>
       </w:r>
       <w:hyperlink r:id="rId15" w:history="1">
         <w:r>
           <w:rPr>
             <w:rStyle w:val="Hyperlink"/>
             <w:rFonts w:ascii="Arial" w:hAnsi="Arial" w:cs="Arial"/>
+            <w:noProof/>
           </w:rPr>
           <w:t>Aumento no consumo de vinho no Brasil desafia tendências globais de queda - Estadão (estadao.com.br)</w:t>
         </w:r>
@@ -4400,11 +4405,13 @@
         <w:jc w:val="both"/>
         <w:rPr>
           <w:rFonts w:ascii="Arial" w:hAnsi="Arial" w:cs="Arial"/>
-        </w:rPr>
-      </w:pPr>
-      <w:r>
-        <w:rPr>
-          <w:rFonts w:ascii="Arial" w:hAnsi="Arial" w:cs="Arial"/>
+          <w:noProof/>
+        </w:rPr>
+      </w:pPr>
+      <w:r>
+        <w:rPr>
+          <w:rFonts w:ascii="Arial" w:hAnsi="Arial" w:cs="Arial"/>
+          <w:noProof/>
         </w:rPr>
         <w:t xml:space="preserve">2: </w:t>
       </w:r>
@@ -4413,6 +4420,7 @@
           <w:rPr>
             <w:rStyle w:val="Hyperlink"/>
             <w:rFonts w:ascii="Arial" w:hAnsi="Arial" w:cs="Arial"/>
+            <w:noProof/>
           </w:rPr>
           <w:t>Fermentação do Vinho: Entenda o processo | Evino</w:t>
         </w:r>
@@ -4424,11 +4432,13 @@
         <w:jc w:val="both"/>
         <w:rPr>
           <w:rFonts w:ascii="Arial" w:hAnsi="Arial" w:cs="Arial"/>
-        </w:rPr>
-      </w:pPr>
-      <w:r>
-        <w:rPr>
-          <w:rFonts w:ascii="Arial" w:hAnsi="Arial" w:cs="Arial"/>
+          <w:noProof/>
+        </w:rPr>
+      </w:pPr>
+      <w:r>
+        <w:rPr>
+          <w:rFonts w:ascii="Arial" w:hAnsi="Arial" w:cs="Arial"/>
+          <w:noProof/>
         </w:rPr>
         <w:t xml:space="preserve">3: </w:t>
       </w:r>
@@ -4437,6 +4447,7 @@
           <w:rPr>
             <w:rStyle w:val="Hyperlink"/>
             <w:rFonts w:ascii="Arial" w:hAnsi="Arial" w:cs="Arial"/>
+            <w:noProof/>
           </w:rPr>
           <w:t>Fermentação, Leveduras e Temperatura. | Clube de Vinhos Portugueses (clubevinhosportugueses.pt)</w:t>
         </w:r>
@@ -4447,13 +4458,15 @@
         <w:spacing w:line="360" w:lineRule="auto"/>
         <w:jc w:val="both"/>
         <w:rPr>
-          <w:rStyle w:val="Hyperlink"/>
-          <w:rFonts w:ascii="Arial" w:hAnsi="Arial" w:cs="Arial"/>
-        </w:rPr>
-      </w:pPr>
-      <w:r>
-        <w:rPr>
-          <w:rFonts w:ascii="Arial" w:hAnsi="Arial" w:cs="Arial"/>
+          <w:rFonts w:ascii="Arial" w:hAnsi="Arial" w:cs="Arial"/>
+          <w:noProof/>
+          <w:u w:val="single"/>
+        </w:rPr>
+      </w:pPr>
+      <w:r>
+        <w:rPr>
+          <w:rFonts w:ascii="Arial" w:hAnsi="Arial" w:cs="Arial"/>
+          <w:noProof/>
         </w:rPr>
         <w:t xml:space="preserve">4: </w:t>
       </w:r>
@@ -4462,6 +4475,7 @@
           <w:rPr>
             <w:rStyle w:val="Hyperlink"/>
             <w:rFonts w:ascii="Arial" w:hAnsi="Arial" w:cs="Arial"/>
+            <w:noProof/>
           </w:rPr>
           <w:t>Conheça os limites máximos e entenda melhor a acidez volátil de seu vinho - Wine Fun</w:t>
         </w:r>
@@ -4472,13 +4486,15 @@
         <w:spacing w:line="360" w:lineRule="auto"/>
         <w:jc w:val="both"/>
         <w:rPr>
-          <w:rStyle w:val="Hyperlink"/>
-          <w:rFonts w:ascii="Arial" w:hAnsi="Arial" w:cs="Arial"/>
-        </w:rPr>
-      </w:pPr>
-      <w:r>
-        <w:rPr>
-          <w:rFonts w:ascii="Arial" w:hAnsi="Arial" w:cs="Arial"/>
+          <w:rFonts w:ascii="Arial" w:hAnsi="Arial" w:cs="Arial"/>
+          <w:noProof/>
+          <w:u w:val="single"/>
+        </w:rPr>
+      </w:pPr>
+      <w:r>
+        <w:rPr>
+          <w:rFonts w:ascii="Arial" w:hAnsi="Arial" w:cs="Arial"/>
+          <w:noProof/>
         </w:rPr>
         <w:t xml:space="preserve">5: </w:t>
       </w:r>
@@ -4487,6 +4503,7 @@
           <w:rPr>
             <w:rStyle w:val="Hyperlink"/>
             <w:rFonts w:ascii="Arial" w:hAnsi="Arial" w:cs="Arial"/>
+            <w:noProof/>
           </w:rPr>
           <w:t>EstudosImpactosFermentacao.pdf (ufs.br)</w:t>
         </w:r>
@@ -4498,11 +4515,13 @@
         <w:jc w:val="both"/>
         <w:rPr>
           <w:rFonts w:ascii="Arial" w:hAnsi="Arial" w:cs="Arial"/>
-        </w:rPr>
-      </w:pPr>
-      <w:r>
-        <w:rPr>
-          <w:rFonts w:ascii="Arial" w:hAnsi="Arial" w:cs="Arial"/>
+          <w:noProof/>
+        </w:rPr>
+      </w:pPr>
+      <w:r>
+        <w:rPr>
+          <w:rFonts w:ascii="Arial" w:hAnsi="Arial" w:cs="Arial"/>
+          <w:noProof/>
         </w:rPr>
         <w:t xml:space="preserve">6: </w:t>
       </w:r>
@@ -4511,6 +4530,7 @@
           <w:rPr>
             <w:rStyle w:val="Hyperlink"/>
             <w:rFonts w:ascii="Arial" w:hAnsi="Arial" w:cs="Arial"/>
+            <w:noProof/>
           </w:rPr>
           <w:t>Densímetro portátil: DMA 35 | Anton Paar (anton-paar.com)</w:t>
         </w:r>
@@ -4522,12 +4542,14 @@
         <w:jc w:val="both"/>
         <w:rPr>
           <w:rFonts w:ascii="Arial" w:hAnsi="Arial" w:cs="Arial"/>
+          <w:noProof/>
           <w:lang w:val="en-US"/>
         </w:rPr>
       </w:pPr>
       <w:r>
         <w:rPr>
           <w:rFonts w:ascii="Arial" w:hAnsi="Arial" w:cs="Arial"/>
+          <w:noProof/>
           <w:lang w:val="en-US"/>
         </w:rPr>
         <w:t xml:space="preserve">7: </w:t>
@@ -4537,6 +4559,7 @@
           <w:rPr>
             <w:rStyle w:val="Hyperlink"/>
             <w:rFonts w:ascii="Arial" w:hAnsi="Arial" w:cs="Arial"/>
+            <w:noProof/>
             <w:lang w:val="en-US"/>
           </w:rPr>
           <w:t>Bruker Alpha II FTIR Spectrometer at Rs 1400000 | FTIR Spectroscopy in Kochi | ID: 23356538233 (indiamart.com)</w:t>
@@ -4549,21 +4572,24 @@
         <w:jc w:val="both"/>
         <w:rPr>
           <w:rFonts w:ascii="Arial" w:hAnsi="Arial" w:cs="Arial"/>
+          <w:noProof/>
           <w:lang w:val="en-US"/>
         </w:rPr>
       </w:pPr>
       <w:r>
         <w:rPr>
           <w:rFonts w:ascii="Arial" w:hAnsi="Arial" w:cs="Arial"/>
+          <w:noProof/>
           <w:lang w:val="en-US"/>
         </w:rPr>
         <w:t xml:space="preserve">8: </w:t>
       </w:r>
-      <w:hyperlink r:id="rId22">
+      <w:hyperlink r:id="rId22" w:history="1">
         <w:r>
           <w:rPr>
             <w:rStyle w:val="Hyperlink"/>
             <w:rFonts w:ascii="Arial" w:hAnsi="Arial" w:cs="Arial"/>
+            <w:noProof/>
             <w:lang w:val="en-US"/>
           </w:rPr>
           <w:t>Bruker Alpha FTIR spectrometer with Quick-snap transmission FTIR 400-5000 cm-1 | eBay</w:t>
@@ -4576,12 +4602,14 @@
         <w:jc w:val="both"/>
         <w:rPr>
           <w:rFonts w:ascii="Arial" w:hAnsi="Arial" w:cs="Arial"/>
+          <w:noProof/>
           <w:lang w:val="en-US"/>
         </w:rPr>
       </w:pPr>
       <w:r>
         <w:rPr>
           <w:rFonts w:ascii="Arial" w:hAnsi="Arial" w:cs="Arial"/>
+          <w:noProof/>
           <w:lang w:val="en-US"/>
         </w:rPr>
         <w:t>9:</w:t>
@@ -4591,6 +4619,7 @@
           <w:rPr>
             <w:rStyle w:val="Hyperlink"/>
             <w:rFonts w:ascii="Arial" w:hAnsi="Arial" w:cs="Arial"/>
+            <w:noProof/>
             <w:lang w:val="en-US"/>
           </w:rPr>
           <w:t>https://www.chr-hansen.com/pt/food-cultures-and-enzymes/fermented-beverages/cards/article-cards/avoid-producing-off-flavors</w:t>
@@ -4603,12 +4632,14 @@
         <w:jc w:val="both"/>
         <w:rPr>
           <w:rFonts w:ascii="Arial" w:hAnsi="Arial" w:cs="Arial"/>
+          <w:noProof/>
           <w:lang w:val="en-US"/>
         </w:rPr>
       </w:pPr>
       <w:r>
         <w:rPr>
           <w:rFonts w:ascii="Arial" w:hAnsi="Arial" w:cs="Arial"/>
+          <w:noProof/>
           <w:lang w:val="en-US"/>
         </w:rPr>
         <w:t>10:</w:t>
@@ -4618,6 +4649,7 @@
           <w:rPr>
             <w:rStyle w:val="Hyperlink"/>
             <w:rFonts w:ascii="Arial" w:hAnsi="Arial" w:cs="Arial"/>
+            <w:noProof/>
             <w:lang w:val="en-US"/>
           </w:rPr>
           <w:t>https://www.clubevinhosportugueses.pt/vinhos/fermentacao-leveduras-e-temperatura</w:t>
@@ -4630,12 +4662,14 @@
         <w:jc w:val="both"/>
         <w:rPr>
           <w:rFonts w:ascii="Arial" w:hAnsi="Arial" w:cs="Arial"/>
+          <w:noProof/>
           <w:lang w:val="en-US"/>
         </w:rPr>
       </w:pPr>
       <w:r>
         <w:rPr>
           <w:rFonts w:ascii="Arial" w:hAnsi="Arial" w:cs="Arial"/>
+          <w:noProof/>
           <w:lang w:val="en-US"/>
         </w:rPr>
         <w:t>11:</w:t>
@@ -4645,6 +4679,7 @@
           <w:rPr>
             <w:rStyle w:val="Hyperlink"/>
             <w:rFonts w:ascii="Arial" w:hAnsi="Arial" w:cs="Arial"/>
+            <w:noProof/>
             <w:lang w:val="en-US"/>
           </w:rPr>
           <w:t>https://caetanovicentino.com.br/2024/01/25/conheca-a-importancia-da-fermentacao-na-producao-de-vinhos/</w:t>
@@ -4653,40 +4688,54 @@
     </w:p>
     <w:p>
       <w:pPr>
-        <w:autoSpaceDE w:val="0"/>
-        <w:spacing w:before="160" w:line="360" w:lineRule="auto"/>
-        <w:rPr>
-          <w:rFonts w:ascii="Arial" w:hAnsi="Arial" w:cs="Arial"/>
+        <w:spacing w:line="360" w:lineRule="auto"/>
+        <w:jc w:val="both"/>
+        <w:rPr>
+          <w:rFonts w:ascii="Arial" w:hAnsi="Arial" w:cs="Arial"/>
+          <w:noProof/>
           <w:lang w:val="en-US"/>
         </w:rPr>
       </w:pPr>
     </w:p>
     <w:p>
       <w:pPr>
-        <w:autoSpaceDE w:val="0"/>
-        <w:spacing w:before="160" w:line="360" w:lineRule="auto"/>
-        <w:rPr>
-          <w:rFonts w:ascii="Arial" w:hAnsi="Arial" w:cs="Arial"/>
+        <w:spacing w:line="360" w:lineRule="auto"/>
+        <w:jc w:val="both"/>
+        <w:rPr>
+          <w:rFonts w:ascii="Arial" w:hAnsi="Arial" w:cs="Arial"/>
+          <w:noProof/>
           <w:lang w:val="en-US"/>
         </w:rPr>
       </w:pPr>
     </w:p>
     <w:p>
       <w:pPr>
-        <w:autoSpaceDE w:val="0"/>
-        <w:spacing w:before="160" w:line="360" w:lineRule="auto"/>
+        <w:spacing w:line="360" w:lineRule="auto"/>
         <w:jc w:val="both"/>
         <w:rPr>
           <w:rFonts w:ascii="Arial" w:hAnsi="Arial" w:cs="Arial"/>
+          <w:noProof/>
           <w:lang w:val="en-US"/>
         </w:rPr>
       </w:pPr>
     </w:p>
     <w:p>
       <w:pPr>
-        <w:rPr>
-          <w:rFonts w:ascii="Arial" w:hAnsi="Arial" w:cs="Arial"/>
+        <w:spacing w:line="360" w:lineRule="auto"/>
+        <w:jc w:val="both"/>
+        <w:rPr>
+          <w:rFonts w:ascii="Arial" w:hAnsi="Arial" w:cs="Arial"/>
+          <w:noProof/>
           <w:lang w:val="en-US"/>
+        </w:rPr>
+      </w:pPr>
+    </w:p>
+    <w:p>
+      <w:pPr>
+        <w:spacing w:line="360" w:lineRule="auto"/>
+        <w:jc w:val="both"/>
+        <w:rPr>
+          <w:rFonts w:ascii="Arial" w:hAnsi="Arial" w:cs="Arial"/>
         </w:rPr>
       </w:pPr>
     </w:p>

</xml_diff>